<commit_message>
drobne poprawki w sprawozdaniu
</commit_message>
<xml_diff>
--- a/quizhosue.docx
+++ b/quizhosue.docx
@@ -1,6 +1,6 @@
 
 <file path=word/document.xml><?xml version="1.0" encoding="utf-8"?>
-<w:document xmlns:wpc="http://schemas.microsoft.com/office/word/2010/wordprocessingCanvas" xmlns:cx="http://schemas.microsoft.com/office/drawing/2014/chartex" xmlns:cx1="http://schemas.microsoft.com/office/drawing/2015/9/8/chartex" xmlns:cx2="http://schemas.microsoft.com/office/drawing/2015/10/21/chartex" xmlns:cx3="http://schemas.microsoft.com/office/drawing/2016/5/9/chartex" xmlns:cx4="http://schemas.microsoft.com/office/drawing/2016/5/10/chartex" xmlns:cx5="http://schemas.microsoft.com/office/drawing/2016/5/11/chartex" xmlns:cx6="http://schemas.microsoft.com/office/drawing/2016/5/12/chartex" xmlns:cx7="http://schemas.microsoft.com/office/drawing/2016/5/13/chartex" xmlns:cx8="http://schemas.microsoft.com/office/drawing/2016/5/14/chartex" xmlns:mc="http://schemas.openxmlformats.org/markup-compatibility/2006" xmlns:aink="http://schemas.microsoft.com/office/drawing/2016/ink" xmlns:am3d="http://schemas.microsoft.com/office/drawing/2017/model3d" xmlns:o="urn:schemas-microsoft-com:office:office" xmlns:r="http://schemas.openxmlformats.org/officeDocument/2006/relationships" xmlns:m="http://schemas.openxmlformats.org/officeDocument/2006/math" xmlns:v="urn:schemas-microsoft-com:vml" xmlns:wp14="http://schemas.microsoft.com/office/word/2010/wordprocessingDrawing" xmlns:wp="http://schemas.openxmlformats.org/drawingml/2006/wordprocessingDrawing" xmlns:w10="urn:schemas-microsoft-com:office:word" xmlns:w="http://schemas.openxmlformats.org/wordprocessingml/2006/main" xmlns:w14="http://schemas.microsoft.com/office/word/2010/wordml" xmlns:w15="http://schemas.microsoft.com/office/word/2012/wordml" xmlns:w16cid="http://schemas.microsoft.com/office/word/2016/wordml/cid" xmlns:w16se="http://schemas.microsoft.com/office/word/2015/wordml/symex" xmlns:wpg="http://schemas.microsoft.com/office/word/2010/wordprocessingGroup" xmlns:wpi="http://schemas.microsoft.com/office/word/2010/wordprocessingInk" xmlns:wne="http://schemas.microsoft.com/office/word/2006/wordml" xmlns:wps="http://schemas.microsoft.com/office/word/2010/wordprocessingShape" mc:Ignorable="w14 w15 w16se w16cid wp14">
+<w:document xmlns:wpc="http://schemas.microsoft.com/office/word/2010/wordprocessingCanvas" xmlns:mc="http://schemas.openxmlformats.org/markup-compatibility/2006" xmlns:o="urn:schemas-microsoft-com:office:office" xmlns:r="http://schemas.openxmlformats.org/officeDocument/2006/relationships" xmlns:m="http://schemas.openxmlformats.org/officeDocument/2006/math" xmlns:v="urn:schemas-microsoft-com:vml" xmlns:wp14="http://schemas.microsoft.com/office/word/2010/wordprocessingDrawing" xmlns:wp="http://schemas.openxmlformats.org/drawingml/2006/wordprocessingDrawing" xmlns:w10="urn:schemas-microsoft-com:office:word" xmlns:w="http://schemas.openxmlformats.org/wordprocessingml/2006/main" xmlns:w14="http://schemas.microsoft.com/office/word/2010/wordml" xmlns:wpg="http://schemas.microsoft.com/office/word/2010/wordprocessingGroup" xmlns:wpi="http://schemas.microsoft.com/office/word/2010/wordprocessingInk" xmlns:wne="http://schemas.microsoft.com/office/word/2006/wordml" xmlns:wps="http://schemas.microsoft.com/office/word/2010/wordprocessingShape" mc:Ignorable="w14 wp14">
   <w:body>
     <w:tbl>
       <w:tblPr>
@@ -298,6 +298,7 @@
     </w:p>
     <w:p>
       <w:pPr>
+        <w:jc w:val="both"/>
         <w:rPr>
           <w:sz w:val="28"/>
           <w:szCs w:val="26"/>
@@ -329,14 +330,16 @@
     </w:p>
     <w:p>
       <w:pPr>
-        <w:rPr>
-          <w:sz w:val="28"/>
-          <w:szCs w:val="26"/>
-        </w:rPr>
-      </w:pPr>
-    </w:p>
-    <w:p>
-      <w:pPr>
+        <w:jc w:val="both"/>
+        <w:rPr>
+          <w:sz w:val="28"/>
+          <w:szCs w:val="26"/>
+        </w:rPr>
+      </w:pPr>
+    </w:p>
+    <w:p>
+      <w:pPr>
+        <w:jc w:val="both"/>
         <w:rPr>
           <w:sz w:val="28"/>
           <w:szCs w:val="26"/>
@@ -375,61 +378,13 @@
       <w:r>
         <w:rPr>
           <w:noProof/>
+          <w:lang w:eastAsia="pl-PL"/>
         </w:rPr>
         <w:drawing>
           <wp:inline distT="0" distB="0" distL="0" distR="0" wp14:anchorId="196DC816" wp14:editId="066DFF2A">
             <wp:extent cx="1323975" cy="247650"/>
             <wp:effectExtent l="0" t="0" r="9525" b="0"/>
             <wp:docPr id="1" name="Obraz 1"/>
-            <wp:cNvGraphicFramePr>
-              <a:graphicFrameLocks xmlns:a="http://schemas.openxmlformats.org/drawingml/2006/main" noChangeAspect="1"/>
-            </wp:cNvGraphicFramePr>
-            <a:graphic xmlns:a="http://schemas.openxmlformats.org/drawingml/2006/main">
-              <a:graphicData uri="http://schemas.openxmlformats.org/drawingml/2006/picture">
-                <pic:pic xmlns:pic="http://schemas.openxmlformats.org/drawingml/2006/picture">
-                  <pic:nvPicPr>
-                    <pic:cNvPr id="1" name=""/>
-                    <pic:cNvPicPr/>
-                  </pic:nvPicPr>
-                  <pic:blipFill>
-                    <a:blip r:embed="rId4"/>
-                    <a:stretch>
-                      <a:fillRect/>
-                    </a:stretch>
-                  </pic:blipFill>
-                  <pic:spPr>
-                    <a:xfrm>
-                      <a:off x="0" y="0"/>
-                      <a:ext cx="1323975" cy="247650"/>
-                    </a:xfrm>
-                    <a:prstGeom prst="rect">
-                      <a:avLst/>
-                    </a:prstGeom>
-                  </pic:spPr>
-                </pic:pic>
-              </a:graphicData>
-            </a:graphic>
-          </wp:inline>
-        </w:drawing>
-      </w:r>
-    </w:p>
-    <w:p>
-      <w:pPr>
-        <w:jc w:val="center"/>
-        <w:rPr>
-          <w:sz w:val="28"/>
-          <w:szCs w:val="26"/>
-        </w:rPr>
-      </w:pPr>
-      <w:r>
-        <w:rPr>
-          <w:noProof/>
-        </w:rPr>
-        <w:drawing>
-          <wp:inline distT="0" distB="0" distL="0" distR="0" wp14:anchorId="3420F269" wp14:editId="158039E3">
-            <wp:extent cx="4010025" cy="2305050"/>
-            <wp:effectExtent l="0" t="0" r="9525" b="0"/>
-            <wp:docPr id="2" name="Obraz 2"/>
             <wp:cNvGraphicFramePr>
               <a:graphicFrameLocks xmlns:a="http://schemas.openxmlformats.org/drawingml/2006/main" noChangeAspect="1"/>
             </wp:cNvGraphicFramePr>
@@ -449,7 +404,7 @@
                   <pic:spPr>
                     <a:xfrm>
                       <a:off x="0" y="0"/>
-                      <a:ext cx="4010025" cy="2305050"/>
+                      <a:ext cx="1323975" cy="247650"/>
                     </a:xfrm>
                     <a:prstGeom prst="rect">
                       <a:avLst/>
@@ -472,21 +427,14 @@
       </w:pPr>
       <w:r>
         <w:rPr>
-          <w:sz w:val="28"/>
-          <w:szCs w:val="26"/>
-        </w:rPr>
-        <w:t xml:space="preserve">Po jej uruchomieniu podajemy swoją nazwę użytkownika. Program jest zabezpieczony w taki sposób, w przypadku zostawionego pustego pola nie pozwoliło nam przejść dalej. </w:t>
-      </w:r>
-      <w:r>
-        <w:rPr>
           <w:noProof/>
-        </w:rPr>
-        <w:lastRenderedPageBreak/>
+          <w:lang w:eastAsia="pl-PL"/>
+        </w:rPr>
         <w:drawing>
-          <wp:inline distT="0" distB="0" distL="0" distR="0" wp14:anchorId="3C1BAA50" wp14:editId="18406B8A">
-            <wp:extent cx="4610100" cy="7067550"/>
-            <wp:effectExtent l="0" t="0" r="0" b="0"/>
-            <wp:docPr id="3" name="Obraz 3"/>
+          <wp:inline distT="0" distB="0" distL="0" distR="0" wp14:anchorId="3420F269" wp14:editId="158039E3">
+            <wp:extent cx="4010025" cy="2305050"/>
+            <wp:effectExtent l="0" t="0" r="9525" b="0"/>
+            <wp:docPr id="2" name="Obraz 2"/>
             <wp:cNvGraphicFramePr>
               <a:graphicFrameLocks xmlns:a="http://schemas.openxmlformats.org/drawingml/2006/main" noChangeAspect="1"/>
             </wp:cNvGraphicFramePr>
@@ -506,7 +454,7 @@
                   <pic:spPr>
                     <a:xfrm>
                       <a:off x="0" y="0"/>
-                      <a:ext cx="4610100" cy="7067550"/>
+                      <a:ext cx="4010025" cy="2305050"/>
                     </a:xfrm>
                     <a:prstGeom prst="rect">
                       <a:avLst/>
@@ -521,28 +469,6 @@
     </w:p>
     <w:p>
       <w:pPr>
-        <w:rPr>
-          <w:sz w:val="28"/>
-          <w:szCs w:val="26"/>
-        </w:rPr>
-      </w:pPr>
-      <w:r>
-        <w:rPr>
-          <w:sz w:val="28"/>
-          <w:szCs w:val="26"/>
-        </w:rPr>
-        <w:t xml:space="preserve">Po wpisaniu nazwy użytkownika przechodzimy do naszego głównego okienka gry.  Posiadamy okienko które wyświetla nam komunikaty uzyskane od serwera, oraz kilka przycisków funkcyjnych. </w:t>
-      </w:r>
-      <w:r>
-        <w:rPr>
-          <w:sz w:val="28"/>
-          <w:szCs w:val="26"/>
-        </w:rPr>
-        <w:t xml:space="preserve">Komunikat oczekiwanie na drugiego gracza otrzymywać będziemy tak długo, aż np. z innego komputera nie uruchomi aplikacji klienta. Możliwe jest także uruchomienia 2 programów na jednym komputerze. </w:t>
-      </w:r>
-    </w:p>
-    <w:p>
-      <w:pPr>
         <w:jc w:val="center"/>
         <w:rPr>
           <w:sz w:val="28"/>
@@ -551,14 +477,22 @@
       </w:pPr>
       <w:r>
         <w:rPr>
+          <w:sz w:val="28"/>
+          <w:szCs w:val="26"/>
+        </w:rPr>
+        <w:t xml:space="preserve">Po jej uruchomieniu podajemy swoją nazwę użytkownika. Program jest zabezpieczony w taki sposób, w przypadku zostawionego pustego pola nie pozwoliło nam przejść dalej. </w:t>
+      </w:r>
+      <w:r>
+        <w:rPr>
           <w:noProof/>
+          <w:lang w:eastAsia="pl-PL"/>
         </w:rPr>
         <w:lastRenderedPageBreak/>
         <w:drawing>
-          <wp:inline distT="0" distB="0" distL="0" distR="0" wp14:anchorId="566509BE" wp14:editId="22252F0C">
-            <wp:extent cx="4276725" cy="2247900"/>
-            <wp:effectExtent l="0" t="0" r="9525" b="0"/>
-            <wp:docPr id="4" name="Obraz 4"/>
+          <wp:inline distT="0" distB="0" distL="0" distR="0" wp14:anchorId="3C1BAA50" wp14:editId="18406B8A">
+            <wp:extent cx="4610100" cy="7067550"/>
+            <wp:effectExtent l="0" t="0" r="0" b="0"/>
+            <wp:docPr id="3" name="Obraz 3"/>
             <wp:cNvGraphicFramePr>
               <a:graphicFrameLocks xmlns:a="http://schemas.openxmlformats.org/drawingml/2006/main" noChangeAspect="1"/>
             </wp:cNvGraphicFramePr>
@@ -578,7 +512,7 @@
                   <pic:spPr>
                     <a:xfrm>
                       <a:off x="0" y="0"/>
-                      <a:ext cx="4276725" cy="2247900"/>
+                      <a:ext cx="4610100" cy="7067550"/>
                     </a:xfrm>
                     <a:prstGeom prst="rect">
                       <a:avLst/>
@@ -593,21 +527,30 @@
     </w:p>
     <w:p>
       <w:pPr>
-        <w:rPr>
-          <w:sz w:val="28"/>
-          <w:szCs w:val="26"/>
-        </w:rPr>
-      </w:pPr>
-      <w:r>
-        <w:rPr>
-          <w:sz w:val="28"/>
-          <w:szCs w:val="26"/>
-        </w:rPr>
-        <w:t xml:space="preserve">Kiedy 2 program zostanie uruchomiony, komunikat uzyskiwany od serwera się zmieni. </w:t>
-      </w:r>
-    </w:p>
-    <w:p>
-      <w:pPr>
+        <w:jc w:val="both"/>
+        <w:rPr>
+          <w:sz w:val="28"/>
+          <w:szCs w:val="26"/>
+        </w:rPr>
+      </w:pPr>
+      <w:r>
+        <w:rPr>
+          <w:sz w:val="28"/>
+          <w:szCs w:val="26"/>
+        </w:rPr>
+        <w:t xml:space="preserve">Po wpisaniu nazwy użytkownika przechodzimy do naszego głównego okienka gry.  Posiadamy okienko które wyświetla nam komunikaty uzyskane od serwera, oraz kilka przycisków funkcyjnych. </w:t>
+      </w:r>
+      <w:r>
+        <w:rPr>
+          <w:sz w:val="28"/>
+          <w:szCs w:val="26"/>
+        </w:rPr>
+        <w:t xml:space="preserve">Komunikat oczekiwanie na drugiego gracza otrzymywać będziemy tak długo, aż np. z innego komputera nie uruchomi aplikacji klienta. Możliwe jest także uruchomienia 2 programów na jednym komputerze. </w:t>
+      </w:r>
+    </w:p>
+    <w:p>
+      <w:pPr>
+        <w:jc w:val="center"/>
         <w:rPr>
           <w:sz w:val="28"/>
           <w:szCs w:val="26"/>
@@ -616,12 +559,14 @@
       <w:r>
         <w:rPr>
           <w:noProof/>
-        </w:rPr>
+          <w:lang w:eastAsia="pl-PL"/>
+        </w:rPr>
+        <w:lastRenderedPageBreak/>
         <w:drawing>
-          <wp:inline distT="0" distB="0" distL="0" distR="0" wp14:anchorId="42EB2082" wp14:editId="25529CA6">
-            <wp:extent cx="5760720" cy="4446905"/>
-            <wp:effectExtent l="0" t="0" r="0" b="0"/>
-            <wp:docPr id="5" name="Obraz 5"/>
+          <wp:inline distT="0" distB="0" distL="0" distR="0" wp14:anchorId="566509BE" wp14:editId="22252F0C">
+            <wp:extent cx="4276725" cy="2247900"/>
+            <wp:effectExtent l="0" t="0" r="9525" b="0"/>
+            <wp:docPr id="4" name="Obraz 4"/>
             <wp:cNvGraphicFramePr>
               <a:graphicFrameLocks xmlns:a="http://schemas.openxmlformats.org/drawingml/2006/main" noChangeAspect="1"/>
             </wp:cNvGraphicFramePr>
@@ -641,7 +586,7 @@
                   <pic:spPr>
                     <a:xfrm>
                       <a:off x="0" y="0"/>
-                      <a:ext cx="5760720" cy="4446905"/>
+                      <a:ext cx="4276725" cy="2247900"/>
                     </a:xfrm>
                     <a:prstGeom prst="rect">
                       <a:avLst/>
@@ -656,29 +601,22 @@
     </w:p>
     <w:p>
       <w:pPr>
-        <w:rPr>
-          <w:sz w:val="28"/>
-          <w:szCs w:val="26"/>
-        </w:rPr>
-      </w:pPr>
-      <w:r>
-        <w:rPr>
-          <w:sz w:val="28"/>
-          <w:szCs w:val="26"/>
-        </w:rPr>
-        <w:t>Po podaniu nazwy użytkownika</w:t>
-      </w:r>
-      <w:r>
-        <w:rPr>
-          <w:sz w:val="28"/>
-          <w:szCs w:val="26"/>
-        </w:rPr>
-        <w:t xml:space="preserve"> przez drugiego gracza, serwer nas połączy ze sobą, oraz wyświetli nazwę gracza z którym zostaliśmy połączeni.  Następnie umożliwi wybór kategorii pytań. Stworzony mechanizm umożliwia graczom sprawiedliwy podział wyboru kategorii, czyli kategorie są wybierane raz przez jednego gracza, a raz przez drugiego. </w:t>
-      </w:r>
-    </w:p>
-    <w:p>
-      <w:pPr>
-        <w:jc w:val="center"/>
+        <w:jc w:val="both"/>
+        <w:rPr>
+          <w:sz w:val="28"/>
+          <w:szCs w:val="26"/>
+        </w:rPr>
+      </w:pPr>
+      <w:r>
+        <w:rPr>
+          <w:sz w:val="28"/>
+          <w:szCs w:val="26"/>
+        </w:rPr>
+        <w:t xml:space="preserve">Kiedy 2 program zostanie uruchomiony, komunikat uzyskiwany od serwera się zmieni. </w:t>
+      </w:r>
+    </w:p>
+    <w:p>
+      <w:pPr>
         <w:rPr>
           <w:sz w:val="28"/>
           <w:szCs w:val="26"/>
@@ -687,13 +625,13 @@
       <w:r>
         <w:rPr>
           <w:noProof/>
-        </w:rPr>
-        <w:lastRenderedPageBreak/>
+          <w:lang w:eastAsia="pl-PL"/>
+        </w:rPr>
         <w:drawing>
-          <wp:inline distT="0" distB="0" distL="0" distR="0" wp14:anchorId="6AB8D36A" wp14:editId="3016AC97">
-            <wp:extent cx="3971925" cy="1038225"/>
-            <wp:effectExtent l="0" t="0" r="9525" b="9525"/>
-            <wp:docPr id="6" name="Obraz 6"/>
+          <wp:inline distT="0" distB="0" distL="0" distR="0" wp14:anchorId="42EB2082" wp14:editId="25529CA6">
+            <wp:extent cx="5760720" cy="4446905"/>
+            <wp:effectExtent l="0" t="0" r="0" b="0"/>
+            <wp:docPr id="5" name="Obraz 5"/>
             <wp:cNvGraphicFramePr>
               <a:graphicFrameLocks xmlns:a="http://schemas.openxmlformats.org/drawingml/2006/main" noChangeAspect="1"/>
             </wp:cNvGraphicFramePr>
@@ -713,7 +651,7 @@
                   <pic:spPr>
                     <a:xfrm>
                       <a:off x="0" y="0"/>
-                      <a:ext cx="3971925" cy="1038225"/>
+                      <a:ext cx="5760720" cy="4446905"/>
                     </a:xfrm>
                     <a:prstGeom prst="rect">
                       <a:avLst/>
@@ -728,21 +666,30 @@
     </w:p>
     <w:p>
       <w:pPr>
-        <w:rPr>
-          <w:sz w:val="28"/>
-          <w:szCs w:val="26"/>
-        </w:rPr>
-      </w:pPr>
-      <w:r>
-        <w:rPr>
-          <w:sz w:val="28"/>
-          <w:szCs w:val="26"/>
-        </w:rPr>
-        <w:t xml:space="preserve">Gra jest zabezpieczona różnymi licznikami czasowymi, dlatego trzeba się spieszyć w podejmowaniu decyzji. Uznaliśmy że  to będzie dobrym rozwiązaniem w przypadku, aby jeden z graczy nie tracił zbyt wiele czasu oczekując na drugiego. </w:t>
-      </w:r>
-    </w:p>
-    <w:p>
-      <w:pPr>
+        <w:jc w:val="both"/>
+        <w:rPr>
+          <w:sz w:val="28"/>
+          <w:szCs w:val="26"/>
+        </w:rPr>
+      </w:pPr>
+      <w:r>
+        <w:rPr>
+          <w:sz w:val="28"/>
+          <w:szCs w:val="26"/>
+        </w:rPr>
+        <w:t>Po podaniu nazwy użytkownika</w:t>
+      </w:r>
+      <w:r>
+        <w:rPr>
+          <w:sz w:val="28"/>
+          <w:szCs w:val="26"/>
+        </w:rPr>
+        <w:t xml:space="preserve"> przez drugiego gracza, serwer nas połączy ze sobą, oraz wyświetli nazwę gracza z którym zostaliśmy połączeni.  Następnie umożliwi wybór kategorii pytań. Stworzony mechanizm umożliwia graczom sprawiedliwy podział wyboru kategorii, czyli kategorie są wybierane raz przez jednego gracza, a raz przez drugiego. </w:t>
+      </w:r>
+    </w:p>
+    <w:p>
+      <w:pPr>
+        <w:jc w:val="center"/>
         <w:rPr>
           <w:sz w:val="28"/>
           <w:szCs w:val="26"/>
@@ -751,12 +698,14 @@
       <w:r>
         <w:rPr>
           <w:noProof/>
-        </w:rPr>
+          <w:lang w:eastAsia="pl-PL"/>
+        </w:rPr>
+        <w:lastRenderedPageBreak/>
         <w:drawing>
-          <wp:inline distT="0" distB="0" distL="0" distR="0" wp14:anchorId="2EB2B8CB" wp14:editId="7266FD88">
-            <wp:extent cx="5760720" cy="4352290"/>
-            <wp:effectExtent l="0" t="0" r="0" b="0"/>
-            <wp:docPr id="7" name="Obraz 7"/>
+          <wp:inline distT="0" distB="0" distL="0" distR="0" wp14:anchorId="6AB8D36A" wp14:editId="3016AC97">
+            <wp:extent cx="3971925" cy="1038225"/>
+            <wp:effectExtent l="0" t="0" r="9525" b="9525"/>
+            <wp:docPr id="6" name="Obraz 6"/>
             <wp:cNvGraphicFramePr>
               <a:graphicFrameLocks xmlns:a="http://schemas.openxmlformats.org/drawingml/2006/main" noChangeAspect="1"/>
             </wp:cNvGraphicFramePr>
@@ -776,7 +725,7 @@
                   <pic:spPr>
                     <a:xfrm>
                       <a:off x="0" y="0"/>
-                      <a:ext cx="5760720" cy="4352290"/>
+                      <a:ext cx="3971925" cy="1038225"/>
                     </a:xfrm>
                     <a:prstGeom prst="rect">
                       <a:avLst/>
@@ -791,29 +740,22 @@
     </w:p>
     <w:p>
       <w:pPr>
-        <w:rPr>
-          <w:sz w:val="28"/>
-          <w:szCs w:val="26"/>
-        </w:rPr>
-      </w:pPr>
-      <w:r>
-        <w:rPr>
-          <w:sz w:val="28"/>
-          <w:szCs w:val="26"/>
-        </w:rPr>
-        <w:t xml:space="preserve">Po wybraniu kategorii przez gracza zaczyna się rozgrywka, serwer wysyła pytania </w:t>
-      </w:r>
-      <w:r>
-        <w:rPr>
-          <w:sz w:val="28"/>
-          <w:szCs w:val="26"/>
-        </w:rPr>
-        <w:t xml:space="preserve">do graczy, oraz odbiera odpowiedzi. Wyświetlane jest również powiadomienie, jaką odpowiedź udzieliliśmy oraz czy jest ona poprawna.  W przypadku kiedy w ciągu 10 s nie zdążymy udzielić odpowiedzi wyskakuje komunikat że czas nam się skończył. </w:t>
-      </w:r>
-    </w:p>
-    <w:p>
-      <w:pPr>
-        <w:jc w:val="center"/>
+        <w:jc w:val="both"/>
+        <w:rPr>
+          <w:sz w:val="28"/>
+          <w:szCs w:val="26"/>
+        </w:rPr>
+      </w:pPr>
+      <w:r>
+        <w:rPr>
+          <w:sz w:val="28"/>
+          <w:szCs w:val="26"/>
+        </w:rPr>
+        <w:t xml:space="preserve">Gra jest zabezpieczona różnymi licznikami czasowymi, dlatego trzeba się spieszyć w podejmowaniu decyzji. Uznaliśmy że  to będzie dobrym rozwiązaniem w przypadku, aby jeden z graczy nie tracił zbyt wiele czasu oczekując na drugiego. </w:t>
+      </w:r>
+    </w:p>
+    <w:p>
+      <w:pPr>
         <w:rPr>
           <w:sz w:val="28"/>
           <w:szCs w:val="26"/>
@@ -822,13 +764,13 @@
       <w:r>
         <w:rPr>
           <w:noProof/>
-        </w:rPr>
-        <w:lastRenderedPageBreak/>
+          <w:lang w:eastAsia="pl-PL"/>
+        </w:rPr>
         <w:drawing>
-          <wp:inline distT="0" distB="0" distL="0" distR="0" wp14:anchorId="28791702" wp14:editId="6E6531D0">
-            <wp:extent cx="3648075" cy="1371600"/>
-            <wp:effectExtent l="0" t="0" r="9525" b="0"/>
-            <wp:docPr id="8" name="Obraz 8"/>
+          <wp:inline distT="0" distB="0" distL="0" distR="0" wp14:anchorId="2EB2B8CB" wp14:editId="7266FD88">
+            <wp:extent cx="5760720" cy="4352290"/>
+            <wp:effectExtent l="0" t="0" r="0" b="0"/>
+            <wp:docPr id="7" name="Obraz 7"/>
             <wp:cNvGraphicFramePr>
               <a:graphicFrameLocks xmlns:a="http://schemas.openxmlformats.org/drawingml/2006/main" noChangeAspect="1"/>
             </wp:cNvGraphicFramePr>
@@ -848,7 +790,7 @@
                   <pic:spPr>
                     <a:xfrm>
                       <a:off x="0" y="0"/>
-                      <a:ext cx="3648075" cy="1371600"/>
+                      <a:ext cx="5760720" cy="4352290"/>
                     </a:xfrm>
                     <a:prstGeom prst="rect">
                       <a:avLst/>
@@ -863,75 +805,30 @@
     </w:p>
     <w:p>
       <w:pPr>
-        <w:rPr>
-          <w:sz w:val="28"/>
-          <w:szCs w:val="26"/>
-        </w:rPr>
-      </w:pPr>
-      <w:r>
-        <w:rPr>
-          <w:sz w:val="28"/>
-          <w:szCs w:val="26"/>
-        </w:rPr>
-        <w:t xml:space="preserve">Po skończonej rundzie Serwer wysyła werdykt, naszą liczę punktów oraz liczbę punktów naszego przeciwnika, oraz pyta czy chcemy kontynuować naszą rozgrywkę.  Serwer jest również zabezpieczony tym aby nie zakończył rozgrywki przed podsumowaniem punktów, dlatego u gracza który pierwsza zaczął grę, może pojawić się komunikat taki jak „ Oczekiwanie, </w:t>
-      </w:r>
-      <w:proofErr w:type="spellStart"/>
-      <w:r>
-        <w:rPr>
-          <w:sz w:val="28"/>
-          <w:szCs w:val="26"/>
-        </w:rPr>
-        <w:t>az</w:t>
-      </w:r>
-      <w:proofErr w:type="spellEnd"/>
-      <w:r>
-        <w:rPr>
-          <w:sz w:val="28"/>
-          <w:szCs w:val="26"/>
-        </w:rPr>
-        <w:t xml:space="preserve"> drugi gracz skończy </w:t>
-      </w:r>
-      <w:proofErr w:type="spellStart"/>
-      <w:r>
-        <w:rPr>
-          <w:sz w:val="28"/>
-          <w:szCs w:val="26"/>
-        </w:rPr>
-        <w:t>gre</w:t>
-      </w:r>
-      <w:proofErr w:type="spellEnd"/>
-      <w:r>
-        <w:rPr>
-          <w:sz w:val="28"/>
-          <w:szCs w:val="26"/>
-        </w:rPr>
-        <w:t>..”</w:t>
-      </w:r>
-    </w:p>
-    <w:p>
-      <w:pPr>
-        <w:rPr>
-          <w:sz w:val="28"/>
-          <w:szCs w:val="26"/>
-        </w:rPr>
-      </w:pPr>
-      <w:r>
-        <w:rPr>
-          <w:sz w:val="28"/>
-          <w:szCs w:val="26"/>
-        </w:rPr>
-        <w:t xml:space="preserve">Oczywiście serwer w tym wypadku również jest zabezpieczony np. tym kiedy gracz wyrazi ochotę na dalszą grę a drugi nie. </w:t>
-      </w:r>
-      <w:r>
-        <w:rPr>
-          <w:sz w:val="28"/>
-          <w:szCs w:val="26"/>
-        </w:rPr>
-        <w:t xml:space="preserve">W takim wypadku wyświetli się komunikat o końcu rozgrywki. </w:t>
-      </w:r>
-    </w:p>
-    <w:p>
-      <w:pPr>
+        <w:jc w:val="both"/>
+        <w:rPr>
+          <w:sz w:val="28"/>
+          <w:szCs w:val="26"/>
+        </w:rPr>
+      </w:pPr>
+      <w:r>
+        <w:rPr>
+          <w:sz w:val="28"/>
+          <w:szCs w:val="26"/>
+        </w:rPr>
+        <w:t xml:space="preserve">Po wybraniu kategorii przez gracza zaczyna się rozgrywka, serwer wysyła pytania </w:t>
+      </w:r>
+      <w:r>
+        <w:rPr>
+          <w:sz w:val="28"/>
+          <w:szCs w:val="26"/>
+        </w:rPr>
+        <w:t xml:space="preserve">do graczy, oraz odbiera odpowiedzi. Wyświetlane jest również powiadomienie, jaką odpowiedź udzieliliśmy oraz czy jest ona poprawna.  W przypadku kiedy w ciągu 10 s nie zdążymy udzielić odpowiedzi wyskakuje komunikat że czas nam się skończył. </w:t>
+      </w:r>
+    </w:p>
+    <w:p>
+      <w:pPr>
+        <w:jc w:val="center"/>
         <w:rPr>
           <w:sz w:val="28"/>
           <w:szCs w:val="26"/>
@@ -940,12 +837,14 @@
       <w:r>
         <w:rPr>
           <w:noProof/>
-        </w:rPr>
+          <w:lang w:eastAsia="pl-PL"/>
+        </w:rPr>
+        <w:lastRenderedPageBreak/>
         <w:drawing>
-          <wp:inline distT="0" distB="0" distL="0" distR="0" wp14:anchorId="528BD1CB" wp14:editId="3BEAC74C">
-            <wp:extent cx="5760720" cy="837565"/>
-            <wp:effectExtent l="0" t="0" r="0" b="635"/>
-            <wp:docPr id="9" name="Obraz 9"/>
+          <wp:inline distT="0" distB="0" distL="0" distR="0" wp14:anchorId="28791702" wp14:editId="6E6531D0">
+            <wp:extent cx="3648075" cy="1371600"/>
+            <wp:effectExtent l="0" t="0" r="9525" b="0"/>
+            <wp:docPr id="8" name="Obraz 8"/>
             <wp:cNvGraphicFramePr>
               <a:graphicFrameLocks xmlns:a="http://schemas.openxmlformats.org/drawingml/2006/main" noChangeAspect="1"/>
             </wp:cNvGraphicFramePr>
@@ -965,7 +864,7 @@
                   <pic:spPr>
                     <a:xfrm>
                       <a:off x="0" y="0"/>
-                      <a:ext cx="5760720" cy="837565"/>
+                      <a:ext cx="3648075" cy="1371600"/>
                     </a:xfrm>
                     <a:prstGeom prst="rect">
                       <a:avLst/>
@@ -980,37 +879,77 @@
     </w:p>
     <w:p>
       <w:pPr>
-        <w:rPr>
-          <w:sz w:val="28"/>
-          <w:szCs w:val="26"/>
-        </w:rPr>
-      </w:pPr>
-      <w:r>
-        <w:rPr>
-          <w:sz w:val="28"/>
-          <w:szCs w:val="26"/>
-        </w:rPr>
-        <w:t>Gdy gracz zaakceptuję dalszą rozgrywkę, serwer wysyła mu komunikaty o działaniach przeciwnika.</w:t>
-      </w:r>
-    </w:p>
-    <w:p>
-      <w:pPr>
-        <w:rPr>
-          <w:sz w:val="28"/>
-          <w:szCs w:val="26"/>
-        </w:rPr>
-      </w:pPr>
-      <w:r>
-        <w:rPr>
-          <w:sz w:val="28"/>
-          <w:szCs w:val="26"/>
-        </w:rPr>
-        <w:t xml:space="preserve">Tym razem kategorię wybiera gracz który poprzednio tego nie robił. </w:t>
-      </w:r>
-    </w:p>
-    <w:p>
-      <w:pPr>
-        <w:jc w:val="center"/>
+        <w:jc w:val="both"/>
+        <w:rPr>
+          <w:sz w:val="28"/>
+          <w:szCs w:val="26"/>
+        </w:rPr>
+      </w:pPr>
+      <w:r>
+        <w:rPr>
+          <w:sz w:val="28"/>
+          <w:szCs w:val="26"/>
+        </w:rPr>
+        <w:t xml:space="preserve">Po skończonej rundzie Serwer wysyła werdykt, naszą liczę punktów oraz liczbę punktów naszego przeciwnika, oraz pyta czy chcemy kontynuować naszą rozgrywkę.  Serwer jest również zabezpieczony tym aby nie zakończył rozgrywki przed podsumowaniem punktów, dlatego u gracza który pierwsza zaczął grę, może pojawić się komunikat taki jak „ Oczekiwanie, </w:t>
+      </w:r>
+      <w:proofErr w:type="spellStart"/>
+      <w:r>
+        <w:rPr>
+          <w:sz w:val="28"/>
+          <w:szCs w:val="26"/>
+        </w:rPr>
+        <w:t>az</w:t>
+      </w:r>
+      <w:proofErr w:type="spellEnd"/>
+      <w:r>
+        <w:rPr>
+          <w:sz w:val="28"/>
+          <w:szCs w:val="26"/>
+        </w:rPr>
+        <w:t xml:space="preserve"> drugi gracz skończy </w:t>
+      </w:r>
+      <w:proofErr w:type="spellStart"/>
+      <w:r>
+        <w:rPr>
+          <w:sz w:val="28"/>
+          <w:szCs w:val="26"/>
+        </w:rPr>
+        <w:t>gre</w:t>
+      </w:r>
+      <w:proofErr w:type="spellEnd"/>
+      <w:r>
+        <w:rPr>
+          <w:sz w:val="28"/>
+          <w:szCs w:val="26"/>
+        </w:rPr>
+        <w:t>..”</w:t>
+      </w:r>
+    </w:p>
+    <w:p>
+      <w:pPr>
+        <w:jc w:val="both"/>
+        <w:rPr>
+          <w:sz w:val="28"/>
+          <w:szCs w:val="26"/>
+        </w:rPr>
+      </w:pPr>
+      <w:r>
+        <w:rPr>
+          <w:sz w:val="28"/>
+          <w:szCs w:val="26"/>
+        </w:rPr>
+        <w:t xml:space="preserve">Oczywiście serwer w tym wypadku również jest zabezpieczony np. tym kiedy gracz wyrazi ochotę na dalszą grę a drugi nie. </w:t>
+      </w:r>
+      <w:r>
+        <w:rPr>
+          <w:sz w:val="28"/>
+          <w:szCs w:val="26"/>
+        </w:rPr>
+        <w:t xml:space="preserve">W takim wypadku wyświetli się komunikat o końcu rozgrywki. </w:t>
+      </w:r>
+    </w:p>
+    <w:p>
+      <w:pPr>
         <w:rPr>
           <w:sz w:val="28"/>
           <w:szCs w:val="26"/>
@@ -1019,12 +958,13 @@
       <w:r>
         <w:rPr>
           <w:noProof/>
+          <w:lang w:eastAsia="pl-PL"/>
         </w:rPr>
         <w:drawing>
-          <wp:inline distT="0" distB="0" distL="0" distR="0" wp14:anchorId="42A9766A" wp14:editId="426616F9">
-            <wp:extent cx="3667125" cy="1571625"/>
-            <wp:effectExtent l="0" t="0" r="9525" b="9525"/>
-            <wp:docPr id="10" name="Obraz 10"/>
+          <wp:inline distT="0" distB="0" distL="0" distR="0" wp14:anchorId="528BD1CB" wp14:editId="3BEAC74C">
+            <wp:extent cx="5760720" cy="837565"/>
+            <wp:effectExtent l="0" t="0" r="0" b="635"/>
+            <wp:docPr id="9" name="Obraz 9"/>
             <wp:cNvGraphicFramePr>
               <a:graphicFrameLocks xmlns:a="http://schemas.openxmlformats.org/drawingml/2006/main" noChangeAspect="1"/>
             </wp:cNvGraphicFramePr>
@@ -1044,7 +984,7 @@
                   <pic:spPr>
                     <a:xfrm>
                       <a:off x="0" y="0"/>
-                      <a:ext cx="3667125" cy="1571625"/>
+                      <a:ext cx="5760720" cy="837565"/>
                     </a:xfrm>
                     <a:prstGeom prst="rect">
                       <a:avLst/>
@@ -1059,111 +999,39 @@
     </w:p>
     <w:p>
       <w:pPr>
-        <w:rPr>
-          <w:sz w:val="28"/>
-          <w:szCs w:val="26"/>
-        </w:rPr>
-      </w:pPr>
-    </w:p>
-    <w:p>
-      <w:pPr>
-        <w:rPr>
-          <w:sz w:val="28"/>
-          <w:szCs w:val="26"/>
-        </w:rPr>
-      </w:pPr>
-    </w:p>
-    <w:p>
-      <w:pPr>
-        <w:rPr>
-          <w:sz w:val="28"/>
-          <w:szCs w:val="26"/>
-        </w:rPr>
-      </w:pPr>
-    </w:p>
-    <w:p>
-      <w:pPr>
-        <w:rPr>
-          <w:sz w:val="28"/>
-          <w:szCs w:val="26"/>
-        </w:rPr>
-      </w:pPr>
-    </w:p>
-    <w:p>
-      <w:pPr>
-        <w:rPr>
-          <w:sz w:val="28"/>
-          <w:szCs w:val="26"/>
-        </w:rPr>
-      </w:pPr>
-    </w:p>
-    <w:p>
-      <w:pPr>
-        <w:rPr>
-          <w:sz w:val="28"/>
-          <w:szCs w:val="26"/>
-        </w:rPr>
-      </w:pPr>
-    </w:p>
-    <w:p>
-      <w:pPr>
-        <w:rPr>
-          <w:b/>
-          <w:bCs/>
-          <w:sz w:val="32"/>
-          <w:szCs w:val="28"/>
-        </w:rPr>
-      </w:pPr>
-      <w:r>
-        <w:rPr>
-          <w:b/>
-          <w:bCs/>
-          <w:sz w:val="32"/>
-          <w:szCs w:val="28"/>
-        </w:rPr>
-        <w:lastRenderedPageBreak/>
-        <w:t>Opis kodu</w:t>
-      </w:r>
-    </w:p>
-    <w:p>
-      <w:pPr>
-        <w:rPr>
-          <w:sz w:val="28"/>
-          <w:szCs w:val="26"/>
-        </w:rPr>
-      </w:pPr>
-      <w:r>
-        <w:rPr>
-          <w:sz w:val="28"/>
-          <w:szCs w:val="26"/>
-        </w:rPr>
-        <w:t xml:space="preserve">Nasz program jest podzielny </w:t>
-      </w:r>
-      <w:r>
-        <w:rPr>
-          <w:sz w:val="28"/>
-          <w:szCs w:val="26"/>
-        </w:rPr>
-        <w:t>na 2 części: klienta i serwer.</w:t>
-      </w:r>
-    </w:p>
-    <w:p>
-      <w:pPr>
-        <w:rPr>
-          <w:sz w:val="28"/>
-          <w:szCs w:val="26"/>
-        </w:rPr>
-      </w:pPr>
-      <w:r>
-        <w:rPr>
-          <w:sz w:val="28"/>
-          <w:szCs w:val="26"/>
-        </w:rPr>
-        <w:t>Zacznijmy od opisu klienta.</w:t>
-      </w:r>
-    </w:p>
-    <w:p>
-      <w:pPr>
+        <w:jc w:val="both"/>
+        <w:rPr>
+          <w:sz w:val="28"/>
+          <w:szCs w:val="26"/>
+        </w:rPr>
+      </w:pPr>
+      <w:r>
+        <w:rPr>
+          <w:sz w:val="28"/>
+          <w:szCs w:val="26"/>
+        </w:rPr>
+        <w:t>Gdy gracz zaakceptuję dalszą rozgrywkę, serwer wysyła mu komunikaty o działaniach przeciwnika.</w:t>
+      </w:r>
+    </w:p>
+    <w:p>
+      <w:pPr>
+        <w:jc w:val="both"/>
+        <w:rPr>
+          <w:sz w:val="28"/>
+          <w:szCs w:val="26"/>
+        </w:rPr>
+      </w:pPr>
+      <w:r>
+        <w:rPr>
+          <w:sz w:val="28"/>
+          <w:szCs w:val="26"/>
+        </w:rPr>
+        <w:t xml:space="preserve">Tym razem kategorię wybiera gracz który poprzednio tego nie robił. </w:t>
+      </w:r>
+    </w:p>
+    <w:p>
+      <w:pPr>
+        <w:jc w:val="center"/>
         <w:rPr>
           <w:sz w:val="28"/>
           <w:szCs w:val="26"/>
@@ -1172,12 +1040,13 @@
       <w:r>
         <w:rPr>
           <w:noProof/>
+          <w:lang w:eastAsia="pl-PL"/>
         </w:rPr>
         <w:drawing>
-          <wp:inline distT="0" distB="0" distL="0" distR="0" wp14:anchorId="16D6C2CB" wp14:editId="012C252A">
-            <wp:extent cx="5760720" cy="1586865"/>
-            <wp:effectExtent l="0" t="0" r="0" b="0"/>
-            <wp:docPr id="11" name="Obraz 11"/>
+          <wp:inline distT="0" distB="0" distL="0" distR="0" wp14:anchorId="42A9766A" wp14:editId="426616F9">
+            <wp:extent cx="3667125" cy="1571625"/>
+            <wp:effectExtent l="0" t="0" r="9525" b="9525"/>
+            <wp:docPr id="10" name="Obraz 10"/>
             <wp:cNvGraphicFramePr>
               <a:graphicFrameLocks xmlns:a="http://schemas.openxmlformats.org/drawingml/2006/main" noChangeAspect="1"/>
             </wp:cNvGraphicFramePr>
@@ -1197,7 +1066,7 @@
                   <pic:spPr>
                     <a:xfrm>
                       <a:off x="0" y="0"/>
-                      <a:ext cx="5760720" cy="1586865"/>
+                      <a:ext cx="3667125" cy="1571625"/>
                     </a:xfrm>
                     <a:prstGeom prst="rect">
                       <a:avLst/>
@@ -1217,87 +1086,109 @@
           <w:szCs w:val="26"/>
         </w:rPr>
       </w:pPr>
-      <w:r>
-        <w:rPr>
-          <w:sz w:val="28"/>
-          <w:szCs w:val="26"/>
-        </w:rPr>
-        <w:t xml:space="preserve">Główna klasa klienta zawiera mało kodu, jest tworzony tutaj obiekt klasy </w:t>
-      </w:r>
-      <w:proofErr w:type="spellStart"/>
-      <w:r>
-        <w:rPr>
-          <w:sz w:val="28"/>
-          <w:szCs w:val="26"/>
-        </w:rPr>
-        <w:t>MyFrame</w:t>
-      </w:r>
-      <w:proofErr w:type="spellEnd"/>
-      <w:r>
-        <w:rPr>
-          <w:sz w:val="28"/>
-          <w:szCs w:val="26"/>
-        </w:rPr>
-        <w:t xml:space="preserve">, w której jest tworzony cały szkielet naszego graficznego okienka dla gracza, oraz funkcję zapewniające odbierania oraz nadawanie danych do serwera. </w:t>
-      </w:r>
-    </w:p>
-    <w:p>
-      <w:pPr>
-        <w:rPr>
-          <w:sz w:val="28"/>
-          <w:szCs w:val="26"/>
-        </w:rPr>
-      </w:pPr>
-      <w:r>
-        <w:rPr>
-          <w:sz w:val="28"/>
-          <w:szCs w:val="26"/>
-        </w:rPr>
-        <w:t xml:space="preserve">Teraz </w:t>
-      </w:r>
-      <w:r>
-        <w:rPr>
-          <w:sz w:val="28"/>
-          <w:szCs w:val="26"/>
-        </w:rPr>
-        <w:t xml:space="preserve">trochę o </w:t>
-      </w:r>
-      <w:proofErr w:type="spellStart"/>
-      <w:r>
-        <w:rPr>
-          <w:sz w:val="28"/>
-          <w:szCs w:val="26"/>
-        </w:rPr>
-        <w:t>klasię</w:t>
-      </w:r>
-      <w:proofErr w:type="spellEnd"/>
-      <w:r>
-        <w:rPr>
-          <w:sz w:val="28"/>
-          <w:szCs w:val="26"/>
-        </w:rPr>
-        <w:t xml:space="preserve"> </w:t>
-      </w:r>
-      <w:proofErr w:type="spellStart"/>
-      <w:r>
-        <w:rPr>
-          <w:sz w:val="28"/>
-          <w:szCs w:val="26"/>
-        </w:rPr>
-        <w:t>MyFrame</w:t>
-      </w:r>
-      <w:proofErr w:type="spellEnd"/>
-      <w:r>
-        <w:rPr>
-          <w:sz w:val="28"/>
-          <w:szCs w:val="26"/>
-        </w:rPr>
-        <w:t xml:space="preserve">. Konieczne jest zaimportowanie poniższych klas do poprawnego działania programu. </w:t>
-      </w:r>
-    </w:p>
-    <w:p>
-      <w:pPr>
-        <w:jc w:val="center"/>
+    </w:p>
+    <w:p>
+      <w:pPr>
+        <w:rPr>
+          <w:sz w:val="28"/>
+          <w:szCs w:val="26"/>
+        </w:rPr>
+      </w:pPr>
+    </w:p>
+    <w:p>
+      <w:pPr>
+        <w:rPr>
+          <w:sz w:val="28"/>
+          <w:szCs w:val="26"/>
+        </w:rPr>
+      </w:pPr>
+    </w:p>
+    <w:p>
+      <w:pPr>
+        <w:rPr>
+          <w:sz w:val="28"/>
+          <w:szCs w:val="26"/>
+        </w:rPr>
+      </w:pPr>
+    </w:p>
+    <w:p>
+      <w:pPr>
+        <w:rPr>
+          <w:sz w:val="28"/>
+          <w:szCs w:val="26"/>
+        </w:rPr>
+      </w:pPr>
+    </w:p>
+    <w:p>
+      <w:pPr>
+        <w:rPr>
+          <w:sz w:val="28"/>
+          <w:szCs w:val="26"/>
+        </w:rPr>
+      </w:pPr>
+    </w:p>
+    <w:p>
+      <w:pPr>
+        <w:jc w:val="both"/>
+        <w:rPr>
+          <w:b/>
+          <w:bCs/>
+          <w:sz w:val="32"/>
+          <w:szCs w:val="28"/>
+        </w:rPr>
+      </w:pPr>
+      <w:r>
+        <w:rPr>
+          <w:b/>
+          <w:bCs/>
+          <w:sz w:val="32"/>
+          <w:szCs w:val="28"/>
+        </w:rPr>
+        <w:lastRenderedPageBreak/>
+        <w:t>Opis kodu</w:t>
+      </w:r>
+    </w:p>
+    <w:p>
+      <w:pPr>
+        <w:jc w:val="both"/>
+        <w:rPr>
+          <w:sz w:val="28"/>
+          <w:szCs w:val="26"/>
+        </w:rPr>
+      </w:pPr>
+      <w:r>
+        <w:rPr>
+          <w:sz w:val="28"/>
+          <w:szCs w:val="26"/>
+        </w:rPr>
+        <w:t xml:space="preserve">Nasz program jest podzielny </w:t>
+      </w:r>
+      <w:r>
+        <w:rPr>
+          <w:sz w:val="28"/>
+          <w:szCs w:val="26"/>
+        </w:rPr>
+        <w:t>na 2 części: klienta i serwer.</w:t>
+      </w:r>
+    </w:p>
+    <w:p>
+      <w:pPr>
+        <w:jc w:val="both"/>
+        <w:rPr>
+          <w:sz w:val="28"/>
+          <w:szCs w:val="26"/>
+        </w:rPr>
+      </w:pPr>
+      <w:r>
+        <w:rPr>
+          <w:sz w:val="28"/>
+          <w:szCs w:val="26"/>
+        </w:rPr>
+        <w:t>Zacznijmy od opisu klienta.</w:t>
+      </w:r>
+    </w:p>
+    <w:p>
+      <w:pPr>
         <w:rPr>
           <w:sz w:val="28"/>
           <w:szCs w:val="26"/>
@@ -1306,12 +1197,13 @@
       <w:r>
         <w:rPr>
           <w:noProof/>
+          <w:lang w:eastAsia="pl-PL"/>
         </w:rPr>
         <w:drawing>
-          <wp:inline distT="0" distB="0" distL="0" distR="0" wp14:anchorId="242F1CE2" wp14:editId="0D450F4A">
-            <wp:extent cx="3857625" cy="3609975"/>
-            <wp:effectExtent l="0" t="0" r="9525" b="9525"/>
-            <wp:docPr id="12" name="Obraz 12"/>
+          <wp:inline distT="0" distB="0" distL="0" distR="0" wp14:anchorId="16D6C2CB" wp14:editId="012C252A">
+            <wp:extent cx="5760720" cy="1586865"/>
+            <wp:effectExtent l="0" t="0" r="0" b="0"/>
+            <wp:docPr id="11" name="Obraz 11"/>
             <wp:cNvGraphicFramePr>
               <a:graphicFrameLocks xmlns:a="http://schemas.openxmlformats.org/drawingml/2006/main" noChangeAspect="1"/>
             </wp:cNvGraphicFramePr>
@@ -1331,7 +1223,7 @@
                   <pic:spPr>
                     <a:xfrm>
                       <a:off x="0" y="0"/>
-                      <a:ext cx="3857625" cy="3609975"/>
+                      <a:ext cx="5760720" cy="1586865"/>
                     </a:xfrm>
                     <a:prstGeom prst="rect">
                       <a:avLst/>
@@ -1346,31 +1238,132 @@
     </w:p>
     <w:p>
       <w:pPr>
+        <w:jc w:val="both"/>
+        <w:rPr>
+          <w:sz w:val="28"/>
+          <w:szCs w:val="26"/>
+        </w:rPr>
+      </w:pPr>
+      <w:r>
+        <w:rPr>
+          <w:sz w:val="28"/>
+          <w:szCs w:val="26"/>
+        </w:rPr>
+        <w:t xml:space="preserve">Główna klasa klienta zawiera mało kodu, jest tworzony tutaj obiekt klasy </w:t>
+      </w:r>
+      <w:proofErr w:type="spellStart"/>
+      <w:r>
+        <w:rPr>
+          <w:sz w:val="28"/>
+          <w:szCs w:val="26"/>
+        </w:rPr>
+        <w:t>MyF</w:t>
+      </w:r>
+      <w:bookmarkStart w:id="0" w:name="_GoBack"/>
+      <w:bookmarkEnd w:id="0"/>
+      <w:r>
+        <w:rPr>
+          <w:sz w:val="28"/>
+          <w:szCs w:val="26"/>
+        </w:rPr>
+        <w:t>rame</w:t>
+      </w:r>
+      <w:proofErr w:type="spellEnd"/>
+      <w:r>
+        <w:rPr>
+          <w:sz w:val="28"/>
+          <w:szCs w:val="26"/>
+        </w:rPr>
+        <w:t>, w której jest tworzony cały szkielet naszego graficznego okienka dla gracza, oraz</w:t>
+      </w:r>
+      <w:r>
+        <w:rPr>
+          <w:sz w:val="28"/>
+          <w:szCs w:val="26"/>
+        </w:rPr>
+        <w:t xml:space="preserve"> funkcję zapewniające odbieranie</w:t>
+      </w:r>
+      <w:r>
+        <w:rPr>
+          <w:sz w:val="28"/>
+          <w:szCs w:val="26"/>
+        </w:rPr>
+        <w:t xml:space="preserve"> oraz nadawanie danych do serwera. </w:t>
+      </w:r>
+    </w:p>
+    <w:p>
+      <w:pPr>
+        <w:jc w:val="both"/>
+        <w:rPr>
+          <w:sz w:val="28"/>
+          <w:szCs w:val="26"/>
+        </w:rPr>
+      </w:pPr>
+      <w:r>
+        <w:rPr>
+          <w:sz w:val="28"/>
+          <w:szCs w:val="26"/>
+        </w:rPr>
+        <w:t xml:space="preserve">Teraz </w:t>
+      </w:r>
+      <w:r>
+        <w:rPr>
+          <w:sz w:val="28"/>
+          <w:szCs w:val="26"/>
+        </w:rPr>
+        <w:t xml:space="preserve">trochę o </w:t>
+      </w:r>
+      <w:proofErr w:type="spellStart"/>
+      <w:r>
+        <w:rPr>
+          <w:sz w:val="28"/>
+          <w:szCs w:val="26"/>
+        </w:rPr>
+        <w:t>klasię</w:t>
+      </w:r>
+      <w:proofErr w:type="spellEnd"/>
+      <w:r>
+        <w:rPr>
+          <w:sz w:val="28"/>
+          <w:szCs w:val="26"/>
+        </w:rPr>
+        <w:t xml:space="preserve"> </w:t>
+      </w:r>
+      <w:proofErr w:type="spellStart"/>
+      <w:r>
+        <w:rPr>
+          <w:sz w:val="28"/>
+          <w:szCs w:val="26"/>
+        </w:rPr>
+        <w:t>MyFrame</w:t>
+      </w:r>
+      <w:proofErr w:type="spellEnd"/>
+      <w:r>
+        <w:rPr>
+          <w:sz w:val="28"/>
+          <w:szCs w:val="26"/>
+        </w:rPr>
+        <w:t xml:space="preserve">. Konieczne jest zaimportowanie poniższych klas do poprawnego działania programu. </w:t>
+      </w:r>
+    </w:p>
+    <w:p>
+      <w:pPr>
         <w:jc w:val="center"/>
         <w:rPr>
           <w:sz w:val="28"/>
           <w:szCs w:val="26"/>
         </w:rPr>
       </w:pPr>
-    </w:p>
-    <w:p>
-      <w:pPr>
-        <w:jc w:val="center"/>
-        <w:rPr>
-          <w:sz w:val="28"/>
-          <w:szCs w:val="26"/>
-        </w:rPr>
-      </w:pPr>
       <w:r>
         <w:rPr>
           <w:noProof/>
-        </w:rPr>
-        <w:lastRenderedPageBreak/>
+          <w:lang w:eastAsia="pl-PL"/>
+        </w:rPr>
         <w:drawing>
-          <wp:inline distT="0" distB="0" distL="0" distR="0" wp14:anchorId="04213E2E" wp14:editId="072BB9E1">
-            <wp:extent cx="5760720" cy="3683635"/>
-            <wp:effectExtent l="0" t="0" r="0" b="0"/>
-            <wp:docPr id="13" name="Obraz 13"/>
+          <wp:inline distT="0" distB="0" distL="0" distR="0" wp14:anchorId="242F1CE2" wp14:editId="0D450F4A">
+            <wp:extent cx="3857625" cy="3609975"/>
+            <wp:effectExtent l="0" t="0" r="9525" b="9525"/>
+            <wp:docPr id="12" name="Obraz 12"/>
             <wp:cNvGraphicFramePr>
               <a:graphicFrameLocks xmlns:a="http://schemas.openxmlformats.org/drawingml/2006/main" noChangeAspect="1"/>
             </wp:cNvGraphicFramePr>
@@ -1390,7 +1383,7 @@
                   <pic:spPr>
                     <a:xfrm>
                       <a:off x="0" y="0"/>
-                      <a:ext cx="5760720" cy="3683635"/>
+                      <a:ext cx="3857625" cy="3609975"/>
                     </a:xfrm>
                     <a:prstGeom prst="rect">
                       <a:avLst/>
@@ -1414,115 +1407,6 @@
     </w:p>
     <w:p>
       <w:pPr>
-        <w:rPr>
-          <w:sz w:val="28"/>
-          <w:szCs w:val="26"/>
-        </w:rPr>
-      </w:pPr>
-      <w:r>
-        <w:rPr>
-          <w:sz w:val="28"/>
-          <w:szCs w:val="26"/>
-        </w:rPr>
-        <w:t xml:space="preserve">Nasza klasa musi dziedziczyć po klasie </w:t>
-      </w:r>
-      <w:proofErr w:type="spellStart"/>
-      <w:r>
-        <w:rPr>
-          <w:sz w:val="28"/>
-          <w:szCs w:val="26"/>
-        </w:rPr>
-        <w:t>JFrame</w:t>
-      </w:r>
-      <w:proofErr w:type="spellEnd"/>
-      <w:r>
-        <w:rPr>
-          <w:sz w:val="28"/>
-          <w:szCs w:val="26"/>
-        </w:rPr>
-        <w:t xml:space="preserve"> oraz zaimplementować interfejs </w:t>
-      </w:r>
-      <w:proofErr w:type="spellStart"/>
-      <w:r>
-        <w:rPr>
-          <w:sz w:val="28"/>
-          <w:szCs w:val="26"/>
-        </w:rPr>
-        <w:t>ActionListener</w:t>
-      </w:r>
-      <w:proofErr w:type="spellEnd"/>
-      <w:r>
-        <w:rPr>
-          <w:sz w:val="28"/>
-          <w:szCs w:val="26"/>
-        </w:rPr>
-        <w:t xml:space="preserve"> odpowiedzialnego za odróżnianie który przycisk został naciśnięty przez naszego gracza. Rozgrywka to również klasa która  jest odpowiedzialna za następne okienko po podaniu nazwy użytkownika. Tworzone jest kilka nowych rzeczy na początku. Np. </w:t>
-      </w:r>
-      <w:proofErr w:type="spellStart"/>
-      <w:r>
-        <w:rPr>
-          <w:sz w:val="28"/>
-          <w:szCs w:val="26"/>
-        </w:rPr>
-        <w:t>JLabel</w:t>
-      </w:r>
-      <w:proofErr w:type="spellEnd"/>
-      <w:r>
-        <w:rPr>
-          <w:sz w:val="28"/>
-          <w:szCs w:val="26"/>
-        </w:rPr>
-        <w:t xml:space="preserve"> to oczywiście przycisk, </w:t>
-      </w:r>
-      <w:proofErr w:type="spellStart"/>
-      <w:r>
-        <w:rPr>
-          <w:sz w:val="28"/>
-          <w:szCs w:val="26"/>
-        </w:rPr>
-        <w:t>JTextField</w:t>
-      </w:r>
-      <w:proofErr w:type="spellEnd"/>
-      <w:r>
-        <w:rPr>
-          <w:sz w:val="28"/>
-          <w:szCs w:val="26"/>
-        </w:rPr>
-        <w:t xml:space="preserve"> to nasze pole w którym będzie wpisywana nazwa gracza pobieranie to klasa tworzący nowy wątek.</w:t>
-      </w:r>
-      <w:r>
-        <w:rPr>
-          <w:sz w:val="28"/>
-          <w:szCs w:val="26"/>
-        </w:rPr>
-        <w:t xml:space="preserve"> </w:t>
-      </w:r>
-      <w:r>
-        <w:rPr>
-          <w:sz w:val="28"/>
-          <w:szCs w:val="26"/>
-        </w:rPr>
-        <w:t xml:space="preserve">W tym wypadku adres </w:t>
-      </w:r>
-      <w:proofErr w:type="spellStart"/>
-      <w:r>
-        <w:rPr>
-          <w:sz w:val="28"/>
-          <w:szCs w:val="26"/>
-        </w:rPr>
-        <w:t>ip</w:t>
-      </w:r>
-      <w:proofErr w:type="spellEnd"/>
-      <w:r>
-        <w:rPr>
-          <w:sz w:val="28"/>
-          <w:szCs w:val="26"/>
-        </w:rPr>
-        <w:t xml:space="preserve"> jest ustawiony na pętlę zwrotną oraz port 1364. W przypadku sieci LAN wystarczyłoby tutaj podać adres postawionego serwera z sieci lokalnej. </w:t>
-      </w:r>
-    </w:p>
-    <w:p>
-      <w:pPr>
         <w:jc w:val="center"/>
         <w:rPr>
           <w:sz w:val="28"/>
@@ -1532,12 +1416,14 @@
       <w:r>
         <w:rPr>
           <w:noProof/>
-        </w:rPr>
+          <w:lang w:eastAsia="pl-PL"/>
+        </w:rPr>
+        <w:lastRenderedPageBreak/>
         <w:drawing>
-          <wp:inline distT="0" distB="0" distL="0" distR="0" wp14:anchorId="6136F914" wp14:editId="484AFC69">
-            <wp:extent cx="4581525" cy="2095500"/>
-            <wp:effectExtent l="0" t="0" r="9525" b="0"/>
-            <wp:docPr id="14" name="Obraz 14"/>
+          <wp:inline distT="0" distB="0" distL="0" distR="0" wp14:anchorId="04213E2E" wp14:editId="072BB9E1">
+            <wp:extent cx="5760720" cy="3683635"/>
+            <wp:effectExtent l="0" t="0" r="0" b="0"/>
+            <wp:docPr id="13" name="Obraz 13"/>
             <wp:cNvGraphicFramePr>
               <a:graphicFrameLocks xmlns:a="http://schemas.openxmlformats.org/drawingml/2006/main" noChangeAspect="1"/>
             </wp:cNvGraphicFramePr>
@@ -1557,7 +1443,7 @@
                   <pic:spPr>
                     <a:xfrm>
                       <a:off x="0" y="0"/>
-                      <a:ext cx="4581525" cy="2095500"/>
+                      <a:ext cx="5760720" cy="3683635"/>
                     </a:xfrm>
                     <a:prstGeom prst="rect">
                       <a:avLst/>
@@ -1572,37 +1458,162 @@
     </w:p>
     <w:p>
       <w:pPr>
-        <w:rPr>
-          <w:sz w:val="28"/>
-          <w:szCs w:val="26"/>
-        </w:rPr>
-      </w:pPr>
-      <w:r>
-        <w:rPr>
-          <w:sz w:val="28"/>
-          <w:szCs w:val="26"/>
-        </w:rPr>
-        <w:t>Klient potrzebuje wątków aby jednocześnie pobierać i wysyłać dane od serwera.</w:t>
-      </w:r>
-    </w:p>
-    <w:p>
-      <w:pPr>
         <w:jc w:val="center"/>
         <w:rPr>
           <w:sz w:val="28"/>
           <w:szCs w:val="26"/>
         </w:rPr>
       </w:pPr>
+    </w:p>
+    <w:p>
+      <w:pPr>
+        <w:jc w:val="both"/>
+        <w:rPr>
+          <w:sz w:val="28"/>
+          <w:szCs w:val="26"/>
+        </w:rPr>
+      </w:pPr>
+      <w:r>
+        <w:rPr>
+          <w:sz w:val="28"/>
+          <w:szCs w:val="26"/>
+        </w:rPr>
+        <w:t xml:space="preserve">Nasza klasa musi dziedziczyć po klasie </w:t>
+      </w:r>
+      <w:proofErr w:type="spellStart"/>
+      <w:r>
+        <w:rPr>
+          <w:sz w:val="28"/>
+          <w:szCs w:val="26"/>
+        </w:rPr>
+        <w:t>JFrame</w:t>
+      </w:r>
+      <w:proofErr w:type="spellEnd"/>
+      <w:r>
+        <w:rPr>
+          <w:sz w:val="28"/>
+          <w:szCs w:val="26"/>
+        </w:rPr>
+        <w:t xml:space="preserve"> oraz zaimplementować interfejs </w:t>
+      </w:r>
+      <w:proofErr w:type="spellStart"/>
+      <w:r>
+        <w:rPr>
+          <w:sz w:val="28"/>
+          <w:szCs w:val="26"/>
+        </w:rPr>
+        <w:t>ActionListener</w:t>
+      </w:r>
+      <w:proofErr w:type="spellEnd"/>
+      <w:r>
+        <w:rPr>
+          <w:sz w:val="28"/>
+          <w:szCs w:val="26"/>
+        </w:rPr>
+        <w:t xml:space="preserve"> odpowiedzialny</w:t>
+      </w:r>
+      <w:r>
+        <w:rPr>
+          <w:sz w:val="28"/>
+          <w:szCs w:val="26"/>
+        </w:rPr>
+        <w:t xml:space="preserve"> za odróżnianie który przycisk został naciśnięty przez naszego gracza. Rozgrywka to również klasa która  jest odpowiedzialna za następne okienko po podaniu nazwy użytkownika. Tworzone jest kilka nowych rzeczy na początku. Np. </w:t>
+      </w:r>
+      <w:proofErr w:type="spellStart"/>
+      <w:r>
+        <w:rPr>
+          <w:sz w:val="28"/>
+          <w:szCs w:val="26"/>
+        </w:rPr>
+        <w:t>JLabel</w:t>
+      </w:r>
+      <w:proofErr w:type="spellEnd"/>
+      <w:r>
+        <w:rPr>
+          <w:sz w:val="28"/>
+          <w:szCs w:val="26"/>
+        </w:rPr>
+        <w:t xml:space="preserve"> to oczywiście przycisk, </w:t>
+      </w:r>
+      <w:proofErr w:type="spellStart"/>
+      <w:r>
+        <w:rPr>
+          <w:sz w:val="28"/>
+          <w:szCs w:val="26"/>
+        </w:rPr>
+        <w:t>JTextField</w:t>
+      </w:r>
+      <w:proofErr w:type="spellEnd"/>
+      <w:r>
+        <w:rPr>
+          <w:sz w:val="28"/>
+          <w:szCs w:val="26"/>
+        </w:rPr>
+        <w:t xml:space="preserve"> to nasze pole w którym będzie wpisywana nazwa gra</w:t>
+      </w:r>
+      <w:r>
+        <w:rPr>
+          <w:sz w:val="28"/>
+          <w:szCs w:val="26"/>
+        </w:rPr>
+        <w:t>cza pobieranie to klasa tworząca</w:t>
+      </w:r>
+      <w:r>
+        <w:rPr>
+          <w:sz w:val="28"/>
+          <w:szCs w:val="26"/>
+        </w:rPr>
+        <w:t xml:space="preserve"> nowy wątek.</w:t>
+      </w:r>
+      <w:r>
+        <w:rPr>
+          <w:sz w:val="28"/>
+          <w:szCs w:val="26"/>
+        </w:rPr>
+        <w:t xml:space="preserve"> </w:t>
+      </w:r>
+      <w:r>
+        <w:rPr>
+          <w:sz w:val="28"/>
+          <w:szCs w:val="26"/>
+        </w:rPr>
+        <w:t xml:space="preserve">W tym wypadku adres </w:t>
+      </w:r>
+      <w:proofErr w:type="spellStart"/>
+      <w:r>
+        <w:rPr>
+          <w:sz w:val="28"/>
+          <w:szCs w:val="26"/>
+        </w:rPr>
+        <w:t>ip</w:t>
+      </w:r>
+      <w:proofErr w:type="spellEnd"/>
+      <w:r>
+        <w:rPr>
+          <w:sz w:val="28"/>
+          <w:szCs w:val="26"/>
+        </w:rPr>
+        <w:t xml:space="preserve"> jest ustawiony na pętlę zwrotną oraz port 1364. W przypadku sieci LAN wystarczyłoby tutaj podać adres postawionego serwera z sieci lokalnej. </w:t>
+      </w:r>
+    </w:p>
+    <w:p>
+      <w:pPr>
+        <w:jc w:val="center"/>
+        <w:rPr>
+          <w:sz w:val="28"/>
+          <w:szCs w:val="26"/>
+        </w:rPr>
+      </w:pPr>
       <w:r>
         <w:rPr>
           <w:noProof/>
-        </w:rPr>
-        <w:lastRenderedPageBreak/>
+          <w:lang w:eastAsia="pl-PL"/>
+        </w:rPr>
         <w:drawing>
-          <wp:inline distT="0" distB="0" distL="0" distR="0" wp14:anchorId="5515D638" wp14:editId="5BC4A4C2">
-            <wp:extent cx="5381625" cy="1095375"/>
-            <wp:effectExtent l="0" t="0" r="9525" b="9525"/>
-            <wp:docPr id="15" name="Obraz 15"/>
+          <wp:inline distT="0" distB="0" distL="0" distR="0" wp14:anchorId="6136F914" wp14:editId="484AFC69">
+            <wp:extent cx="4581525" cy="2095500"/>
+            <wp:effectExtent l="0" t="0" r="9525" b="0"/>
+            <wp:docPr id="14" name="Obraz 14"/>
             <wp:cNvGraphicFramePr>
               <a:graphicFrameLocks xmlns:a="http://schemas.openxmlformats.org/drawingml/2006/main" noChangeAspect="1"/>
             </wp:cNvGraphicFramePr>
@@ -1622,7 +1633,7 @@
                   <pic:spPr>
                     <a:xfrm>
                       <a:off x="0" y="0"/>
-                      <a:ext cx="5381625" cy="1095375"/>
+                      <a:ext cx="4581525" cy="2095500"/>
                     </a:xfrm>
                     <a:prstGeom prst="rect">
                       <a:avLst/>
@@ -1637,24 +1648,18 @@
     </w:p>
     <w:p>
       <w:pPr>
-        <w:rPr>
-          <w:sz w:val="28"/>
-          <w:szCs w:val="26"/>
-        </w:rPr>
-      </w:pPr>
-      <w:r>
-        <w:rPr>
-          <w:sz w:val="28"/>
-          <w:szCs w:val="26"/>
-        </w:rPr>
-        <w:t>Odbierz to na</w:t>
-      </w:r>
-      <w:r>
-        <w:rPr>
-          <w:sz w:val="28"/>
-          <w:szCs w:val="26"/>
-        </w:rPr>
-        <w:t xml:space="preserve">tomiast funkcja odpowiedzialna za wysyłanie odebranych Stringów na ekran. </w:t>
+        <w:jc w:val="both"/>
+        <w:rPr>
+          <w:sz w:val="28"/>
+          <w:szCs w:val="26"/>
+        </w:rPr>
+      </w:pPr>
+      <w:r>
+        <w:rPr>
+          <w:sz w:val="28"/>
+          <w:szCs w:val="26"/>
+        </w:rPr>
+        <w:t>Klient potrzebuje wątków aby jednocześnie pobierać i wysyłać dane od serwera.</w:t>
       </w:r>
     </w:p>
     <w:p>
@@ -1668,12 +1673,14 @@
       <w:r>
         <w:rPr>
           <w:noProof/>
-        </w:rPr>
+          <w:lang w:eastAsia="pl-PL"/>
+        </w:rPr>
+        <w:lastRenderedPageBreak/>
         <w:drawing>
-          <wp:inline distT="0" distB="0" distL="0" distR="0" wp14:anchorId="3BC26FDC" wp14:editId="376B6CA2">
-            <wp:extent cx="5760720" cy="5318760"/>
-            <wp:effectExtent l="0" t="0" r="0" b="0"/>
-            <wp:docPr id="16" name="Obraz 16"/>
+          <wp:inline distT="0" distB="0" distL="0" distR="0" wp14:anchorId="5515D638" wp14:editId="5BC4A4C2">
+            <wp:extent cx="5381625" cy="1095375"/>
+            <wp:effectExtent l="0" t="0" r="9525" b="9525"/>
+            <wp:docPr id="15" name="Obraz 15"/>
             <wp:cNvGraphicFramePr>
               <a:graphicFrameLocks xmlns:a="http://schemas.openxmlformats.org/drawingml/2006/main" noChangeAspect="1"/>
             </wp:cNvGraphicFramePr>
@@ -1693,7 +1700,7 @@
                   <pic:spPr>
                     <a:xfrm>
                       <a:off x="0" y="0"/>
-                      <a:ext cx="5760720" cy="5318760"/>
+                      <a:ext cx="5381625" cy="1095375"/>
                     </a:xfrm>
                     <a:prstGeom prst="rect">
                       <a:avLst/>
@@ -1708,6 +1715,29 @@
     </w:p>
     <w:p>
       <w:pPr>
+        <w:jc w:val="both"/>
+        <w:rPr>
+          <w:sz w:val="28"/>
+          <w:szCs w:val="26"/>
+        </w:rPr>
+      </w:pPr>
+      <w:r>
+        <w:rPr>
+          <w:sz w:val="28"/>
+          <w:szCs w:val="26"/>
+        </w:rPr>
+        <w:t>Odbierz to na</w:t>
+      </w:r>
+      <w:r>
+        <w:rPr>
+          <w:sz w:val="28"/>
+          <w:szCs w:val="26"/>
+        </w:rPr>
+        <w:t xml:space="preserve">tomiast funkcja odpowiedzialna za wysyłanie odebranych Stringów na ekran. </w:t>
+      </w:r>
+    </w:p>
+    <w:p>
+      <w:pPr>
         <w:jc w:val="center"/>
         <w:rPr>
           <w:sz w:val="28"/>
@@ -1717,13 +1747,13 @@
       <w:r>
         <w:rPr>
           <w:noProof/>
-        </w:rPr>
-        <w:lastRenderedPageBreak/>
+          <w:lang w:eastAsia="pl-PL"/>
+        </w:rPr>
         <w:drawing>
-          <wp:inline distT="0" distB="0" distL="0" distR="0" wp14:anchorId="45158BD4" wp14:editId="4D8A65C9">
-            <wp:extent cx="5476875" cy="4124325"/>
-            <wp:effectExtent l="0" t="0" r="9525" b="9525"/>
-            <wp:docPr id="17" name="Obraz 17"/>
+          <wp:inline distT="0" distB="0" distL="0" distR="0" wp14:anchorId="3BC26FDC" wp14:editId="376B6CA2">
+            <wp:extent cx="5760720" cy="5318760"/>
+            <wp:effectExtent l="0" t="0" r="0" b="0"/>
+            <wp:docPr id="16" name="Obraz 16"/>
             <wp:cNvGraphicFramePr>
               <a:graphicFrameLocks xmlns:a="http://schemas.openxmlformats.org/drawingml/2006/main" noChangeAspect="1"/>
             </wp:cNvGraphicFramePr>
@@ -1743,7 +1773,7 @@
                   <pic:spPr>
                     <a:xfrm>
                       <a:off x="0" y="0"/>
-                      <a:ext cx="5476875" cy="4124325"/>
+                      <a:ext cx="5760720" cy="5318760"/>
                     </a:xfrm>
                     <a:prstGeom prst="rect">
                       <a:avLst/>
@@ -1758,21 +1788,6 @@
     </w:p>
     <w:p>
       <w:pPr>
-        <w:rPr>
-          <w:sz w:val="28"/>
-          <w:szCs w:val="26"/>
-        </w:rPr>
-      </w:pPr>
-      <w:r>
-        <w:rPr>
-          <w:sz w:val="28"/>
-          <w:szCs w:val="26"/>
-        </w:rPr>
-        <w:t>Przyciski są skonstruowane w taki sposób aby wysyłały gotowe teksty do serwera, ten natomiast sprawdza jaką odpowiedź otrzymał od klienta i w zależności od odebranego łańcucha odsyła   odpowiedź albo kończy swoje działanie. Dane są wysyłane za pomocą funkcji odpowiedz.</w:t>
-      </w:r>
-    </w:p>
-    <w:p>
-      <w:pPr>
         <w:jc w:val="center"/>
         <w:rPr>
           <w:sz w:val="28"/>
@@ -1782,12 +1797,14 @@
       <w:r>
         <w:rPr>
           <w:noProof/>
-        </w:rPr>
+          <w:lang w:eastAsia="pl-PL"/>
+        </w:rPr>
+        <w:lastRenderedPageBreak/>
         <w:drawing>
-          <wp:inline distT="0" distB="0" distL="0" distR="0" wp14:anchorId="2251E183" wp14:editId="00DAE066">
-            <wp:extent cx="3895725" cy="1190625"/>
+          <wp:inline distT="0" distB="0" distL="0" distR="0" wp14:anchorId="45158BD4" wp14:editId="4D8A65C9">
+            <wp:extent cx="5476875" cy="4124325"/>
             <wp:effectExtent l="0" t="0" r="9525" b="9525"/>
-            <wp:docPr id="22" name="Obraz 22"/>
+            <wp:docPr id="17" name="Obraz 17"/>
             <wp:cNvGraphicFramePr>
               <a:graphicFrameLocks xmlns:a="http://schemas.openxmlformats.org/drawingml/2006/main" noChangeAspect="1"/>
             </wp:cNvGraphicFramePr>
@@ -1807,7 +1824,7 @@
                   <pic:spPr>
                     <a:xfrm>
                       <a:off x="0" y="0"/>
-                      <a:ext cx="3895725" cy="1190625"/>
+                      <a:ext cx="5476875" cy="4124325"/>
                     </a:xfrm>
                     <a:prstGeom prst="rect">
                       <a:avLst/>
@@ -1822,6 +1839,22 @@
     </w:p>
     <w:p>
       <w:pPr>
+        <w:jc w:val="both"/>
+        <w:rPr>
+          <w:sz w:val="28"/>
+          <w:szCs w:val="26"/>
+        </w:rPr>
+      </w:pPr>
+      <w:r>
+        <w:rPr>
+          <w:sz w:val="28"/>
+          <w:szCs w:val="26"/>
+        </w:rPr>
+        <w:t>Przyciski są skonstruowane w taki sposób aby wysyłały gotowe teksty do serwera, ten natomiast sprawdza jaką odpowiedź otrzymał od klienta i w zależności od odebranego łańcucha odsyła   odpowiedź albo kończy swoje działanie. Dane są wysyłane za pomocą funkcji odpowiedz.</w:t>
+      </w:r>
+    </w:p>
+    <w:p>
+      <w:pPr>
         <w:jc w:val="center"/>
         <w:rPr>
           <w:sz w:val="28"/>
@@ -1831,12 +1864,13 @@
       <w:r>
         <w:rPr>
           <w:noProof/>
+          <w:lang w:eastAsia="pl-PL"/>
         </w:rPr>
         <w:drawing>
-          <wp:inline distT="0" distB="0" distL="0" distR="0" wp14:anchorId="7F3A937F" wp14:editId="459422A8">
-            <wp:extent cx="2028825" cy="1066800"/>
-            <wp:effectExtent l="0" t="0" r="9525" b="0"/>
-            <wp:docPr id="18" name="Obraz 18"/>
+          <wp:inline distT="0" distB="0" distL="0" distR="0" wp14:anchorId="2251E183" wp14:editId="00DAE066">
+            <wp:extent cx="3895725" cy="1190625"/>
+            <wp:effectExtent l="0" t="0" r="9525" b="9525"/>
+            <wp:docPr id="22" name="Obraz 22"/>
             <wp:cNvGraphicFramePr>
               <a:graphicFrameLocks xmlns:a="http://schemas.openxmlformats.org/drawingml/2006/main" noChangeAspect="1"/>
             </wp:cNvGraphicFramePr>
@@ -1856,7 +1890,7 @@
                   <pic:spPr>
                     <a:xfrm>
                       <a:off x="0" y="0"/>
-                      <a:ext cx="2028825" cy="1066800"/>
+                      <a:ext cx="3895725" cy="1190625"/>
                     </a:xfrm>
                     <a:prstGeom prst="rect">
                       <a:avLst/>
@@ -1880,13 +1914,13 @@
       <w:r>
         <w:rPr>
           <w:noProof/>
-        </w:rPr>
-        <w:lastRenderedPageBreak/>
+          <w:lang w:eastAsia="pl-PL"/>
+        </w:rPr>
         <w:drawing>
-          <wp:inline distT="0" distB="0" distL="0" distR="0" wp14:anchorId="4BAE4FE2" wp14:editId="3ADE5FB8">
-            <wp:extent cx="2103120" cy="2165179"/>
-            <wp:effectExtent l="0" t="0" r="0" b="6985"/>
-            <wp:docPr id="19" name="Obraz 19"/>
+          <wp:inline distT="0" distB="0" distL="0" distR="0" wp14:anchorId="7F3A937F" wp14:editId="459422A8">
+            <wp:extent cx="2028825" cy="1066800"/>
+            <wp:effectExtent l="0" t="0" r="9525" b="0"/>
+            <wp:docPr id="18" name="Obraz 18"/>
             <wp:cNvGraphicFramePr>
               <a:graphicFrameLocks xmlns:a="http://schemas.openxmlformats.org/drawingml/2006/main" noChangeAspect="1"/>
             </wp:cNvGraphicFramePr>
@@ -1906,7 +1940,7 @@
                   <pic:spPr>
                     <a:xfrm>
                       <a:off x="0" y="0"/>
-                      <a:ext cx="2108476" cy="2170693"/>
+                      <a:ext cx="2028825" cy="1066800"/>
                     </a:xfrm>
                     <a:prstGeom prst="rect">
                       <a:avLst/>
@@ -1921,21 +1955,7 @@
     </w:p>
     <w:p>
       <w:pPr>
-        <w:rPr>
-          <w:sz w:val="28"/>
-          <w:szCs w:val="26"/>
-        </w:rPr>
-      </w:pPr>
-      <w:r>
-        <w:rPr>
-          <w:sz w:val="28"/>
-          <w:szCs w:val="26"/>
-        </w:rPr>
-        <w:t>Te 3  pliki tekstowe są odpowiedzialne za pobór pytań, możliwych odpowiedzi oraz ich kluczy, te znajdują się w odp.txt są wyświetlone powyżej, natomiast poniżej jest zawartość plików pyt.txt oraz pyt2.txt.</w:t>
-      </w:r>
-    </w:p>
-    <w:p>
-      <w:pPr>
+        <w:jc w:val="center"/>
         <w:rPr>
           <w:sz w:val="28"/>
           <w:szCs w:val="26"/>
@@ -1944,12 +1964,14 @@
       <w:r>
         <w:rPr>
           <w:noProof/>
-        </w:rPr>
+          <w:lang w:eastAsia="pl-PL"/>
+        </w:rPr>
+        <w:lastRenderedPageBreak/>
         <w:drawing>
-          <wp:inline distT="0" distB="0" distL="0" distR="0" wp14:anchorId="073EBE39" wp14:editId="1861DD89">
-            <wp:extent cx="5760720" cy="2435860"/>
-            <wp:effectExtent l="0" t="0" r="0" b="2540"/>
-            <wp:docPr id="20" name="Obraz 20"/>
+          <wp:inline distT="0" distB="0" distL="0" distR="0" wp14:anchorId="4BAE4FE2" wp14:editId="3ADE5FB8">
+            <wp:extent cx="2103120" cy="2165179"/>
+            <wp:effectExtent l="0" t="0" r="0" b="6985"/>
+            <wp:docPr id="19" name="Obraz 19"/>
             <wp:cNvGraphicFramePr>
               <a:graphicFrameLocks xmlns:a="http://schemas.openxmlformats.org/drawingml/2006/main" noChangeAspect="1"/>
             </wp:cNvGraphicFramePr>
@@ -1969,7 +1991,7 @@
                   <pic:spPr>
                     <a:xfrm>
                       <a:off x="0" y="0"/>
-                      <a:ext cx="5760720" cy="2435860"/>
+                      <a:ext cx="2108476" cy="2170693"/>
                     </a:xfrm>
                     <a:prstGeom prst="rect">
                       <a:avLst/>
@@ -1984,6 +2006,22 @@
     </w:p>
     <w:p>
       <w:pPr>
+        <w:jc w:val="both"/>
+        <w:rPr>
+          <w:sz w:val="28"/>
+          <w:szCs w:val="26"/>
+        </w:rPr>
+      </w:pPr>
+      <w:r>
+        <w:rPr>
+          <w:sz w:val="28"/>
+          <w:szCs w:val="26"/>
+        </w:rPr>
+        <w:t>Te 3  pliki tekstowe są odpowiedzialne za pobór pytań, możliwych odpowiedzi oraz ich kluczy, te znajdują się w odp.txt są wyświetlone powyżej, natomiast poniżej jest zawartość plików pyt.txt oraz pyt2.txt.</w:t>
+      </w:r>
+    </w:p>
+    <w:p>
+      <w:pPr>
         <w:rPr>
           <w:sz w:val="28"/>
           <w:szCs w:val="26"/>
@@ -1992,12 +2030,13 @@
       <w:r>
         <w:rPr>
           <w:noProof/>
+          <w:lang w:eastAsia="pl-PL"/>
         </w:rPr>
         <w:drawing>
-          <wp:inline distT="0" distB="0" distL="0" distR="0" wp14:anchorId="232ED24F" wp14:editId="224FD88D">
-            <wp:extent cx="5760720" cy="2656840"/>
-            <wp:effectExtent l="0" t="0" r="0" b="0"/>
-            <wp:docPr id="21" name="Obraz 21"/>
+          <wp:inline distT="0" distB="0" distL="0" distR="0" wp14:anchorId="073EBE39" wp14:editId="1861DD89">
+            <wp:extent cx="5760720" cy="2435860"/>
+            <wp:effectExtent l="0" t="0" r="0" b="2540"/>
+            <wp:docPr id="20" name="Obraz 20"/>
             <wp:cNvGraphicFramePr>
               <a:graphicFrameLocks xmlns:a="http://schemas.openxmlformats.org/drawingml/2006/main" noChangeAspect="1"/>
             </wp:cNvGraphicFramePr>
@@ -2017,7 +2056,7 @@
                   <pic:spPr>
                     <a:xfrm>
                       <a:off x="0" y="0"/>
-                      <a:ext cx="5760720" cy="2656840"/>
+                      <a:ext cx="5760720" cy="2435860"/>
                     </a:xfrm>
                     <a:prstGeom prst="rect">
                       <a:avLst/>
@@ -2039,29 +2078,14 @@
       </w:pPr>
       <w:r>
         <w:rPr>
-          <w:sz w:val="28"/>
-          <w:szCs w:val="26"/>
-        </w:rPr>
-        <w:t xml:space="preserve">Teraz trochę o działaniu serwera. </w:t>
-      </w:r>
-    </w:p>
-    <w:p>
-      <w:pPr>
-        <w:rPr>
-          <w:sz w:val="28"/>
-          <w:szCs w:val="26"/>
-        </w:rPr>
-      </w:pPr>
-      <w:r>
-        <w:rPr>
           <w:noProof/>
-        </w:rPr>
-        <w:lastRenderedPageBreak/>
+          <w:lang w:eastAsia="pl-PL"/>
+        </w:rPr>
         <w:drawing>
-          <wp:inline distT="0" distB="0" distL="0" distR="0" wp14:anchorId="48313762" wp14:editId="11BA28AC">
-            <wp:extent cx="5760720" cy="5566410"/>
+          <wp:inline distT="0" distB="0" distL="0" distR="0" wp14:anchorId="232ED24F" wp14:editId="224FD88D">
+            <wp:extent cx="5760720" cy="2656840"/>
             <wp:effectExtent l="0" t="0" r="0" b="0"/>
-            <wp:docPr id="23" name="Obraz 23"/>
+            <wp:docPr id="21" name="Obraz 21"/>
             <wp:cNvGraphicFramePr>
               <a:graphicFrameLocks xmlns:a="http://schemas.openxmlformats.org/drawingml/2006/main" noChangeAspect="1"/>
             </wp:cNvGraphicFramePr>
@@ -2081,7 +2105,7 @@
                   <pic:spPr>
                     <a:xfrm>
                       <a:off x="0" y="0"/>
-                      <a:ext cx="5760720" cy="5566410"/>
+                      <a:ext cx="5760720" cy="2656840"/>
                     </a:xfrm>
                     <a:prstGeom prst="rect">
                       <a:avLst/>
@@ -2096,17 +2120,18 @@
     </w:p>
     <w:p>
       <w:pPr>
-        <w:rPr>
-          <w:sz w:val="28"/>
-          <w:szCs w:val="26"/>
-        </w:rPr>
-      </w:pPr>
-      <w:r>
-        <w:rPr>
-          <w:sz w:val="28"/>
-          <w:szCs w:val="26"/>
-        </w:rPr>
-        <w:t>Serwer tworzy gniazdo, używa portu 1364, ważne jest aby klient używał tego samego portu co serwer. Konieczne jest także aby serwer pracował na wątkach, aby 2 klientów mogło rywalizować ze sobą. Ten serwer jest przeznaczony na działaniu tylko dla 2 klientów. Ziarno to natomiast liczba wysyłana do funkcji losującej. Jest ona stworzona aby klienci mieli wspólne pytania.</w:t>
+        <w:jc w:val="both"/>
+        <w:rPr>
+          <w:sz w:val="28"/>
+          <w:szCs w:val="26"/>
+        </w:rPr>
+      </w:pPr>
+      <w:r>
+        <w:rPr>
+          <w:sz w:val="28"/>
+          <w:szCs w:val="26"/>
+        </w:rPr>
+        <w:t xml:space="preserve">Teraz trochę o działaniu serwera. </w:t>
       </w:r>
     </w:p>
     <w:p>
@@ -2119,13 +2144,14 @@
       <w:r>
         <w:rPr>
           <w:noProof/>
+          <w:lang w:eastAsia="pl-PL"/>
         </w:rPr>
         <w:lastRenderedPageBreak/>
         <w:drawing>
-          <wp:inline distT="0" distB="0" distL="0" distR="0" wp14:anchorId="13FC7094" wp14:editId="3EC2C448">
-            <wp:extent cx="5760720" cy="2583180"/>
-            <wp:effectExtent l="0" t="0" r="0" b="7620"/>
-            <wp:docPr id="24" name="Obraz 24"/>
+          <wp:inline distT="0" distB="0" distL="0" distR="0" wp14:anchorId="48313762" wp14:editId="11BA28AC">
+            <wp:extent cx="5760720" cy="5566410"/>
+            <wp:effectExtent l="0" t="0" r="0" b="0"/>
+            <wp:docPr id="23" name="Obraz 23"/>
             <wp:cNvGraphicFramePr>
               <a:graphicFrameLocks xmlns:a="http://schemas.openxmlformats.org/drawingml/2006/main" noChangeAspect="1"/>
             </wp:cNvGraphicFramePr>
@@ -2145,7 +2171,7 @@
                   <pic:spPr>
                     <a:xfrm>
                       <a:off x="0" y="0"/>
-                      <a:ext cx="5760720" cy="2583180"/>
+                      <a:ext cx="5760720" cy="5566410"/>
                     </a:xfrm>
                     <a:prstGeom prst="rect">
                       <a:avLst/>
@@ -2157,16 +2183,26 @@
           </wp:inline>
         </w:drawing>
       </w:r>
-      <w:r>
-        <w:rPr>
-          <w:sz w:val="28"/>
-          <w:szCs w:val="26"/>
-        </w:rPr>
-        <w:t xml:space="preserve">Można powiedzieć że klasa użytkownik to trochę taka baza danych, przechowuje ona informację np. takie jak nazwa użytkowników, liczbę punktów, czy zmienne odpowiedzialne za to aby serwer wiedział co się w danej chwili dzieję i mógł zabezpieczać pewne sytuację. </w:t>
-      </w:r>
-    </w:p>
-    <w:p>
-      <w:pPr>
+    </w:p>
+    <w:p>
+      <w:pPr>
+        <w:jc w:val="both"/>
+        <w:rPr>
+          <w:sz w:val="28"/>
+          <w:szCs w:val="26"/>
+        </w:rPr>
+      </w:pPr>
+      <w:r>
+        <w:rPr>
+          <w:sz w:val="28"/>
+          <w:szCs w:val="26"/>
+        </w:rPr>
+        <w:t>Serwer tworzy gniazdo, używa portu 1364, ważne jest aby klient używał tego samego portu co serwer. Konieczne jest także aby serwer pracował na wątkach, aby 2 klientów mogło rywalizować ze sobą. Ten serwer jest przeznaczony na działaniu tylko dla 2 klientów. Ziarno to natomiast liczba wysyłana do funkcji losującej. Jest ona stworzona aby klienci mieli wspólne pytania.</w:t>
+      </w:r>
+    </w:p>
+    <w:p>
+      <w:pPr>
+        <w:jc w:val="both"/>
         <w:rPr>
           <w:sz w:val="28"/>
           <w:szCs w:val="26"/>
@@ -2175,12 +2211,14 @@
       <w:r>
         <w:rPr>
           <w:noProof/>
-        </w:rPr>
+          <w:lang w:eastAsia="pl-PL"/>
+        </w:rPr>
+        <w:lastRenderedPageBreak/>
         <w:drawing>
-          <wp:inline distT="0" distB="0" distL="0" distR="0" wp14:anchorId="3CFA0E6B" wp14:editId="41B50B3F">
-            <wp:extent cx="5760720" cy="4514215"/>
-            <wp:effectExtent l="0" t="0" r="0" b="635"/>
-            <wp:docPr id="25" name="Obraz 25"/>
+          <wp:inline distT="0" distB="0" distL="0" distR="0" wp14:anchorId="13FC7094" wp14:editId="3EC2C448">
+            <wp:extent cx="5760720" cy="2583180"/>
+            <wp:effectExtent l="0" t="0" r="0" b="7620"/>
+            <wp:docPr id="24" name="Obraz 24"/>
             <wp:cNvGraphicFramePr>
               <a:graphicFrameLocks xmlns:a="http://schemas.openxmlformats.org/drawingml/2006/main" noChangeAspect="1"/>
             </wp:cNvGraphicFramePr>
@@ -2200,7 +2238,7 @@
                   <pic:spPr>
                     <a:xfrm>
                       <a:off x="0" y="0"/>
-                      <a:ext cx="5760720" cy="4514215"/>
+                      <a:ext cx="5760720" cy="2583180"/>
                     </a:xfrm>
                     <a:prstGeom prst="rect">
                       <a:avLst/>
@@ -2212,40 +2250,16 @@
           </wp:inline>
         </w:drawing>
       </w:r>
-    </w:p>
-    <w:p>
-      <w:pPr>
-        <w:rPr>
-          <w:sz w:val="28"/>
-          <w:szCs w:val="26"/>
-        </w:rPr>
-      </w:pPr>
-      <w:r>
-        <w:rPr>
-          <w:sz w:val="28"/>
-          <w:szCs w:val="26"/>
-        </w:rPr>
-        <w:t xml:space="preserve">Klasa losowanie jest odpowiedzialna za losowanie pytań, działa ona w taki sposób że zwraca wylosowaną liczbę w zależności jaki temat został wybrany. Ten numer będzie naszą linijką w pliku tekstowym którą odeślemy jako pytanie dla </w:t>
-      </w:r>
-      <w:r>
-        <w:rPr>
-          <w:sz w:val="28"/>
-          <w:szCs w:val="26"/>
-        </w:rPr>
-        <w:lastRenderedPageBreak/>
-        <w:t>gracza.</w:t>
-      </w:r>
-      <w:r>
-        <w:rPr>
-          <w:sz w:val="28"/>
-          <w:szCs w:val="26"/>
-        </w:rPr>
-        <w:t xml:space="preserve"> Funkcja odpowiedzialna za losowanie, zabezpiecza również to aby w danej rundzie nie pojawiły się te same pytania. </w:t>
-      </w:r>
-    </w:p>
-    <w:p>
-      <w:pPr>
-        <w:jc w:val="center"/>
+      <w:r>
+        <w:rPr>
+          <w:sz w:val="28"/>
+          <w:szCs w:val="26"/>
+        </w:rPr>
+        <w:t xml:space="preserve">Można powiedzieć że klasa użytkownik to trochę taka baza danych, przechowuje ona informację np. takie jak nazwa użytkowników, liczbę punktów, czy zmienne odpowiedzialne za to aby serwer wiedział co się w danej chwili dzieję i mógł zabezpieczać pewne sytuację. </w:t>
+      </w:r>
+    </w:p>
+    <w:p>
+      <w:pPr>
         <w:rPr>
           <w:sz w:val="28"/>
           <w:szCs w:val="26"/>
@@ -2254,12 +2268,13 @@
       <w:r>
         <w:rPr>
           <w:noProof/>
+          <w:lang w:eastAsia="pl-PL"/>
         </w:rPr>
         <w:drawing>
-          <wp:inline distT="0" distB="0" distL="0" distR="0" wp14:anchorId="623DFAA5" wp14:editId="7D26F233">
-            <wp:extent cx="5760720" cy="3253740"/>
-            <wp:effectExtent l="0" t="0" r="0" b="3810"/>
-            <wp:docPr id="26" name="Obraz 26"/>
+          <wp:inline distT="0" distB="0" distL="0" distR="0" wp14:anchorId="3CFA0E6B" wp14:editId="41B50B3F">
+            <wp:extent cx="5760720" cy="4514215"/>
+            <wp:effectExtent l="0" t="0" r="0" b="635"/>
+            <wp:docPr id="25" name="Obraz 25"/>
             <wp:cNvGraphicFramePr>
               <a:graphicFrameLocks xmlns:a="http://schemas.openxmlformats.org/drawingml/2006/main" noChangeAspect="1"/>
             </wp:cNvGraphicFramePr>
@@ -2279,7 +2294,7 @@
                   <pic:spPr>
                     <a:xfrm>
                       <a:off x="0" y="0"/>
-                      <a:ext cx="5760720" cy="3253740"/>
+                      <a:ext cx="5760720" cy="4514215"/>
                     </a:xfrm>
                     <a:prstGeom prst="rect">
                       <a:avLst/>
@@ -2294,55 +2309,33 @@
     </w:p>
     <w:p>
       <w:pPr>
-        <w:rPr>
-          <w:sz w:val="28"/>
-          <w:szCs w:val="26"/>
-        </w:rPr>
-      </w:pPr>
-      <w:r>
-        <w:rPr>
-          <w:sz w:val="28"/>
-          <w:szCs w:val="26"/>
-        </w:rPr>
-        <w:t xml:space="preserve">Ta klasa posiada także funkcję sprawdzającą </w:t>
-      </w:r>
-      <w:r>
-        <w:rPr>
-          <w:sz w:val="28"/>
-          <w:szCs w:val="26"/>
-        </w:rPr>
-        <w:t>klucze odpowiedzi, zwraca odpowiedni komunikat.</w:t>
-      </w:r>
-    </w:p>
-    <w:p>
-      <w:pPr>
-        <w:rPr>
-          <w:sz w:val="28"/>
-          <w:szCs w:val="26"/>
-        </w:rPr>
-      </w:pPr>
-      <w:r>
-        <w:rPr>
-          <w:sz w:val="28"/>
-          <w:szCs w:val="26"/>
-        </w:rPr>
-        <w:t>Teraz przyszła  pora na omówienia naszej głównej funkcji na której opiera się działanie serwera czyli „</w:t>
-      </w:r>
-      <w:proofErr w:type="spellStart"/>
-      <w:r>
-        <w:rPr>
-          <w:sz w:val="28"/>
-          <w:szCs w:val="26"/>
-        </w:rPr>
-        <w:t>ThreadedEchoHandler</w:t>
-      </w:r>
-      <w:proofErr w:type="spellEnd"/>
-      <w:r>
-        <w:rPr>
-          <w:sz w:val="28"/>
-          <w:szCs w:val="26"/>
-        </w:rPr>
-        <w:t xml:space="preserve">”, </w:t>
+        <w:jc w:val="both"/>
+        <w:rPr>
+          <w:sz w:val="28"/>
+          <w:szCs w:val="26"/>
+        </w:rPr>
+      </w:pPr>
+      <w:r>
+        <w:rPr>
+          <w:sz w:val="28"/>
+          <w:szCs w:val="26"/>
+        </w:rPr>
+        <w:t xml:space="preserve">Klasa losowanie jest odpowiedzialna za losowanie pytań, działa ona w taki sposób że zwraca wylosowaną liczbę w zależności jaki temat został wybrany. Ten numer będzie naszą linijką w pliku tekstowym którą odeślemy jako pytanie dla </w:t>
+      </w:r>
+      <w:r>
+        <w:rPr>
+          <w:sz w:val="28"/>
+          <w:szCs w:val="26"/>
+        </w:rPr>
+        <w:lastRenderedPageBreak/>
+        <w:t>gracza.</w:t>
+      </w:r>
+      <w:r>
+        <w:rPr>
+          <w:sz w:val="28"/>
+          <w:szCs w:val="26"/>
+        </w:rPr>
+        <w:t xml:space="preserve"> Funkcja odpowiedzialna za losowanie, zabezpiecza również to aby w danej rundzie nie pojawiły się te same pytania. </w:t>
       </w:r>
     </w:p>
     <w:p>
@@ -2356,12 +2349,13 @@
       <w:r>
         <w:rPr>
           <w:noProof/>
+          <w:lang w:eastAsia="pl-PL"/>
         </w:rPr>
         <w:drawing>
-          <wp:inline distT="0" distB="0" distL="0" distR="0" wp14:anchorId="6FC8AAF9" wp14:editId="54EB2790">
-            <wp:extent cx="4705350" cy="981075"/>
-            <wp:effectExtent l="0" t="0" r="0" b="9525"/>
-            <wp:docPr id="27" name="Obraz 27"/>
+          <wp:inline distT="0" distB="0" distL="0" distR="0" wp14:anchorId="623DFAA5" wp14:editId="7D26F233">
+            <wp:extent cx="5760720" cy="3253740"/>
+            <wp:effectExtent l="0" t="0" r="0" b="3810"/>
+            <wp:docPr id="26" name="Obraz 26"/>
             <wp:cNvGraphicFramePr>
               <a:graphicFrameLocks xmlns:a="http://schemas.openxmlformats.org/drawingml/2006/main" noChangeAspect="1"/>
             </wp:cNvGraphicFramePr>
@@ -2381,7 +2375,7 @@
                   <pic:spPr>
                     <a:xfrm>
                       <a:off x="0" y="0"/>
-                      <a:ext cx="4705350" cy="981075"/>
+                      <a:ext cx="5760720" cy="3253740"/>
                     </a:xfrm>
                     <a:prstGeom prst="rect">
                       <a:avLst/>
@@ -2396,32 +2390,41 @@
     </w:p>
     <w:p>
       <w:pPr>
-        <w:rPr>
-          <w:sz w:val="28"/>
-          <w:szCs w:val="26"/>
-        </w:rPr>
-      </w:pPr>
-      <w:r>
-        <w:rPr>
-          <w:sz w:val="28"/>
-          <w:szCs w:val="26"/>
-        </w:rPr>
-        <w:t xml:space="preserve">Funkcja werdykt odpowiedzialna za wyświetlanie werdyktu. </w:t>
-      </w:r>
-    </w:p>
-    <w:p>
-      <w:pPr>
-        <w:rPr>
-          <w:sz w:val="28"/>
-          <w:szCs w:val="26"/>
-        </w:rPr>
-      </w:pPr>
-      <w:r>
-        <w:rPr>
-          <w:sz w:val="28"/>
-          <w:szCs w:val="26"/>
-        </w:rPr>
-        <w:t xml:space="preserve">Nasz serwer posiada wiele zabezpieczeń między innymi sprawdza czy nasz przeciwnik dalej jest w rozgrywce, jeśli nie to gra przestanie być </w:t>
+        <w:jc w:val="both"/>
+        <w:rPr>
+          <w:sz w:val="28"/>
+          <w:szCs w:val="26"/>
+        </w:rPr>
+      </w:pPr>
+      <w:r>
+        <w:rPr>
+          <w:sz w:val="28"/>
+          <w:szCs w:val="26"/>
+        </w:rPr>
+        <w:t xml:space="preserve">Ta klasa posiada także funkcję sprawdzającą </w:t>
+      </w:r>
+      <w:r>
+        <w:rPr>
+          <w:sz w:val="28"/>
+          <w:szCs w:val="26"/>
+        </w:rPr>
+        <w:t>klucze odpowiedzi, zwraca odpowiedni komunikat.</w:t>
+      </w:r>
+    </w:p>
+    <w:p>
+      <w:pPr>
+        <w:jc w:val="both"/>
+        <w:rPr>
+          <w:sz w:val="28"/>
+          <w:szCs w:val="26"/>
+        </w:rPr>
+      </w:pPr>
+      <w:r>
+        <w:rPr>
+          <w:sz w:val="28"/>
+          <w:szCs w:val="26"/>
+        </w:rPr>
+        <w:t>Teraz przyszła  pora na omówienia naszej głównej funkcji na której opiera się działanie serwera czyli „</w:t>
       </w:r>
       <w:proofErr w:type="spellStart"/>
       <w:r>
@@ -2429,7 +2432,7 @@
           <w:sz w:val="28"/>
           <w:szCs w:val="26"/>
         </w:rPr>
-        <w:t>kontunuowana</w:t>
+        <w:t>ThreadedEchoHandler</w:t>
       </w:r>
       <w:proofErr w:type="spellEnd"/>
       <w:r>
@@ -2437,11 +2440,12 @@
           <w:sz w:val="28"/>
           <w:szCs w:val="26"/>
         </w:rPr>
-        <w:t xml:space="preserve">. </w:t>
-      </w:r>
-    </w:p>
-    <w:p>
-      <w:pPr>
+        <w:t xml:space="preserve">”, </w:t>
+      </w:r>
+    </w:p>
+    <w:p>
+      <w:pPr>
+        <w:jc w:val="center"/>
         <w:rPr>
           <w:sz w:val="28"/>
           <w:szCs w:val="26"/>
@@ -2450,13 +2454,13 @@
       <w:r>
         <w:rPr>
           <w:noProof/>
-        </w:rPr>
-        <w:lastRenderedPageBreak/>
+          <w:lang w:eastAsia="pl-PL"/>
+        </w:rPr>
         <w:drawing>
-          <wp:inline distT="0" distB="0" distL="0" distR="0" wp14:anchorId="7B4795E5" wp14:editId="51993460">
-            <wp:extent cx="5760720" cy="2319655"/>
-            <wp:effectExtent l="0" t="0" r="0" b="4445"/>
-            <wp:docPr id="28" name="Obraz 28"/>
+          <wp:inline distT="0" distB="0" distL="0" distR="0" wp14:anchorId="6FC8AAF9" wp14:editId="54EB2790">
+            <wp:extent cx="4705350" cy="981075"/>
+            <wp:effectExtent l="0" t="0" r="0" b="9525"/>
+            <wp:docPr id="27" name="Obraz 27"/>
             <wp:cNvGraphicFramePr>
               <a:graphicFrameLocks xmlns:a="http://schemas.openxmlformats.org/drawingml/2006/main" noChangeAspect="1"/>
             </wp:cNvGraphicFramePr>
@@ -2476,7 +2480,7 @@
                   <pic:spPr>
                     <a:xfrm>
                       <a:off x="0" y="0"/>
-                      <a:ext cx="5760720" cy="2319655"/>
+                      <a:ext cx="4705350" cy="981075"/>
                     </a:xfrm>
                     <a:prstGeom prst="rect">
                       <a:avLst/>
@@ -2491,48 +2495,48 @@
     </w:p>
     <w:p>
       <w:pPr>
-        <w:rPr>
-          <w:sz w:val="28"/>
-          <w:szCs w:val="26"/>
-        </w:rPr>
-      </w:pPr>
-      <w:r>
-        <w:rPr>
-          <w:sz w:val="28"/>
-          <w:szCs w:val="26"/>
-        </w:rPr>
-        <w:t>Użyliśmy do tego etykiety</w:t>
-      </w:r>
-    </w:p>
-    <w:p>
-      <w:pPr>
-        <w:rPr>
-          <w:sz w:val="28"/>
-          <w:szCs w:val="26"/>
-        </w:rPr>
-      </w:pPr>
-      <w:r>
-        <w:rPr>
-          <w:sz w:val="28"/>
-          <w:szCs w:val="26"/>
-        </w:rPr>
-        <w:t xml:space="preserve"> koniec pętli </w:t>
-      </w:r>
-      <w:proofErr w:type="spellStart"/>
-      <w:r>
-        <w:rPr>
-          <w:sz w:val="28"/>
-          <w:szCs w:val="26"/>
-        </w:rPr>
-        <w:t>while</w:t>
-      </w:r>
-      <w:proofErr w:type="spellEnd"/>
-      <w:r>
-        <w:rPr>
-          <w:sz w:val="28"/>
-          <w:szCs w:val="26"/>
-        </w:rPr>
-        <w:t xml:space="preserve"> która kończy się jeśli warunki nie są spełnione bo np. jeden z graczy zakończył już rozgrywkę.:</w:t>
+        <w:jc w:val="both"/>
+        <w:rPr>
+          <w:sz w:val="28"/>
+          <w:szCs w:val="26"/>
+        </w:rPr>
+      </w:pPr>
+      <w:r>
+        <w:rPr>
+          <w:sz w:val="28"/>
+          <w:szCs w:val="26"/>
+        </w:rPr>
+        <w:t xml:space="preserve">Funkcja werdykt odpowiedzialna za wyświetlanie werdyktu. </w:t>
+      </w:r>
+    </w:p>
+    <w:p>
+      <w:pPr>
+        <w:jc w:val="both"/>
+        <w:rPr>
+          <w:sz w:val="28"/>
+          <w:szCs w:val="26"/>
+        </w:rPr>
+      </w:pPr>
+      <w:r>
+        <w:rPr>
+          <w:sz w:val="28"/>
+          <w:szCs w:val="26"/>
+        </w:rPr>
+        <w:t xml:space="preserve">Nasz serwer posiada wiele zabezpieczeń między innymi sprawdza czy nasz przeciwnik dalej jest w rozgrywce, jeśli nie to gra przestanie być </w:t>
+      </w:r>
+      <w:r>
+        <w:rPr>
+          <w:sz w:val="28"/>
+          <w:szCs w:val="26"/>
+        </w:rPr>
+        <w:t>konty</w:t>
+      </w:r>
+      <w:r>
+        <w:rPr>
+          <w:sz w:val="28"/>
+          <w:szCs w:val="26"/>
+        </w:rPr>
+        <w:t xml:space="preserve">nuowana. </w:t>
       </w:r>
     </w:p>
     <w:p>
@@ -2545,12 +2549,14 @@
       <w:r>
         <w:rPr>
           <w:noProof/>
-        </w:rPr>
+          <w:lang w:eastAsia="pl-PL"/>
+        </w:rPr>
+        <w:lastRenderedPageBreak/>
         <w:drawing>
-          <wp:inline distT="0" distB="0" distL="0" distR="0" wp14:anchorId="45E61ACA" wp14:editId="774AE0AB">
-            <wp:extent cx="4095750" cy="2905125"/>
-            <wp:effectExtent l="0" t="0" r="0" b="9525"/>
-            <wp:docPr id="29" name="Obraz 29"/>
+          <wp:inline distT="0" distB="0" distL="0" distR="0" wp14:anchorId="7B4795E5" wp14:editId="51993460">
+            <wp:extent cx="5760720" cy="2319655"/>
+            <wp:effectExtent l="0" t="0" r="0" b="4445"/>
+            <wp:docPr id="28" name="Obraz 28"/>
             <wp:cNvGraphicFramePr>
               <a:graphicFrameLocks xmlns:a="http://schemas.openxmlformats.org/drawingml/2006/main" noChangeAspect="1"/>
             </wp:cNvGraphicFramePr>
@@ -2570,7 +2576,7 @@
                   <pic:spPr>
                     <a:xfrm>
                       <a:off x="0" y="0"/>
-                      <a:ext cx="4095750" cy="2905125"/>
+                      <a:ext cx="5760720" cy="2319655"/>
                     </a:xfrm>
                     <a:prstGeom prst="rect">
                       <a:avLst/>
@@ -2585,6 +2591,52 @@
     </w:p>
     <w:p>
       <w:pPr>
+        <w:jc w:val="both"/>
+        <w:rPr>
+          <w:sz w:val="28"/>
+          <w:szCs w:val="26"/>
+        </w:rPr>
+      </w:pPr>
+      <w:r>
+        <w:rPr>
+          <w:sz w:val="28"/>
+          <w:szCs w:val="26"/>
+        </w:rPr>
+        <w:t>Użyliśmy do tego etykiety</w:t>
+      </w:r>
+      <w:r>
+        <w:rPr>
+          <w:sz w:val="28"/>
+          <w:szCs w:val="26"/>
+        </w:rPr>
+        <w:t xml:space="preserve"> </w:t>
+      </w:r>
+      <w:r>
+        <w:rPr>
+          <w:sz w:val="28"/>
+          <w:szCs w:val="26"/>
+        </w:rPr>
+        <w:t xml:space="preserve">koniec pętli </w:t>
+      </w:r>
+      <w:proofErr w:type="spellStart"/>
+      <w:r>
+        <w:rPr>
+          <w:sz w:val="28"/>
+          <w:szCs w:val="26"/>
+        </w:rPr>
+        <w:t>while</w:t>
+      </w:r>
+      <w:proofErr w:type="spellEnd"/>
+      <w:r>
+        <w:rPr>
+          <w:sz w:val="28"/>
+          <w:szCs w:val="26"/>
+        </w:rPr>
+        <w:t xml:space="preserve"> która kończy się jeśli warunki nie są spełnione bo np. jeden z graczy zakończył już rozgrywkę.:</w:t>
+      </w:r>
+    </w:p>
+    <w:p>
+      <w:pPr>
         <w:rPr>
           <w:sz w:val="28"/>
           <w:szCs w:val="26"/>
@@ -2593,13 +2645,13 @@
       <w:r>
         <w:rPr>
           <w:noProof/>
-        </w:rPr>
-        <w:lastRenderedPageBreak/>
+          <w:lang w:eastAsia="pl-PL"/>
+        </w:rPr>
         <w:drawing>
-          <wp:inline distT="0" distB="0" distL="0" distR="0" wp14:anchorId="43D6E2C5" wp14:editId="72203EDD">
-            <wp:extent cx="5760720" cy="3371850"/>
-            <wp:effectExtent l="0" t="0" r="0" b="0"/>
-            <wp:docPr id="30" name="Obraz 30"/>
+          <wp:inline distT="0" distB="0" distL="0" distR="0" wp14:anchorId="45E61ACA" wp14:editId="774AE0AB">
+            <wp:extent cx="4095750" cy="2905125"/>
+            <wp:effectExtent l="0" t="0" r="0" b="9525"/>
+            <wp:docPr id="29" name="Obraz 29"/>
             <wp:cNvGraphicFramePr>
               <a:graphicFrameLocks xmlns:a="http://schemas.openxmlformats.org/drawingml/2006/main" noChangeAspect="1"/>
             </wp:cNvGraphicFramePr>
@@ -2619,7 +2671,7 @@
                   <pic:spPr>
                     <a:xfrm>
                       <a:off x="0" y="0"/>
-                      <a:ext cx="5760720" cy="3371850"/>
+                      <a:ext cx="4095750" cy="2905125"/>
                     </a:xfrm>
                     <a:prstGeom prst="rect">
                       <a:avLst/>
@@ -2641,28 +2693,15 @@
       </w:pPr>
       <w:r>
         <w:rPr>
-          <w:sz w:val="28"/>
-          <w:szCs w:val="26"/>
-        </w:rPr>
-        <w:t xml:space="preserve">Warunek który przechodzi do etykiety, jeżeli gracz nie wyraził dalszej ochoty na rozgrywkę i nacisnął przycisk „nie” przechodzi do etykiety i warunek pętli nie jest spełniony. Ewentualnie jeśli skończy się czas do namysłu. </w:t>
-      </w:r>
-    </w:p>
-    <w:p>
-      <w:pPr>
-        <w:rPr>
-          <w:sz w:val="28"/>
-          <w:szCs w:val="26"/>
-        </w:rPr>
-      </w:pPr>
-      <w:r>
-        <w:rPr>
           <w:noProof/>
-        </w:rPr>
+          <w:lang w:eastAsia="pl-PL"/>
+        </w:rPr>
+        <w:lastRenderedPageBreak/>
         <w:drawing>
-          <wp:inline distT="0" distB="0" distL="0" distR="0" wp14:anchorId="3C2A90B8" wp14:editId="694F1201">
-            <wp:extent cx="5760720" cy="2086610"/>
-            <wp:effectExtent l="0" t="0" r="0" b="8890"/>
-            <wp:docPr id="31" name="Obraz 31"/>
+          <wp:inline distT="0" distB="0" distL="0" distR="0" wp14:anchorId="43D6E2C5" wp14:editId="72203EDD">
+            <wp:extent cx="5760720" cy="3371850"/>
+            <wp:effectExtent l="0" t="0" r="0" b="0"/>
+            <wp:docPr id="30" name="Obraz 30"/>
             <wp:cNvGraphicFramePr>
               <a:graphicFrameLocks xmlns:a="http://schemas.openxmlformats.org/drawingml/2006/main" noChangeAspect="1"/>
             </wp:cNvGraphicFramePr>
@@ -2682,7 +2721,7 @@
                   <pic:spPr>
                     <a:xfrm>
                       <a:off x="0" y="0"/>
-                      <a:ext cx="5760720" cy="2086610"/>
+                      <a:ext cx="5760720" cy="3371850"/>
                     </a:xfrm>
                     <a:prstGeom prst="rect">
                       <a:avLst/>
@@ -2697,33 +2736,18 @@
     </w:p>
     <w:p>
       <w:pPr>
-        <w:rPr>
-          <w:sz w:val="28"/>
-          <w:szCs w:val="26"/>
-        </w:rPr>
-      </w:pPr>
-      <w:r>
-        <w:rPr>
-          <w:sz w:val="28"/>
-          <w:szCs w:val="26"/>
-        </w:rPr>
-        <w:t xml:space="preserve">Tutaj natomiast widzimy pętle która pokazuje na ekranie co 2 s komunikat u klienta. Oraz niżej komunikat z jakim graczem zostaliśmy połączeni, właśnie tutaj przyda nam się zmienna </w:t>
-      </w:r>
-      <w:proofErr w:type="spellStart"/>
-      <w:r>
-        <w:rPr>
-          <w:sz w:val="28"/>
-          <w:szCs w:val="26"/>
-        </w:rPr>
-        <w:t>nr_ruzgrywka</w:t>
-      </w:r>
-      <w:proofErr w:type="spellEnd"/>
-      <w:r>
-        <w:rPr>
-          <w:sz w:val="28"/>
-          <w:szCs w:val="26"/>
-        </w:rPr>
-        <w:t xml:space="preserve">, ponieważ ten komunikat wykona się tylko raz w trakcie trwania gry, tylko raz licznik jest równy 1 i tylko raz rozgrywka jest równa 0. Licznik to zmienna która inkrementuje się po każdym pytaniu, na koniec rundy zostaje przywrócona domyśla wartość. </w:t>
+        <w:jc w:val="both"/>
+        <w:rPr>
+          <w:sz w:val="28"/>
+          <w:szCs w:val="26"/>
+        </w:rPr>
+      </w:pPr>
+      <w:r>
+        <w:rPr>
+          <w:sz w:val="28"/>
+          <w:szCs w:val="26"/>
+        </w:rPr>
+        <w:t xml:space="preserve">Warunek który przechodzi do etykiety, jeżeli gracz nie wyraził dalszej ochoty na rozgrywkę i nacisnął przycisk „nie” przechodzi do etykiety i warunek pętli nie jest spełniony. Ewentualnie jeśli skończy się czas do namysłu. </w:t>
       </w:r>
     </w:p>
     <w:p>
@@ -2736,13 +2760,13 @@
       <w:r>
         <w:rPr>
           <w:noProof/>
-        </w:rPr>
-        <w:lastRenderedPageBreak/>
+          <w:lang w:eastAsia="pl-PL"/>
+        </w:rPr>
         <w:drawing>
-          <wp:inline distT="0" distB="0" distL="0" distR="0" wp14:anchorId="278FB533" wp14:editId="2D77E931">
-            <wp:extent cx="5760720" cy="1917700"/>
-            <wp:effectExtent l="0" t="0" r="0" b="6350"/>
-            <wp:docPr id="33" name="Obraz 33"/>
+          <wp:inline distT="0" distB="0" distL="0" distR="0" wp14:anchorId="3C2A90B8" wp14:editId="694F1201">
+            <wp:extent cx="5760720" cy="2086610"/>
+            <wp:effectExtent l="0" t="0" r="0" b="8890"/>
+            <wp:docPr id="31" name="Obraz 31"/>
             <wp:cNvGraphicFramePr>
               <a:graphicFrameLocks xmlns:a="http://schemas.openxmlformats.org/drawingml/2006/main" noChangeAspect="1"/>
             </wp:cNvGraphicFramePr>
@@ -2762,7 +2786,7 @@
                   <pic:spPr>
                     <a:xfrm>
                       <a:off x="0" y="0"/>
-                      <a:ext cx="5760720" cy="1917700"/>
+                      <a:ext cx="5760720" cy="2086610"/>
                     </a:xfrm>
                     <a:prstGeom prst="rect">
                       <a:avLst/>
@@ -2777,17 +2801,48 @@
     </w:p>
     <w:p>
       <w:pPr>
-        <w:rPr>
-          <w:sz w:val="28"/>
-          <w:szCs w:val="26"/>
-        </w:rPr>
-      </w:pPr>
-      <w:r>
-        <w:rPr>
-          <w:sz w:val="28"/>
-          <w:szCs w:val="26"/>
-        </w:rPr>
-        <w:t xml:space="preserve">Tutaj serwer sprawdza po nazwie gracza oraz numerze rozgrywki kogo kolej jest na wybór kategorii. </w:t>
+        <w:jc w:val="both"/>
+        <w:rPr>
+          <w:sz w:val="28"/>
+          <w:szCs w:val="26"/>
+        </w:rPr>
+      </w:pPr>
+      <w:r>
+        <w:rPr>
+          <w:sz w:val="28"/>
+          <w:szCs w:val="26"/>
+        </w:rPr>
+        <w:t>Tutaj natomiast widzimy pętle która pokazuje na ekranie co 2 s komunikat u klienta. Oraz niżej komunikat z jakim graczem zostaliśmy połączeni, właśnie tu</w:t>
+      </w:r>
+      <w:r>
+        <w:rPr>
+          <w:sz w:val="28"/>
+          <w:szCs w:val="26"/>
+        </w:rPr>
+        <w:t xml:space="preserve">taj przyda nam się zmienna </w:t>
+      </w:r>
+      <w:proofErr w:type="spellStart"/>
+      <w:r>
+        <w:rPr>
+          <w:sz w:val="28"/>
+          <w:szCs w:val="26"/>
+        </w:rPr>
+        <w:t>nr_ro</w:t>
+      </w:r>
+      <w:r>
+        <w:rPr>
+          <w:sz w:val="28"/>
+          <w:szCs w:val="26"/>
+        </w:rPr>
+        <w:t>zgrywka</w:t>
+      </w:r>
+      <w:proofErr w:type="spellEnd"/>
+      <w:r>
+        <w:rPr>
+          <w:sz w:val="28"/>
+          <w:szCs w:val="26"/>
+        </w:rPr>
+        <w:t xml:space="preserve">, ponieważ ten komunikat wykona się tylko raz w trakcie trwania gry, tylko raz licznik jest równy 1 i tylko raz rozgrywka jest równa 0. Licznik to zmienna która inkrementuje się po każdym pytaniu, na koniec rundy zostaje przywrócona domyśla wartość. </w:t>
       </w:r>
     </w:p>
     <w:p>
@@ -2800,12 +2855,14 @@
       <w:r>
         <w:rPr>
           <w:noProof/>
-        </w:rPr>
+          <w:lang w:eastAsia="pl-PL"/>
+        </w:rPr>
+        <w:lastRenderedPageBreak/>
         <w:drawing>
-          <wp:inline distT="0" distB="0" distL="0" distR="0" wp14:anchorId="6074DEE8" wp14:editId="7E0853D6">
-            <wp:extent cx="5760720" cy="2366010"/>
-            <wp:effectExtent l="0" t="0" r="0" b="0"/>
-            <wp:docPr id="34" name="Obraz 34"/>
+          <wp:inline distT="0" distB="0" distL="0" distR="0" wp14:anchorId="278FB533" wp14:editId="2D77E931">
+            <wp:extent cx="5760720" cy="1917700"/>
+            <wp:effectExtent l="0" t="0" r="0" b="6350"/>
+            <wp:docPr id="33" name="Obraz 33"/>
             <wp:cNvGraphicFramePr>
               <a:graphicFrameLocks xmlns:a="http://schemas.openxmlformats.org/drawingml/2006/main" noChangeAspect="1"/>
             </wp:cNvGraphicFramePr>
@@ -2825,7 +2882,7 @@
                   <pic:spPr>
                     <a:xfrm>
                       <a:off x="0" y="0"/>
-                      <a:ext cx="5760720" cy="2366010"/>
+                      <a:ext cx="5760720" cy="1917700"/>
                     </a:xfrm>
                     <a:prstGeom prst="rect">
                       <a:avLst/>
@@ -2840,38 +2897,18 @@
     </w:p>
     <w:p>
       <w:pPr>
-        <w:rPr>
-          <w:sz w:val="28"/>
-          <w:szCs w:val="26"/>
-        </w:rPr>
-      </w:pPr>
-      <w:r>
-        <w:rPr>
-          <w:sz w:val="28"/>
-          <w:szCs w:val="26"/>
-        </w:rPr>
-        <w:t xml:space="preserve">Tutaj następne zabezpieczanie które kończy </w:t>
-      </w:r>
-      <w:r>
-        <w:rPr>
-          <w:sz w:val="28"/>
-          <w:szCs w:val="26"/>
-        </w:rPr>
-        <w:t>rozgrywkę</w:t>
-      </w:r>
-      <w:r>
-        <w:rPr>
-          <w:sz w:val="28"/>
-          <w:szCs w:val="26"/>
-        </w:rPr>
-        <w:t xml:space="preserve"> w przypadku kiedy np. ktoś się rozmyśli już w trakcie wybierania kategorii. </w:t>
-      </w:r>
-      <w:r>
-        <w:rPr>
-          <w:sz w:val="28"/>
-          <w:szCs w:val="26"/>
-        </w:rPr>
-        <w:t xml:space="preserve"> Albo jeśli jeden z  graczy robi to zbyt długo. </w:t>
+        <w:jc w:val="both"/>
+        <w:rPr>
+          <w:sz w:val="28"/>
+          <w:szCs w:val="26"/>
+        </w:rPr>
+      </w:pPr>
+      <w:r>
+        <w:rPr>
+          <w:sz w:val="28"/>
+          <w:szCs w:val="26"/>
+        </w:rPr>
+        <w:t xml:space="preserve">Tutaj serwer sprawdza po nazwie gracza oraz numerze rozgrywki kogo kolej jest na wybór kategorii. </w:t>
       </w:r>
     </w:p>
     <w:p>
@@ -2884,12 +2921,13 @@
       <w:r>
         <w:rPr>
           <w:noProof/>
+          <w:lang w:eastAsia="pl-PL"/>
         </w:rPr>
         <w:drawing>
-          <wp:inline distT="0" distB="0" distL="0" distR="0" wp14:anchorId="0D8C7A26" wp14:editId="56C35306">
-            <wp:extent cx="5305425" cy="2924175"/>
-            <wp:effectExtent l="0" t="0" r="9525" b="9525"/>
-            <wp:docPr id="35" name="Obraz 35"/>
+          <wp:inline distT="0" distB="0" distL="0" distR="0" wp14:anchorId="6074DEE8" wp14:editId="7E0853D6">
+            <wp:extent cx="5760720" cy="2366010"/>
+            <wp:effectExtent l="0" t="0" r="0" b="0"/>
+            <wp:docPr id="34" name="Obraz 34"/>
             <wp:cNvGraphicFramePr>
               <a:graphicFrameLocks xmlns:a="http://schemas.openxmlformats.org/drawingml/2006/main" noChangeAspect="1"/>
             </wp:cNvGraphicFramePr>
@@ -2909,7 +2947,7 @@
                   <pic:spPr>
                     <a:xfrm>
                       <a:off x="0" y="0"/>
-                      <a:ext cx="5305425" cy="2924175"/>
+                      <a:ext cx="5760720" cy="2366010"/>
                     </a:xfrm>
                     <a:prstGeom prst="rect">
                       <a:avLst/>
@@ -2924,18 +2962,39 @@
     </w:p>
     <w:p>
       <w:pPr>
-        <w:rPr>
-          <w:sz w:val="28"/>
-          <w:szCs w:val="26"/>
-        </w:rPr>
-      </w:pPr>
-      <w:r>
-        <w:rPr>
-          <w:sz w:val="28"/>
-          <w:szCs w:val="26"/>
-        </w:rPr>
-        <w:lastRenderedPageBreak/>
-        <w:t xml:space="preserve">Losowanie pytania, oraz pętla for, mechanizm losowania jest prosty W bazie mamy 40 pytań co 10 zmieniają się kategorie, jeśli gracz wybierze kategorię 1, to losuje się od 1-10 jeśli w to od 11-20 itd. Zwracany jest w ten sposób numer  po którym potem dana linijka będzie wyświetlana. Oczywiście można przerabiać liczbę pytań czy losowanie do indywidualnych zastosowań. </w:t>
+        <w:jc w:val="both"/>
+        <w:rPr>
+          <w:sz w:val="28"/>
+          <w:szCs w:val="26"/>
+        </w:rPr>
+      </w:pPr>
+      <w:r>
+        <w:rPr>
+          <w:sz w:val="28"/>
+          <w:szCs w:val="26"/>
+        </w:rPr>
+        <w:t xml:space="preserve">Tutaj następne zabezpieczanie które kończy </w:t>
+      </w:r>
+      <w:r>
+        <w:rPr>
+          <w:sz w:val="28"/>
+          <w:szCs w:val="26"/>
+        </w:rPr>
+        <w:t>rozgrywkę</w:t>
+      </w:r>
+      <w:r>
+        <w:rPr>
+          <w:sz w:val="28"/>
+          <w:szCs w:val="26"/>
+        </w:rPr>
+        <w:t xml:space="preserve"> w przypadku kiedy np. ktoś się rozmyśli już w trakcie wybierania kategorii. </w:t>
+      </w:r>
+      <w:r>
+        <w:rPr>
+          <w:sz w:val="28"/>
+          <w:szCs w:val="26"/>
+        </w:rPr>
+        <w:t xml:space="preserve"> Albo jeśli jeden z  graczy robi to zbyt długo. </w:t>
       </w:r>
     </w:p>
     <w:p>
@@ -2948,12 +3007,13 @@
       <w:r>
         <w:rPr>
           <w:noProof/>
+          <w:lang w:eastAsia="pl-PL"/>
         </w:rPr>
         <w:drawing>
-          <wp:inline distT="0" distB="0" distL="0" distR="0" wp14:anchorId="7C4668AE" wp14:editId="6D01F2AE">
-            <wp:extent cx="5760720" cy="4309745"/>
-            <wp:effectExtent l="0" t="0" r="0" b="0"/>
-            <wp:docPr id="36" name="Obraz 36"/>
+          <wp:inline distT="0" distB="0" distL="0" distR="0" wp14:anchorId="0D8C7A26" wp14:editId="56C35306">
+            <wp:extent cx="5305425" cy="2924175"/>
+            <wp:effectExtent l="0" t="0" r="9525" b="9525"/>
+            <wp:docPr id="35" name="Obraz 35"/>
             <wp:cNvGraphicFramePr>
               <a:graphicFrameLocks xmlns:a="http://schemas.openxmlformats.org/drawingml/2006/main" noChangeAspect="1"/>
             </wp:cNvGraphicFramePr>
@@ -2973,7 +3033,7 @@
                   <pic:spPr>
                     <a:xfrm>
                       <a:off x="0" y="0"/>
-                      <a:ext cx="5760720" cy="4309745"/>
+                      <a:ext cx="5305425" cy="2924175"/>
                     </a:xfrm>
                     <a:prstGeom prst="rect">
                       <a:avLst/>
@@ -2988,17 +3048,19 @@
     </w:p>
     <w:p>
       <w:pPr>
-        <w:rPr>
-          <w:sz w:val="28"/>
-          <w:szCs w:val="26"/>
-        </w:rPr>
-      </w:pPr>
-      <w:r>
-        <w:rPr>
-          <w:sz w:val="28"/>
-          <w:szCs w:val="26"/>
-        </w:rPr>
-        <w:t>Licznik zajmujący się czasem poświęconym na odpowiedź gracza, oraz warunek który wykonuje się wyświetlając komunikat koniec czasu, jeśli gracz nie wpisał żadnej odpowiedzi.  Oraz warunek który sprawdza czy jest już koniec rozgrywki, czy 5 pytań już się wyświetliło. Jeśli jeden z klientów się opóźnia to poczeka na komunikat o werdykcie na drugiego, wyświetlając komunikat ”Oczekiwanie..”</w:t>
+        <w:jc w:val="both"/>
+        <w:rPr>
+          <w:sz w:val="28"/>
+          <w:szCs w:val="26"/>
+        </w:rPr>
+      </w:pPr>
+      <w:r>
+        <w:rPr>
+          <w:sz w:val="28"/>
+          <w:szCs w:val="26"/>
+        </w:rPr>
+        <w:lastRenderedPageBreak/>
+        <w:t xml:space="preserve">Losowanie pytania, oraz pętla for, mechanizm losowania jest prosty W bazie mamy 40 pytań co 10 zmieniają się kategorie, jeśli gracz wybierze kategorię 1, to losuje się od 1-10 jeśli w to od 11-20 itd. Zwracany jest w ten sposób numer  po którym potem dana linijka będzie wyświetlana. Oczywiście można przerabiać liczbę pytań czy losowanie do indywidualnych zastosowań. </w:t>
       </w:r>
     </w:p>
     <w:p>
@@ -3011,13 +3073,13 @@
       <w:r>
         <w:rPr>
           <w:noProof/>
-        </w:rPr>
-        <w:lastRenderedPageBreak/>
+          <w:lang w:eastAsia="pl-PL"/>
+        </w:rPr>
         <w:drawing>
-          <wp:inline distT="0" distB="0" distL="0" distR="0" wp14:anchorId="5FE8893E" wp14:editId="66AD027D">
-            <wp:extent cx="5760720" cy="2613025"/>
+          <wp:inline distT="0" distB="0" distL="0" distR="0" wp14:anchorId="7C4668AE" wp14:editId="6D01F2AE">
+            <wp:extent cx="5760720" cy="4309745"/>
             <wp:effectExtent l="0" t="0" r="0" b="0"/>
-            <wp:docPr id="37" name="Obraz 37"/>
+            <wp:docPr id="36" name="Obraz 36"/>
             <wp:cNvGraphicFramePr>
               <a:graphicFrameLocks xmlns:a="http://schemas.openxmlformats.org/drawingml/2006/main" noChangeAspect="1"/>
             </wp:cNvGraphicFramePr>
@@ -3037,7 +3099,7 @@
                   <pic:spPr>
                     <a:xfrm>
                       <a:off x="0" y="0"/>
-                      <a:ext cx="5760720" cy="2613025"/>
+                      <a:ext cx="5760720" cy="4309745"/>
                     </a:xfrm>
                     <a:prstGeom prst="rect">
                       <a:avLst/>
@@ -3052,17 +3114,18 @@
     </w:p>
     <w:p>
       <w:pPr>
-        <w:rPr>
-          <w:sz w:val="28"/>
-          <w:szCs w:val="26"/>
-        </w:rPr>
-      </w:pPr>
-      <w:r>
-        <w:rPr>
-          <w:sz w:val="28"/>
-          <w:szCs w:val="26"/>
-        </w:rPr>
-        <w:t xml:space="preserve">Jeśli natomiast gracz odpowiedział to przesłana dowiedź jest sprawdzana, w zależności czy odpowiedź jest prawidłowa czy nie punkty są dodawane. Za sprawdzenie jest odpowiedzialna wcześniej wspomniana funkcja w klasie losowanie. </w:t>
+        <w:jc w:val="both"/>
+        <w:rPr>
+          <w:sz w:val="28"/>
+          <w:szCs w:val="26"/>
+        </w:rPr>
+      </w:pPr>
+      <w:r>
+        <w:rPr>
+          <w:sz w:val="28"/>
+          <w:szCs w:val="26"/>
+        </w:rPr>
+        <w:t>Licznik zajmujący się czasem poświęconym na odpowiedź gracza, oraz warunek który wykonuje się wyświetlając komunikat koniec czasu, jeśli gracz nie wpisał żadnej odpowiedzi.  Oraz warunek który sprawdza czy jest już koniec rozgrywki, czy 5 pytań już się wyświetliło. Jeśli jeden z klientów się opóźnia to poczeka na komunikat o werdykcie na drugiego, wyświetlając komunikat ”Oczekiwanie..”</w:t>
       </w:r>
     </w:p>
     <w:p>
@@ -3075,12 +3138,14 @@
       <w:r>
         <w:rPr>
           <w:noProof/>
-        </w:rPr>
+          <w:lang w:eastAsia="pl-PL"/>
+        </w:rPr>
+        <w:lastRenderedPageBreak/>
         <w:drawing>
-          <wp:inline distT="0" distB="0" distL="0" distR="0" wp14:anchorId="4B783FE3" wp14:editId="7BBFDF52">
-            <wp:extent cx="5314950" cy="1581150"/>
+          <wp:inline distT="0" distB="0" distL="0" distR="0" wp14:anchorId="5FE8893E" wp14:editId="66AD027D">
+            <wp:extent cx="5760720" cy="2613025"/>
             <wp:effectExtent l="0" t="0" r="0" b="0"/>
-            <wp:docPr id="38" name="Obraz 38"/>
+            <wp:docPr id="37" name="Obraz 37"/>
             <wp:cNvGraphicFramePr>
               <a:graphicFrameLocks xmlns:a="http://schemas.openxmlformats.org/drawingml/2006/main" noChangeAspect="1"/>
             </wp:cNvGraphicFramePr>
@@ -3100,6 +3165,71 @@
                   <pic:spPr>
                     <a:xfrm>
                       <a:off x="0" y="0"/>
+                      <a:ext cx="5760720" cy="2613025"/>
+                    </a:xfrm>
+                    <a:prstGeom prst="rect">
+                      <a:avLst/>
+                    </a:prstGeom>
+                  </pic:spPr>
+                </pic:pic>
+              </a:graphicData>
+            </a:graphic>
+          </wp:inline>
+        </w:drawing>
+      </w:r>
+    </w:p>
+    <w:p>
+      <w:pPr>
+        <w:jc w:val="both"/>
+        <w:rPr>
+          <w:sz w:val="28"/>
+          <w:szCs w:val="26"/>
+        </w:rPr>
+      </w:pPr>
+      <w:r>
+        <w:rPr>
+          <w:sz w:val="28"/>
+          <w:szCs w:val="26"/>
+        </w:rPr>
+        <w:t xml:space="preserve">Jeśli natomiast gracz odpowiedział to przesłana dowiedź jest sprawdzana, w zależności czy odpowiedź jest prawidłowa czy nie punkty są dodawane. Za sprawdzenie jest odpowiedzialna wcześniej wspomniana funkcja w klasie losowanie. </w:t>
+      </w:r>
+    </w:p>
+    <w:p>
+      <w:pPr>
+        <w:rPr>
+          <w:sz w:val="28"/>
+          <w:szCs w:val="26"/>
+        </w:rPr>
+      </w:pPr>
+      <w:r>
+        <w:rPr>
+          <w:noProof/>
+          <w:lang w:eastAsia="pl-PL"/>
+        </w:rPr>
+        <w:drawing>
+          <wp:inline distT="0" distB="0" distL="0" distR="0" wp14:anchorId="4B783FE3" wp14:editId="7BBFDF52">
+            <wp:extent cx="5314950" cy="1581150"/>
+            <wp:effectExtent l="0" t="0" r="0" b="0"/>
+            <wp:docPr id="38" name="Obraz 38"/>
+            <wp:cNvGraphicFramePr>
+              <a:graphicFrameLocks xmlns:a="http://schemas.openxmlformats.org/drawingml/2006/main" noChangeAspect="1"/>
+            </wp:cNvGraphicFramePr>
+            <a:graphic xmlns:a="http://schemas.openxmlformats.org/drawingml/2006/main">
+              <a:graphicData uri="http://schemas.openxmlformats.org/drawingml/2006/picture">
+                <pic:pic xmlns:pic="http://schemas.openxmlformats.org/drawingml/2006/picture">
+                  <pic:nvPicPr>
+                    <pic:cNvPr id="1" name=""/>
+                    <pic:cNvPicPr/>
+                  </pic:nvPicPr>
+                  <pic:blipFill>
+                    <a:blip r:embed="rId41"/>
+                    <a:stretch>
+                      <a:fillRect/>
+                    </a:stretch>
+                  </pic:blipFill>
+                  <pic:spPr>
+                    <a:xfrm>
+                      <a:off x="0" y="0"/>
                       <a:ext cx="5314950" cy="1581150"/>
                     </a:xfrm>
                     <a:prstGeom prst="rect">
@@ -3115,6 +3245,7 @@
     </w:p>
     <w:p>
       <w:pPr>
+        <w:jc w:val="both"/>
         <w:rPr>
           <w:sz w:val="28"/>
           <w:szCs w:val="26"/>
@@ -3134,8 +3265,6 @@
         </w:rPr>
         <w:t xml:space="preserve"> dzięki funkcjom </w:t>
       </w:r>
-      <w:bookmarkStart w:id="0" w:name="_GoBack"/>
-      <w:bookmarkEnd w:id="0"/>
       <w:r>
         <w:rPr>
           <w:sz w:val="28"/>
@@ -3162,7 +3291,7 @@
 </file>
 
 <file path=word/styles.xml><?xml version="1.0" encoding="utf-8"?>
-<w:styles xmlns:mc="http://schemas.openxmlformats.org/markup-compatibility/2006" xmlns:r="http://schemas.openxmlformats.org/officeDocument/2006/relationships" xmlns:w="http://schemas.openxmlformats.org/wordprocessingml/2006/main" xmlns:w14="http://schemas.microsoft.com/office/word/2010/wordml" xmlns:w15="http://schemas.microsoft.com/office/word/2012/wordml" xmlns:w16cid="http://schemas.microsoft.com/office/word/2016/wordml/cid" xmlns:w16se="http://schemas.microsoft.com/office/word/2015/wordml/symex" mc:Ignorable="w14 w15 w16se w16cid">
+<w:styles xmlns:mc="http://schemas.openxmlformats.org/markup-compatibility/2006" xmlns:r="http://schemas.openxmlformats.org/officeDocument/2006/relationships" xmlns:w="http://schemas.openxmlformats.org/wordprocessingml/2006/main" xmlns:w14="http://schemas.microsoft.com/office/word/2010/wordml" mc:Ignorable="w14">
   <w:docDefaults>
     <w:rPrDefault>
       <w:rPr>
@@ -3178,384 +3307,144 @@
       </w:pPr>
     </w:pPrDefault>
   </w:docDefaults>
-  <w:latentStyles w:defLockedState="0" w:defUIPriority="99" w:defSemiHidden="0" w:defUnhideWhenUsed="0" w:defQFormat="0" w:count="377">
-    <w:lsdException w:name="Normal" w:uiPriority="0" w:qFormat="1"/>
-    <w:lsdException w:name="heading 1" w:uiPriority="9" w:qFormat="1"/>
-    <w:lsdException w:name="heading 2" w:semiHidden="1" w:uiPriority="9" w:unhideWhenUsed="1" w:qFormat="1"/>
-    <w:lsdException w:name="heading 3" w:semiHidden="1" w:uiPriority="9" w:unhideWhenUsed="1" w:qFormat="1"/>
-    <w:lsdException w:name="heading 4" w:semiHidden="1" w:uiPriority="9" w:unhideWhenUsed="1" w:qFormat="1"/>
-    <w:lsdException w:name="heading 5" w:semiHidden="1" w:uiPriority="9" w:unhideWhenUsed="1" w:qFormat="1"/>
-    <w:lsdException w:name="heading 6" w:semiHidden="1" w:uiPriority="9" w:unhideWhenUsed="1" w:qFormat="1"/>
-    <w:lsdException w:name="heading 7" w:semiHidden="1" w:uiPriority="9" w:unhideWhenUsed="1" w:qFormat="1"/>
-    <w:lsdException w:name="heading 8" w:semiHidden="1" w:uiPriority="9" w:unhideWhenUsed="1" w:qFormat="1"/>
-    <w:lsdException w:name="heading 9" w:semiHidden="1" w:uiPriority="9" w:unhideWhenUsed="1" w:qFormat="1"/>
-    <w:lsdException w:name="index 1" w:semiHidden="1" w:unhideWhenUsed="1"/>
-    <w:lsdException w:name="index 2" w:semiHidden="1" w:unhideWhenUsed="1"/>
-    <w:lsdException w:name="index 3" w:semiHidden="1" w:unhideWhenUsed="1"/>
-    <w:lsdException w:name="index 4" w:semiHidden="1" w:unhideWhenUsed="1"/>
-    <w:lsdException w:name="index 5" w:semiHidden="1" w:unhideWhenUsed="1"/>
-    <w:lsdException w:name="index 6" w:semiHidden="1" w:unhideWhenUsed="1"/>
-    <w:lsdException w:name="index 7" w:semiHidden="1" w:unhideWhenUsed="1"/>
-    <w:lsdException w:name="index 8" w:semiHidden="1" w:unhideWhenUsed="1"/>
-    <w:lsdException w:name="index 9" w:semiHidden="1" w:unhideWhenUsed="1"/>
-    <w:lsdException w:name="toc 1" w:semiHidden="1" w:uiPriority="39" w:unhideWhenUsed="1"/>
-    <w:lsdException w:name="toc 2" w:semiHidden="1" w:uiPriority="39" w:unhideWhenUsed="1"/>
-    <w:lsdException w:name="toc 3" w:semiHidden="1" w:uiPriority="39" w:unhideWhenUsed="1"/>
-    <w:lsdException w:name="toc 4" w:semiHidden="1" w:uiPriority="39" w:unhideWhenUsed="1"/>
-    <w:lsdException w:name="toc 5" w:semiHidden="1" w:uiPriority="39" w:unhideWhenUsed="1"/>
-    <w:lsdException w:name="toc 6" w:semiHidden="1" w:uiPriority="39" w:unhideWhenUsed="1"/>
-    <w:lsdException w:name="toc 7" w:semiHidden="1" w:uiPriority="39" w:unhideWhenUsed="1"/>
-    <w:lsdException w:name="toc 8" w:semiHidden="1" w:uiPriority="39" w:unhideWhenUsed="1"/>
-    <w:lsdException w:name="toc 9" w:semiHidden="1" w:uiPriority="39" w:unhideWhenUsed="1"/>
-    <w:lsdException w:name="Normal Indent" w:semiHidden="1" w:unhideWhenUsed="1"/>
-    <w:lsdException w:name="footnote text" w:semiHidden="1" w:unhideWhenUsed="1"/>
-    <w:lsdException w:name="annotation text" w:semiHidden="1" w:unhideWhenUsed="1"/>
-    <w:lsdException w:name="header" w:semiHidden="1" w:unhideWhenUsed="1"/>
-    <w:lsdException w:name="footer" w:semiHidden="1" w:unhideWhenUsed="1"/>
-    <w:lsdException w:name="index heading" w:semiHidden="1" w:unhideWhenUsed="1"/>
-    <w:lsdException w:name="caption" w:semiHidden="1" w:uiPriority="35" w:unhideWhenUsed="1" w:qFormat="1"/>
-    <w:lsdException w:name="table of figures" w:semiHidden="1" w:unhideWhenUsed="1"/>
-    <w:lsdException w:name="envelope address" w:semiHidden="1" w:unhideWhenUsed="1"/>
-    <w:lsdException w:name="envelope return" w:semiHidden="1" w:unhideWhenUsed="1"/>
-    <w:lsdException w:name="footnote reference" w:semiHidden="1" w:unhideWhenUsed="1"/>
-    <w:lsdException w:name="annotation reference" w:semiHidden="1" w:unhideWhenUsed="1"/>
-    <w:lsdException w:name="line number" w:semiHidden="1" w:unhideWhenUsed="1"/>
-    <w:lsdException w:name="page number" w:semiHidden="1" w:unhideWhenUsed="1"/>
-    <w:lsdException w:name="endnote reference" w:semiHidden="1" w:unhideWhenUsed="1"/>
-    <w:lsdException w:name="endnote text" w:semiHidden="1" w:unhideWhenUsed="1"/>
-    <w:lsdException w:name="table of authorities" w:semiHidden="1" w:unhideWhenUsed="1"/>
-    <w:lsdException w:name="macro" w:semiHidden="1" w:unhideWhenUsed="1"/>
-    <w:lsdException w:name="toa heading" w:semiHidden="1" w:unhideWhenUsed="1"/>
-    <w:lsdException w:name="List" w:semiHidden="1" w:unhideWhenUsed="1"/>
-    <w:lsdException w:name="List Bullet" w:semiHidden="1" w:unhideWhenUsed="1"/>
-    <w:lsdException w:name="List Number" w:semiHidden="1" w:unhideWhenUsed="1"/>
-    <w:lsdException w:name="List 2" w:semiHidden="1" w:unhideWhenUsed="1"/>
-    <w:lsdException w:name="List 3" w:semiHidden="1" w:unhideWhenUsed="1"/>
-    <w:lsdException w:name="List 4" w:semiHidden="1" w:unhideWhenUsed="1"/>
-    <w:lsdException w:name="List 5" w:semiHidden="1" w:unhideWhenUsed="1"/>
-    <w:lsdException w:name="List Bullet 2" w:semiHidden="1" w:unhideWhenUsed="1"/>
-    <w:lsdException w:name="List Bullet 3" w:semiHidden="1" w:unhideWhenUsed="1"/>
-    <w:lsdException w:name="List Bullet 4" w:semiHidden="1" w:unhideWhenUsed="1"/>
-    <w:lsdException w:name="List Bullet 5" w:semiHidden="1" w:unhideWhenUsed="1"/>
-    <w:lsdException w:name="List Number 2" w:semiHidden="1" w:unhideWhenUsed="1"/>
-    <w:lsdException w:name="List Number 3" w:semiHidden="1" w:unhideWhenUsed="1"/>
-    <w:lsdException w:name="List Number 4" w:semiHidden="1" w:unhideWhenUsed="1"/>
-    <w:lsdException w:name="List Number 5" w:semiHidden="1" w:unhideWhenUsed="1"/>
-    <w:lsdException w:name="Title" w:uiPriority="10" w:qFormat="1"/>
-    <w:lsdException w:name="Closing" w:semiHidden="1" w:unhideWhenUsed="1"/>
-    <w:lsdException w:name="Signature" w:semiHidden="1" w:unhideWhenUsed="1"/>
-    <w:lsdException w:name="Default Paragraph Font" w:semiHidden="1" w:uiPriority="1" w:unhideWhenUsed="1"/>
-    <w:lsdException w:name="Body Text" w:semiHidden="1" w:unhideWhenUsed="1"/>
-    <w:lsdException w:name="Body Text Indent" w:semiHidden="1" w:unhideWhenUsed="1"/>
-    <w:lsdException w:name="List Continue" w:semiHidden="1" w:unhideWhenUsed="1"/>
-    <w:lsdException w:name="List Continue 2" w:semiHidden="1" w:unhideWhenUsed="1"/>
-    <w:lsdException w:name="List Continue 3" w:semiHidden="1" w:unhideWhenUsed="1"/>
-    <w:lsdException w:name="List Continue 4" w:semiHidden="1" w:unhideWhenUsed="1"/>
-    <w:lsdException w:name="List Continue 5" w:semiHidden="1" w:unhideWhenUsed="1"/>
-    <w:lsdException w:name="Message Header" w:semiHidden="1" w:unhideWhenUsed="1"/>
-    <w:lsdException w:name="Subtitle" w:uiPriority="11" w:qFormat="1"/>
-    <w:lsdException w:name="Salutation" w:semiHidden="1" w:unhideWhenUsed="1"/>
-    <w:lsdException w:name="Date" w:semiHidden="1" w:unhideWhenUsed="1"/>
-    <w:lsdException w:name="Body Text First Indent" w:semiHidden="1" w:unhideWhenUsed="1"/>
-    <w:lsdException w:name="Body Text First Indent 2" w:semiHidden="1" w:unhideWhenUsed="1"/>
-    <w:lsdException w:name="Note Heading" w:semiHidden="1" w:unhideWhenUsed="1"/>
-    <w:lsdException w:name="Body Text 2" w:semiHidden="1" w:unhideWhenUsed="1"/>
-    <w:lsdException w:name="Body Text 3" w:semiHidden="1" w:unhideWhenUsed="1"/>
-    <w:lsdException w:name="Body Text Indent 2" w:semiHidden="1" w:unhideWhenUsed="1"/>
-    <w:lsdException w:name="Body Text Indent 3" w:semiHidden="1" w:unhideWhenUsed="1"/>
-    <w:lsdException w:name="Block Text" w:semiHidden="1" w:unhideWhenUsed="1"/>
-    <w:lsdException w:name="Hyperlink" w:semiHidden="1" w:unhideWhenUsed="1"/>
-    <w:lsdException w:name="FollowedHyperlink" w:semiHidden="1" w:unhideWhenUsed="1"/>
-    <w:lsdException w:name="Strong" w:uiPriority="22" w:qFormat="1"/>
-    <w:lsdException w:name="Emphasis" w:uiPriority="20" w:qFormat="1"/>
-    <w:lsdException w:name="Document Map" w:semiHidden="1" w:unhideWhenUsed="1"/>
-    <w:lsdException w:name="Plain Text" w:semiHidden="1" w:unhideWhenUsed="1"/>
-    <w:lsdException w:name="E-mail Signature" w:semiHidden="1" w:unhideWhenUsed="1"/>
-    <w:lsdException w:name="HTML Top of Form" w:semiHidden="1" w:unhideWhenUsed="1"/>
-    <w:lsdException w:name="HTML Bottom of Form" w:semiHidden="1" w:unhideWhenUsed="1"/>
-    <w:lsdException w:name="Normal (Web)" w:semiHidden="1" w:unhideWhenUsed="1"/>
-    <w:lsdException w:name="HTML Acronym" w:semiHidden="1" w:unhideWhenUsed="1"/>
-    <w:lsdException w:name="HTML Address" w:semiHidden="1" w:unhideWhenUsed="1"/>
-    <w:lsdException w:name="HTML Cite" w:semiHidden="1" w:unhideWhenUsed="1"/>
-    <w:lsdException w:name="HTML Code" w:semiHidden="1" w:unhideWhenUsed="1"/>
-    <w:lsdException w:name="HTML Definition" w:semiHidden="1" w:unhideWhenUsed="1"/>
-    <w:lsdException w:name="HTML Keyboard" w:semiHidden="1" w:unhideWhenUsed="1"/>
-    <w:lsdException w:name="HTML Preformatted" w:semiHidden="1" w:unhideWhenUsed="1"/>
-    <w:lsdException w:name="HTML Sample" w:semiHidden="1" w:unhideWhenUsed="1"/>
-    <w:lsdException w:name="HTML Typewriter" w:semiHidden="1" w:unhideWhenUsed="1"/>
-    <w:lsdException w:name="HTML Variable" w:semiHidden="1" w:unhideWhenUsed="1"/>
-    <w:lsdException w:name="Normal Table" w:semiHidden="1" w:unhideWhenUsed="1"/>
-    <w:lsdException w:name="annotation subject" w:semiHidden="1" w:unhideWhenUsed="1"/>
-    <w:lsdException w:name="No List" w:semiHidden="1" w:unhideWhenUsed="1"/>
-    <w:lsdException w:name="Outline List 1" w:semiHidden="1" w:unhideWhenUsed="1"/>
-    <w:lsdException w:name="Outline List 2" w:semiHidden="1" w:unhideWhenUsed="1"/>
-    <w:lsdException w:name="Outline List 3" w:semiHidden="1" w:unhideWhenUsed="1"/>
-    <w:lsdException w:name="Table Simple 1" w:semiHidden="1" w:unhideWhenUsed="1"/>
-    <w:lsdException w:name="Table Simple 2" w:semiHidden="1" w:unhideWhenUsed="1"/>
-    <w:lsdException w:name="Table Simple 3" w:semiHidden="1" w:unhideWhenUsed="1"/>
-    <w:lsdException w:name="Table Classic 1" w:semiHidden="1" w:unhideWhenUsed="1"/>
-    <w:lsdException w:name="Table Classic 2" w:semiHidden="1" w:unhideWhenUsed="1"/>
-    <w:lsdException w:name="Table Classic 3" w:semiHidden="1" w:unhideWhenUsed="1"/>
-    <w:lsdException w:name="Table Classic 4" w:semiHidden="1" w:unhideWhenUsed="1"/>
-    <w:lsdException w:name="Table Colorful 1" w:semiHidden="1" w:unhideWhenUsed="1"/>
-    <w:lsdException w:name="Table Colorful 2" w:semiHidden="1" w:unhideWhenUsed="1"/>
-    <w:lsdException w:name="Table Colorful 3" w:semiHidden="1" w:unhideWhenUsed="1"/>
-    <w:lsdException w:name="Table Columns 1" w:semiHidden="1" w:unhideWhenUsed="1"/>
-    <w:lsdException w:name="Table Columns 2" w:semiHidden="1" w:unhideWhenUsed="1"/>
-    <w:lsdException w:name="Table Columns 3" w:semiHidden="1" w:unhideWhenUsed="1"/>
-    <w:lsdException w:name="Table Columns 4" w:semiHidden="1" w:unhideWhenUsed="1"/>
-    <w:lsdException w:name="Table Columns 5" w:semiHidden="1" w:unhideWhenUsed="1"/>
-    <w:lsdException w:name="Table Grid 1" w:semiHidden="1" w:unhideWhenUsed="1"/>
-    <w:lsdException w:name="Table Grid 2" w:semiHidden="1" w:unhideWhenUsed="1"/>
-    <w:lsdException w:name="Table Grid 3" w:semiHidden="1" w:unhideWhenUsed="1"/>
-    <w:lsdException w:name="Table Grid 4" w:semiHidden="1" w:unhideWhenUsed="1"/>
-    <w:lsdException w:name="Table Grid 5" w:semiHidden="1" w:unhideWhenUsed="1"/>
-    <w:lsdException w:name="Table Grid 6" w:semiHidden="1" w:unhideWhenUsed="1"/>
-    <w:lsdException w:name="Table Grid 7" w:semiHidden="1" w:unhideWhenUsed="1"/>
-    <w:lsdException w:name="Table Grid 8" w:semiHidden="1" w:unhideWhenUsed="1"/>
-    <w:lsdException w:name="Table List 1" w:semiHidden="1" w:unhideWhenUsed="1"/>
-    <w:lsdException w:name="Table List 2" w:semiHidden="1" w:unhideWhenUsed="1"/>
-    <w:lsdException w:name="Table List 3" w:semiHidden="1" w:unhideWhenUsed="1"/>
-    <w:lsdException w:name="Table List 4" w:semiHidden="1" w:unhideWhenUsed="1"/>
-    <w:lsdException w:name="Table List 5" w:semiHidden="1" w:unhideWhenUsed="1"/>
-    <w:lsdException w:name="Table List 6" w:semiHidden="1" w:unhideWhenUsed="1"/>
-    <w:lsdException w:name="Table List 7" w:semiHidden="1" w:unhideWhenUsed="1"/>
-    <w:lsdException w:name="Table List 8" w:semiHidden="1" w:unhideWhenUsed="1"/>
-    <w:lsdException w:name="Table 3D effects 1" w:semiHidden="1" w:unhideWhenUsed="1"/>
-    <w:lsdException w:name="Table 3D effects 2" w:semiHidden="1" w:unhideWhenUsed="1"/>
-    <w:lsdException w:name="Table 3D effects 3" w:semiHidden="1" w:unhideWhenUsed="1"/>
-    <w:lsdException w:name="Table Contemporary" w:semiHidden="1" w:unhideWhenUsed="1"/>
-    <w:lsdException w:name="Table Elegant" w:semiHidden="1" w:unhideWhenUsed="1"/>
-    <w:lsdException w:name="Table Professional" w:semiHidden="1" w:unhideWhenUsed="1"/>
-    <w:lsdException w:name="Table Subtle 1" w:semiHidden="1" w:unhideWhenUsed="1"/>
-    <w:lsdException w:name="Table Subtle 2" w:semiHidden="1" w:unhideWhenUsed="1"/>
-    <w:lsdException w:name="Table Web 1" w:semiHidden="1" w:unhideWhenUsed="1"/>
-    <w:lsdException w:name="Table Web 2" w:semiHidden="1" w:unhideWhenUsed="1"/>
-    <w:lsdException w:name="Table Web 3" w:semiHidden="1" w:unhideWhenUsed="1"/>
-    <w:lsdException w:name="Balloon Text" w:semiHidden="1" w:unhideWhenUsed="1"/>
-    <w:lsdException w:name="Table Grid" w:uiPriority="39"/>
-    <w:lsdException w:name="Table Theme" w:semiHidden="1" w:unhideWhenUsed="1"/>
-    <w:lsdException w:name="Placeholder Text" w:semiHidden="1"/>
-    <w:lsdException w:name="No Spacing" w:uiPriority="1" w:qFormat="1"/>
-    <w:lsdException w:name="Light Shading" w:uiPriority="60"/>
-    <w:lsdException w:name="Light List" w:uiPriority="61"/>
-    <w:lsdException w:name="Light Grid" w:uiPriority="62"/>
-    <w:lsdException w:name="Medium Shading 1" w:uiPriority="63"/>
-    <w:lsdException w:name="Medium Shading 2" w:uiPriority="64"/>
-    <w:lsdException w:name="Medium List 1" w:uiPriority="65"/>
-    <w:lsdException w:name="Medium List 2" w:uiPriority="66"/>
-    <w:lsdException w:name="Medium Grid 1" w:uiPriority="67"/>
-    <w:lsdException w:name="Medium Grid 2" w:uiPriority="68"/>
-    <w:lsdException w:name="Medium Grid 3" w:uiPriority="69"/>
-    <w:lsdException w:name="Dark List" w:uiPriority="70"/>
-    <w:lsdException w:name="Colorful Shading" w:uiPriority="71"/>
-    <w:lsdException w:name="Colorful List" w:uiPriority="72"/>
-    <w:lsdException w:name="Colorful Grid" w:uiPriority="73"/>
-    <w:lsdException w:name="Light Shading Accent 1" w:uiPriority="60"/>
-    <w:lsdException w:name="Light List Accent 1" w:uiPriority="61"/>
-    <w:lsdException w:name="Light Grid Accent 1" w:uiPriority="62"/>
-    <w:lsdException w:name="Medium Shading 1 Accent 1" w:uiPriority="63"/>
-    <w:lsdException w:name="Medium Shading 2 Accent 1" w:uiPriority="64"/>
-    <w:lsdException w:name="Medium List 1 Accent 1" w:uiPriority="65"/>
-    <w:lsdException w:name="Revision" w:semiHidden="1"/>
-    <w:lsdException w:name="List Paragraph" w:uiPriority="34" w:qFormat="1"/>
-    <w:lsdException w:name="Quote" w:uiPriority="29" w:qFormat="1"/>
-    <w:lsdException w:name="Intense Quote" w:uiPriority="30" w:qFormat="1"/>
-    <w:lsdException w:name="Medium List 2 Accent 1" w:uiPriority="66"/>
-    <w:lsdException w:name="Medium Grid 1 Accent 1" w:uiPriority="67"/>
-    <w:lsdException w:name="Medium Grid 2 Accent 1" w:uiPriority="68"/>
-    <w:lsdException w:name="Medium Grid 3 Accent 1" w:uiPriority="69"/>
-    <w:lsdException w:name="Dark List Accent 1" w:uiPriority="70"/>
-    <w:lsdException w:name="Colorful Shading Accent 1" w:uiPriority="71"/>
-    <w:lsdException w:name="Colorful List Accent 1" w:uiPriority="72"/>
-    <w:lsdException w:name="Colorful Grid Accent 1" w:uiPriority="73"/>
-    <w:lsdException w:name="Light Shading Accent 2" w:uiPriority="60"/>
-    <w:lsdException w:name="Light List Accent 2" w:uiPriority="61"/>
-    <w:lsdException w:name="Light Grid Accent 2" w:uiPriority="62"/>
-    <w:lsdException w:name="Medium Shading 1 Accent 2" w:uiPriority="63"/>
-    <w:lsdException w:name="Medium Shading 2 Accent 2" w:uiPriority="64"/>
-    <w:lsdException w:name="Medium List 1 Accent 2" w:uiPriority="65"/>
-    <w:lsdException w:name="Medium List 2 Accent 2" w:uiPriority="66"/>
-    <w:lsdException w:name="Medium Grid 1 Accent 2" w:uiPriority="67"/>
-    <w:lsdException w:name="Medium Grid 2 Accent 2" w:uiPriority="68"/>
-    <w:lsdException w:name="Medium Grid 3 Accent 2" w:uiPriority="69"/>
-    <w:lsdException w:name="Dark List Accent 2" w:uiPriority="70"/>
-    <w:lsdException w:name="Colorful Shading Accent 2" w:uiPriority="71"/>
-    <w:lsdException w:name="Colorful List Accent 2" w:uiPriority="72"/>
-    <w:lsdException w:name="Colorful Grid Accent 2" w:uiPriority="73"/>
-    <w:lsdException w:name="Light Shading Accent 3" w:uiPriority="60"/>
-    <w:lsdException w:name="Light List Accent 3" w:uiPriority="61"/>
-    <w:lsdException w:name="Light Grid Accent 3" w:uiPriority="62"/>
-    <w:lsdException w:name="Medium Shading 1 Accent 3" w:uiPriority="63"/>
-    <w:lsdException w:name="Medium Shading 2 Accent 3" w:uiPriority="64"/>
-    <w:lsdException w:name="Medium List 1 Accent 3" w:uiPriority="65"/>
-    <w:lsdException w:name="Medium List 2 Accent 3" w:uiPriority="66"/>
-    <w:lsdException w:name="Medium Grid 1 Accent 3" w:uiPriority="67"/>
-    <w:lsdException w:name="Medium Grid 2 Accent 3" w:uiPriority="68"/>
-    <w:lsdException w:name="Medium Grid 3 Accent 3" w:uiPriority="69"/>
-    <w:lsdException w:name="Dark List Accent 3" w:uiPriority="70"/>
-    <w:lsdException w:name="Colorful Shading Accent 3" w:uiPriority="71"/>
-    <w:lsdException w:name="Colorful List Accent 3" w:uiPriority="72"/>
-    <w:lsdException w:name="Colorful Grid Accent 3" w:uiPriority="73"/>
-    <w:lsdException w:name="Light Shading Accent 4" w:uiPriority="60"/>
-    <w:lsdException w:name="Light List Accent 4" w:uiPriority="61"/>
-    <w:lsdException w:name="Light Grid Accent 4" w:uiPriority="62"/>
-    <w:lsdException w:name="Medium Shading 1 Accent 4" w:uiPriority="63"/>
-    <w:lsdException w:name="Medium Shading 2 Accent 4" w:uiPriority="64"/>
-    <w:lsdException w:name="Medium List 1 Accent 4" w:uiPriority="65"/>
-    <w:lsdException w:name="Medium List 2 Accent 4" w:uiPriority="66"/>
-    <w:lsdException w:name="Medium Grid 1 Accent 4" w:uiPriority="67"/>
-    <w:lsdException w:name="Medium Grid 2 Accent 4" w:uiPriority="68"/>
-    <w:lsdException w:name="Medium Grid 3 Accent 4" w:uiPriority="69"/>
-    <w:lsdException w:name="Dark List Accent 4" w:uiPriority="70"/>
-    <w:lsdException w:name="Colorful Shading Accent 4" w:uiPriority="71"/>
-    <w:lsdException w:name="Colorful List Accent 4" w:uiPriority="72"/>
-    <w:lsdException w:name="Colorful Grid Accent 4" w:uiPriority="73"/>
-    <w:lsdException w:name="Light Shading Accent 5" w:uiPriority="60"/>
-    <w:lsdException w:name="Light List Accent 5" w:uiPriority="61"/>
-    <w:lsdException w:name="Light Grid Accent 5" w:uiPriority="62"/>
-    <w:lsdException w:name="Medium Shading 1 Accent 5" w:uiPriority="63"/>
-    <w:lsdException w:name="Medium Shading 2 Accent 5" w:uiPriority="64"/>
-    <w:lsdException w:name="Medium List 1 Accent 5" w:uiPriority="65"/>
-    <w:lsdException w:name="Medium List 2 Accent 5" w:uiPriority="66"/>
-    <w:lsdException w:name="Medium Grid 1 Accent 5" w:uiPriority="67"/>
-    <w:lsdException w:name="Medium Grid 2 Accent 5" w:uiPriority="68"/>
-    <w:lsdException w:name="Medium Grid 3 Accent 5" w:uiPriority="69"/>
-    <w:lsdException w:name="Dark List Accent 5" w:uiPriority="70"/>
-    <w:lsdException w:name="Colorful Shading Accent 5" w:uiPriority="71"/>
-    <w:lsdException w:name="Colorful List Accent 5" w:uiPriority="72"/>
-    <w:lsdException w:name="Colorful Grid Accent 5" w:uiPriority="73"/>
-    <w:lsdException w:name="Light Shading Accent 6" w:uiPriority="60"/>
-    <w:lsdException w:name="Light List Accent 6" w:uiPriority="61"/>
-    <w:lsdException w:name="Light Grid Accent 6" w:uiPriority="62"/>
-    <w:lsdException w:name="Medium Shading 1 Accent 6" w:uiPriority="63"/>
-    <w:lsdException w:name="Medium Shading 2 Accent 6" w:uiPriority="64"/>
-    <w:lsdException w:name="Medium List 1 Accent 6" w:uiPriority="65"/>
-    <w:lsdException w:name="Medium List 2 Accent 6" w:uiPriority="66"/>
-    <w:lsdException w:name="Medium Grid 1 Accent 6" w:uiPriority="67"/>
-    <w:lsdException w:name="Medium Grid 2 Accent 6" w:uiPriority="68"/>
-    <w:lsdException w:name="Medium Grid 3 Accent 6" w:uiPriority="69"/>
-    <w:lsdException w:name="Dark List Accent 6" w:uiPriority="70"/>
-    <w:lsdException w:name="Colorful Shading Accent 6" w:uiPriority="71"/>
-    <w:lsdException w:name="Colorful List Accent 6" w:uiPriority="72"/>
-    <w:lsdException w:name="Colorful Grid Accent 6" w:uiPriority="73"/>
-    <w:lsdException w:name="Subtle Emphasis" w:uiPriority="19" w:qFormat="1"/>
-    <w:lsdException w:name="Intense Emphasis" w:uiPriority="21" w:qFormat="1"/>
-    <w:lsdException w:name="Subtle Reference" w:uiPriority="31" w:qFormat="1"/>
-    <w:lsdException w:name="Intense Reference" w:uiPriority="32" w:qFormat="1"/>
-    <w:lsdException w:name="Book Title" w:uiPriority="33" w:qFormat="1"/>
-    <w:lsdException w:name="Bibliography" w:semiHidden="1" w:uiPriority="37" w:unhideWhenUsed="1"/>
-    <w:lsdException w:name="TOC Heading" w:semiHidden="1" w:uiPriority="39" w:unhideWhenUsed="1" w:qFormat="1"/>
-    <w:lsdException w:name="Plain Table 1" w:uiPriority="41"/>
-    <w:lsdException w:name="Plain Table 2" w:uiPriority="42"/>
-    <w:lsdException w:name="Plain Table 3" w:uiPriority="43"/>
-    <w:lsdException w:name="Plain Table 4" w:uiPriority="44"/>
-    <w:lsdException w:name="Plain Table 5" w:uiPriority="45"/>
-    <w:lsdException w:name="Grid Table Light" w:uiPriority="40"/>
-    <w:lsdException w:name="Grid Table 1 Light" w:uiPriority="46"/>
-    <w:lsdException w:name="Grid Table 2" w:uiPriority="47"/>
-    <w:lsdException w:name="Grid Table 3" w:uiPriority="48"/>
-    <w:lsdException w:name="Grid Table 4" w:uiPriority="49"/>
-    <w:lsdException w:name="Grid Table 5 Dark" w:uiPriority="50"/>
-    <w:lsdException w:name="Grid Table 6 Colorful" w:uiPriority="51"/>
-    <w:lsdException w:name="Grid Table 7 Colorful" w:uiPriority="52"/>
-    <w:lsdException w:name="Grid Table 1 Light Accent 1" w:uiPriority="46"/>
-    <w:lsdException w:name="Grid Table 2 Accent 1" w:uiPriority="47"/>
-    <w:lsdException w:name="Grid Table 3 Accent 1" w:uiPriority="48"/>
-    <w:lsdException w:name="Grid Table 4 Accent 1" w:uiPriority="49"/>
-    <w:lsdException w:name="Grid Table 5 Dark Accent 1" w:uiPriority="50"/>
-    <w:lsdException w:name="Grid Table 6 Colorful Accent 1" w:uiPriority="51"/>
-    <w:lsdException w:name="Grid Table 7 Colorful Accent 1" w:uiPriority="52"/>
-    <w:lsdException w:name="Grid Table 1 Light Accent 2" w:uiPriority="46"/>
-    <w:lsdException w:name="Grid Table 2 Accent 2" w:uiPriority="47"/>
-    <w:lsdException w:name="Grid Table 3 Accent 2" w:uiPriority="48"/>
-    <w:lsdException w:name="Grid Table 4 Accent 2" w:uiPriority="49"/>
-    <w:lsdException w:name="Grid Table 5 Dark Accent 2" w:uiPriority="50"/>
-    <w:lsdException w:name="Grid Table 6 Colorful Accent 2" w:uiPriority="51"/>
-    <w:lsdException w:name="Grid Table 7 Colorful Accent 2" w:uiPriority="52"/>
-    <w:lsdException w:name="Grid Table 1 Light Accent 3" w:uiPriority="46"/>
-    <w:lsdException w:name="Grid Table 2 Accent 3" w:uiPriority="47"/>
-    <w:lsdException w:name="Grid Table 3 Accent 3" w:uiPriority="48"/>
-    <w:lsdException w:name="Grid Table 4 Accent 3" w:uiPriority="49"/>
-    <w:lsdException w:name="Grid Table 5 Dark Accent 3" w:uiPriority="50"/>
-    <w:lsdException w:name="Grid Table 6 Colorful Accent 3" w:uiPriority="51"/>
-    <w:lsdException w:name="Grid Table 7 Colorful Accent 3" w:uiPriority="52"/>
-    <w:lsdException w:name="Grid Table 1 Light Accent 4" w:uiPriority="46"/>
-    <w:lsdException w:name="Grid Table 2 Accent 4" w:uiPriority="47"/>
-    <w:lsdException w:name="Grid Table 3 Accent 4" w:uiPriority="48"/>
-    <w:lsdException w:name="Grid Table 4 Accent 4" w:uiPriority="49"/>
-    <w:lsdException w:name="Grid Table 5 Dark Accent 4" w:uiPriority="50"/>
-    <w:lsdException w:name="Grid Table 6 Colorful Accent 4" w:uiPriority="51"/>
-    <w:lsdException w:name="Grid Table 7 Colorful Accent 4" w:uiPriority="52"/>
-    <w:lsdException w:name="Grid Table 1 Light Accent 5" w:uiPriority="46"/>
-    <w:lsdException w:name="Grid Table 2 Accent 5" w:uiPriority="47"/>
-    <w:lsdException w:name="Grid Table 3 Accent 5" w:uiPriority="48"/>
-    <w:lsdException w:name="Grid Table 4 Accent 5" w:uiPriority="49"/>
-    <w:lsdException w:name="Grid Table 5 Dark Accent 5" w:uiPriority="50"/>
-    <w:lsdException w:name="Grid Table 6 Colorful Accent 5" w:uiPriority="51"/>
-    <w:lsdException w:name="Grid Table 7 Colorful Accent 5" w:uiPriority="52"/>
-    <w:lsdException w:name="Grid Table 1 Light Accent 6" w:uiPriority="46"/>
-    <w:lsdException w:name="Grid Table 2 Accent 6" w:uiPriority="47"/>
-    <w:lsdException w:name="Grid Table 3 Accent 6" w:uiPriority="48"/>
-    <w:lsdException w:name="Grid Table 4 Accent 6" w:uiPriority="49"/>
-    <w:lsdException w:name="Grid Table 5 Dark Accent 6" w:uiPriority="50"/>
-    <w:lsdException w:name="Grid Table 6 Colorful Accent 6" w:uiPriority="51"/>
-    <w:lsdException w:name="Grid Table 7 Colorful Accent 6" w:uiPriority="52"/>
-    <w:lsdException w:name="List Table 1 Light" w:uiPriority="46"/>
-    <w:lsdException w:name="List Table 2" w:uiPriority="47"/>
-    <w:lsdException w:name="List Table 3" w:uiPriority="48"/>
-    <w:lsdException w:name="List Table 4" w:uiPriority="49"/>
-    <w:lsdException w:name="List Table 5 Dark" w:uiPriority="50"/>
-    <w:lsdException w:name="List Table 6 Colorful" w:uiPriority="51"/>
-    <w:lsdException w:name="List Table 7 Colorful" w:uiPriority="52"/>
-    <w:lsdException w:name="List Table 1 Light Accent 1" w:uiPriority="46"/>
-    <w:lsdException w:name="List Table 2 Accent 1" w:uiPriority="47"/>
-    <w:lsdException w:name="List Table 3 Accent 1" w:uiPriority="48"/>
-    <w:lsdException w:name="List Table 4 Accent 1" w:uiPriority="49"/>
-    <w:lsdException w:name="List Table 5 Dark Accent 1" w:uiPriority="50"/>
-    <w:lsdException w:name="List Table 6 Colorful Accent 1" w:uiPriority="51"/>
-    <w:lsdException w:name="List Table 7 Colorful Accent 1" w:uiPriority="52"/>
-    <w:lsdException w:name="List Table 1 Light Accent 2" w:uiPriority="46"/>
-    <w:lsdException w:name="List Table 2 Accent 2" w:uiPriority="47"/>
-    <w:lsdException w:name="List Table 3 Accent 2" w:uiPriority="48"/>
-    <w:lsdException w:name="List Table 4 Accent 2" w:uiPriority="49"/>
-    <w:lsdException w:name="List Table 5 Dark Accent 2" w:uiPriority="50"/>
-    <w:lsdException w:name="List Table 6 Colorful Accent 2" w:uiPriority="51"/>
-    <w:lsdException w:name="List Table 7 Colorful Accent 2" w:uiPriority="52"/>
-    <w:lsdException w:name="List Table 1 Light Accent 3" w:uiPriority="46"/>
-    <w:lsdException w:name="List Table 2 Accent 3" w:uiPriority="47"/>
-    <w:lsdException w:name="List Table 3 Accent 3" w:uiPriority="48"/>
-    <w:lsdException w:name="List Table 4 Accent 3" w:uiPriority="49"/>
-    <w:lsdException w:name="List Table 5 Dark Accent 3" w:uiPriority="50"/>
-    <w:lsdException w:name="List Table 6 Colorful Accent 3" w:uiPriority="51"/>
-    <w:lsdException w:name="List Table 7 Colorful Accent 3" w:uiPriority="52"/>
-    <w:lsdException w:name="List Table 1 Light Accent 4" w:uiPriority="46"/>
-    <w:lsdException w:name="List Table 2 Accent 4" w:uiPriority="47"/>
-    <w:lsdException w:name="List Table 3 Accent 4" w:uiPriority="48"/>
-    <w:lsdException w:name="List Table 4 Accent 4" w:uiPriority="49"/>
-    <w:lsdException w:name="List Table 5 Dark Accent 4" w:uiPriority="50"/>
-    <w:lsdException w:name="List Table 6 Colorful Accent 4" w:uiPriority="51"/>
-    <w:lsdException w:name="List Table 7 Colorful Accent 4" w:uiPriority="52"/>
-    <w:lsdException w:name="List Table 1 Light Accent 5" w:uiPriority="46"/>
-    <w:lsdException w:name="List Table 2 Accent 5" w:uiPriority="47"/>
-    <w:lsdException w:name="List Table 3 Accent 5" w:uiPriority="48"/>
-    <w:lsdException w:name="List Table 4 Accent 5" w:uiPriority="49"/>
-    <w:lsdException w:name="List Table 5 Dark Accent 5" w:uiPriority="50"/>
-    <w:lsdException w:name="List Table 6 Colorful Accent 5" w:uiPriority="51"/>
-    <w:lsdException w:name="List Table 7 Colorful Accent 5" w:uiPriority="52"/>
-    <w:lsdException w:name="List Table 1 Light Accent 6" w:uiPriority="46"/>
-    <w:lsdException w:name="List Table 2 Accent 6" w:uiPriority="47"/>
-    <w:lsdException w:name="List Table 3 Accent 6" w:uiPriority="48"/>
-    <w:lsdException w:name="List Table 4 Accent 6" w:uiPriority="49"/>
-    <w:lsdException w:name="List Table 5 Dark Accent 6" w:uiPriority="50"/>
-    <w:lsdException w:name="List Table 6 Colorful Accent 6" w:uiPriority="51"/>
-    <w:lsdException w:name="List Table 7 Colorful Accent 6" w:uiPriority="52"/>
-    <w:lsdException w:name="Mention" w:semiHidden="1" w:unhideWhenUsed="1"/>
-    <w:lsdException w:name="Smart Hyperlink" w:semiHidden="1" w:unhideWhenUsed="1"/>
-    <w:lsdException w:name="Hashtag" w:semiHidden="1" w:unhideWhenUsed="1"/>
-    <w:lsdException w:name="Unresolved Mention" w:semiHidden="1" w:unhideWhenUsed="1"/>
-    <w:lsdException w:name="Smart Link" w:semiHidden="1" w:unhideWhenUsed="1"/>
-    <w:lsdException w:name="Smart Link Error" w:semiHidden="1" w:unhideWhenUsed="1"/>
+  <w:latentStyles w:defLockedState="0" w:defUIPriority="99" w:defSemiHidden="1" w:defUnhideWhenUsed="1" w:defQFormat="0" w:count="267">
+    <w:lsdException w:name="Normal" w:semiHidden="0" w:uiPriority="0" w:unhideWhenUsed="0" w:qFormat="1"/>
+    <w:lsdException w:name="heading 1" w:semiHidden="0" w:uiPriority="9" w:unhideWhenUsed="0" w:qFormat="1"/>
+    <w:lsdException w:name="heading 2" w:uiPriority="9" w:qFormat="1"/>
+    <w:lsdException w:name="heading 3" w:uiPriority="9" w:qFormat="1"/>
+    <w:lsdException w:name="heading 4" w:uiPriority="9" w:qFormat="1"/>
+    <w:lsdException w:name="heading 5" w:uiPriority="9" w:qFormat="1"/>
+    <w:lsdException w:name="heading 6" w:uiPriority="9" w:qFormat="1"/>
+    <w:lsdException w:name="heading 7" w:uiPriority="9" w:qFormat="1"/>
+    <w:lsdException w:name="heading 8" w:uiPriority="9" w:qFormat="1"/>
+    <w:lsdException w:name="heading 9" w:uiPriority="9" w:qFormat="1"/>
+    <w:lsdException w:name="toc 1" w:uiPriority="39"/>
+    <w:lsdException w:name="toc 2" w:uiPriority="39"/>
+    <w:lsdException w:name="toc 3" w:uiPriority="39"/>
+    <w:lsdException w:name="toc 4" w:uiPriority="39"/>
+    <w:lsdException w:name="toc 5" w:uiPriority="39"/>
+    <w:lsdException w:name="toc 6" w:uiPriority="39"/>
+    <w:lsdException w:name="toc 7" w:uiPriority="39"/>
+    <w:lsdException w:name="toc 8" w:uiPriority="39"/>
+    <w:lsdException w:name="toc 9" w:uiPriority="39"/>
+    <w:lsdException w:name="caption" w:uiPriority="35" w:qFormat="1"/>
+    <w:lsdException w:name="Title" w:semiHidden="0" w:uiPriority="10" w:unhideWhenUsed="0" w:qFormat="1"/>
+    <w:lsdException w:name="Default Paragraph Font" w:uiPriority="1"/>
+    <w:lsdException w:name="Subtitle" w:semiHidden="0" w:uiPriority="11" w:unhideWhenUsed="0" w:qFormat="1"/>
+    <w:lsdException w:name="Strong" w:semiHidden="0" w:uiPriority="22" w:unhideWhenUsed="0" w:qFormat="1"/>
+    <w:lsdException w:name="Emphasis" w:semiHidden="0" w:uiPriority="20" w:unhideWhenUsed="0" w:qFormat="1"/>
+    <w:lsdException w:name="Table Grid" w:semiHidden="0" w:uiPriority="39" w:unhideWhenUsed="0"/>
+    <w:lsdException w:name="Placeholder Text" w:unhideWhenUsed="0"/>
+    <w:lsdException w:name="No Spacing" w:semiHidden="0" w:uiPriority="1" w:unhideWhenUsed="0" w:qFormat="1"/>
+    <w:lsdException w:name="Light Shading" w:semiHidden="0" w:uiPriority="60" w:unhideWhenUsed="0"/>
+    <w:lsdException w:name="Light List" w:semiHidden="0" w:uiPriority="61" w:unhideWhenUsed="0"/>
+    <w:lsdException w:name="Light Grid" w:semiHidden="0" w:uiPriority="62" w:unhideWhenUsed="0"/>
+    <w:lsdException w:name="Medium Shading 1" w:semiHidden="0" w:uiPriority="63" w:unhideWhenUsed="0"/>
+    <w:lsdException w:name="Medium Shading 2" w:semiHidden="0" w:uiPriority="64" w:unhideWhenUsed="0"/>
+    <w:lsdException w:name="Medium List 1" w:semiHidden="0" w:uiPriority="65" w:unhideWhenUsed="0"/>
+    <w:lsdException w:name="Medium List 2" w:semiHidden="0" w:uiPriority="66" w:unhideWhenUsed="0"/>
+    <w:lsdException w:name="Medium Grid 1" w:semiHidden="0" w:uiPriority="67" w:unhideWhenUsed="0"/>
+    <w:lsdException w:name="Medium Grid 2" w:semiHidden="0" w:uiPriority="68" w:unhideWhenUsed="0"/>
+    <w:lsdException w:name="Medium Grid 3" w:semiHidden="0" w:uiPriority="69" w:unhideWhenUsed="0"/>
+    <w:lsdException w:name="Dark List" w:semiHidden="0" w:uiPriority="70" w:unhideWhenUsed="0"/>
+    <w:lsdException w:name="Colorful Shading" w:semiHidden="0" w:uiPriority="71" w:unhideWhenUsed="0"/>
+    <w:lsdException w:name="Colorful List" w:semiHidden="0" w:uiPriority="72" w:unhideWhenUsed="0"/>
+    <w:lsdException w:name="Colorful Grid" w:semiHidden="0" w:uiPriority="73" w:unhideWhenUsed="0"/>
+    <w:lsdException w:name="Light Shading Accent 1" w:semiHidden="0" w:uiPriority="60" w:unhideWhenUsed="0"/>
+    <w:lsdException w:name="Light List Accent 1" w:semiHidden="0" w:uiPriority="61" w:unhideWhenUsed="0"/>
+    <w:lsdException w:name="Light Grid Accent 1" w:semiHidden="0" w:uiPriority="62" w:unhideWhenUsed="0"/>
+    <w:lsdException w:name="Medium Shading 1 Accent 1" w:semiHidden="0" w:uiPriority="63" w:unhideWhenUsed="0"/>
+    <w:lsdException w:name="Medium Shading 2 Accent 1" w:semiHidden="0" w:uiPriority="64" w:unhideWhenUsed="0"/>
+    <w:lsdException w:name="Medium List 1 Accent 1" w:semiHidden="0" w:uiPriority="65" w:unhideWhenUsed="0"/>
+    <w:lsdException w:name="Revision" w:unhideWhenUsed="0"/>
+    <w:lsdException w:name="List Paragraph" w:semiHidden="0" w:uiPriority="34" w:unhideWhenUsed="0" w:qFormat="1"/>
+    <w:lsdException w:name="Quote" w:semiHidden="0" w:uiPriority="29" w:unhideWhenUsed="0" w:qFormat="1"/>
+    <w:lsdException w:name="Intense Quote" w:semiHidden="0" w:uiPriority="30" w:unhideWhenUsed="0" w:qFormat="1"/>
+    <w:lsdException w:name="Medium List 2 Accent 1" w:semiHidden="0" w:uiPriority="66" w:unhideWhenUsed="0"/>
+    <w:lsdException w:name="Medium Grid 1 Accent 1" w:semiHidden="0" w:uiPriority="67" w:unhideWhenUsed="0"/>
+    <w:lsdException w:name="Medium Grid 2 Accent 1" w:semiHidden="0" w:uiPriority="68" w:unhideWhenUsed="0"/>
+    <w:lsdException w:name="Medium Grid 3 Accent 1" w:semiHidden="0" w:uiPriority="69" w:unhideWhenUsed="0"/>
+    <w:lsdException w:name="Dark List Accent 1" w:semiHidden="0" w:uiPriority="70" w:unhideWhenUsed="0"/>
+    <w:lsdException w:name="Colorful Shading Accent 1" w:semiHidden="0" w:uiPriority="71" w:unhideWhenUsed="0"/>
+    <w:lsdException w:name="Colorful List Accent 1" w:semiHidden="0" w:uiPriority="72" w:unhideWhenUsed="0"/>
+    <w:lsdException w:name="Colorful Grid Accent 1" w:semiHidden="0" w:uiPriority="73" w:unhideWhenUsed="0"/>
+    <w:lsdException w:name="Light Shading Accent 2" w:semiHidden="0" w:uiPriority="60" w:unhideWhenUsed="0"/>
+    <w:lsdException w:name="Light List Accent 2" w:semiHidden="0" w:uiPriority="61" w:unhideWhenUsed="0"/>
+    <w:lsdException w:name="Light Grid Accent 2" w:semiHidden="0" w:uiPriority="62" w:unhideWhenUsed="0"/>
+    <w:lsdException w:name="Medium Shading 1 Accent 2" w:semiHidden="0" w:uiPriority="63" w:unhideWhenUsed="0"/>
+    <w:lsdException w:name="Medium Shading 2 Accent 2" w:semiHidden="0" w:uiPriority="64" w:unhideWhenUsed="0"/>
+    <w:lsdException w:name="Medium List 1 Accent 2" w:semiHidden="0" w:uiPriority="65" w:unhideWhenUsed="0"/>
+    <w:lsdException w:name="Medium List 2 Accent 2" w:semiHidden="0" w:uiPriority="66" w:unhideWhenUsed="0"/>
+    <w:lsdException w:name="Medium Grid 1 Accent 2" w:semiHidden="0" w:uiPriority="67" w:unhideWhenUsed="0"/>
+    <w:lsdException w:name="Medium Grid 2 Accent 2" w:semiHidden="0" w:uiPriority="68" w:unhideWhenUsed="0"/>
+    <w:lsdException w:name="Medium Grid 3 Accent 2" w:semiHidden="0" w:uiPriority="69" w:unhideWhenUsed="0"/>
+    <w:lsdException w:name="Dark List Accent 2" w:semiHidden="0" w:uiPriority="70" w:unhideWhenUsed="0"/>
+    <w:lsdException w:name="Colorful Shading Accent 2" w:semiHidden="0" w:uiPriority="71" w:unhideWhenUsed="0"/>
+    <w:lsdException w:name="Colorful List Accent 2" w:semiHidden="0" w:uiPriority="72" w:unhideWhenUsed="0"/>
+    <w:lsdException w:name="Colorful Grid Accent 2" w:semiHidden="0" w:uiPriority="73" w:unhideWhenUsed="0"/>
+    <w:lsdException w:name="Light Shading Accent 3" w:semiHidden="0" w:uiPriority="60" w:unhideWhenUsed="0"/>
+    <w:lsdException w:name="Light List Accent 3" w:semiHidden="0" w:uiPriority="61" w:unhideWhenUsed="0"/>
+    <w:lsdException w:name="Light Grid Accent 3" w:semiHidden="0" w:uiPriority="62" w:unhideWhenUsed="0"/>
+    <w:lsdException w:name="Medium Shading 1 Accent 3" w:semiHidden="0" w:uiPriority="63" w:unhideWhenUsed="0"/>
+    <w:lsdException w:name="Medium Shading 2 Accent 3" w:semiHidden="0" w:uiPriority="64" w:unhideWhenUsed="0"/>
+    <w:lsdException w:name="Medium List 1 Accent 3" w:semiHidden="0" w:uiPriority="65" w:unhideWhenUsed="0"/>
+    <w:lsdException w:name="Medium List 2 Accent 3" w:semiHidden="0" w:uiPriority="66" w:unhideWhenUsed="0"/>
+    <w:lsdException w:name="Medium Grid 1 Accent 3" w:semiHidden="0" w:uiPriority="67" w:unhideWhenUsed="0"/>
+    <w:lsdException w:name="Medium Grid 2 Accent 3" w:semiHidden="0" w:uiPriority="68" w:unhideWhenUsed="0"/>
+    <w:lsdException w:name="Medium Grid 3 Accent 3" w:semiHidden="0" w:uiPriority="69" w:unhideWhenUsed="0"/>
+    <w:lsdException w:name="Dark List Accent 3" w:semiHidden="0" w:uiPriority="70" w:unhideWhenUsed="0"/>
+    <w:lsdException w:name="Colorful Shading Accent 3" w:semiHidden="0" w:uiPriority="71" w:unhideWhenUsed="0"/>
+    <w:lsdException w:name="Colorful List Accent 3" w:semiHidden="0" w:uiPriority="72" w:unhideWhenUsed="0"/>
+    <w:lsdException w:name="Colorful Grid Accent 3" w:semiHidden="0" w:uiPriority="73" w:unhideWhenUsed="0"/>
+    <w:lsdException w:name="Light Shading Accent 4" w:semiHidden="0" w:uiPriority="60" w:unhideWhenUsed="0"/>
+    <w:lsdException w:name="Light List Accent 4" w:semiHidden="0" w:uiPriority="61" w:unhideWhenUsed="0"/>
+    <w:lsdException w:name="Light Grid Accent 4" w:semiHidden="0" w:uiPriority="62" w:unhideWhenUsed="0"/>
+    <w:lsdException w:name="Medium Shading 1 Accent 4" w:semiHidden="0" w:uiPriority="63" w:unhideWhenUsed="0"/>
+    <w:lsdException w:name="Medium Shading 2 Accent 4" w:semiHidden="0" w:uiPriority="64" w:unhideWhenUsed="0"/>
+    <w:lsdException w:name="Medium List 1 Accent 4" w:semiHidden="0" w:uiPriority="65" w:unhideWhenUsed="0"/>
+    <w:lsdException w:name="Medium List 2 Accent 4" w:semiHidden="0" w:uiPriority="66" w:unhideWhenUsed="0"/>
+    <w:lsdException w:name="Medium Grid 1 Accent 4" w:semiHidden="0" w:uiPriority="67" w:unhideWhenUsed="0"/>
+    <w:lsdException w:name="Medium Grid 2 Accent 4" w:semiHidden="0" w:uiPriority="68" w:unhideWhenUsed="0"/>
+    <w:lsdException w:name="Medium Grid 3 Accent 4" w:semiHidden="0" w:uiPriority="69" w:unhideWhenUsed="0"/>
+    <w:lsdException w:name="Dark List Accent 4" w:semiHidden="0" w:uiPriority="70" w:unhideWhenUsed="0"/>
+    <w:lsdException w:name="Colorful Shading Accent 4" w:semiHidden="0" w:uiPriority="71" w:unhideWhenUsed="0"/>
+    <w:lsdException w:name="Colorful List Accent 4" w:semiHidden="0" w:uiPriority="72" w:unhideWhenUsed="0"/>
+    <w:lsdException w:name="Colorful Grid Accent 4" w:semiHidden="0" w:uiPriority="73" w:unhideWhenUsed="0"/>
+    <w:lsdException w:name="Light Shading Accent 5" w:semiHidden="0" w:uiPriority="60" w:unhideWhenUsed="0"/>
+    <w:lsdException w:name="Light List Accent 5" w:semiHidden="0" w:uiPriority="61" w:unhideWhenUsed="0"/>
+    <w:lsdException w:name="Light Grid Accent 5" w:semiHidden="0" w:uiPriority="62" w:unhideWhenUsed="0"/>
+    <w:lsdException w:name="Medium Shading 1 Accent 5" w:semiHidden="0" w:uiPriority="63" w:unhideWhenUsed="0"/>
+    <w:lsdException w:name="Medium Shading 2 Accent 5" w:semiHidden="0" w:uiPriority="64" w:unhideWhenUsed="0"/>
+    <w:lsdException w:name="Medium List 1 Accent 5" w:semiHidden="0" w:uiPriority="65" w:unhideWhenUsed="0"/>
+    <w:lsdException w:name="Medium List 2 Accent 5" w:semiHidden="0" w:uiPriority="66" w:unhideWhenUsed="0"/>
+    <w:lsdException w:name="Medium Grid 1 Accent 5" w:semiHidden="0" w:uiPriority="67" w:unhideWhenUsed="0"/>
+    <w:lsdException w:name="Medium Grid 2 Accent 5" w:semiHidden="0" w:uiPriority="68" w:unhideWhenUsed="0"/>
+    <w:lsdException w:name="Medium Grid 3 Accent 5" w:semiHidden="0" w:uiPriority="69" w:unhideWhenUsed="0"/>
+    <w:lsdException w:name="Dark List Accent 5" w:semiHidden="0" w:uiPriority="70" w:unhideWhenUsed="0"/>
+    <w:lsdException w:name="Colorful Shading Accent 5" w:semiHidden="0" w:uiPriority="71" w:unhideWhenUsed="0"/>
+    <w:lsdException w:name="Colorful List Accent 5" w:semiHidden="0" w:uiPriority="72" w:unhideWhenUsed="0"/>
+    <w:lsdException w:name="Colorful Grid Accent 5" w:semiHidden="0" w:uiPriority="73" w:unhideWhenUsed="0"/>
+    <w:lsdException w:name="Light Shading Accent 6" w:semiHidden="0" w:uiPriority="60" w:unhideWhenUsed="0"/>
+    <w:lsdException w:name="Light List Accent 6" w:semiHidden="0" w:uiPriority="61" w:unhideWhenUsed="0"/>
+    <w:lsdException w:name="Light Grid Accent 6" w:semiHidden="0" w:uiPriority="62" w:unhideWhenUsed="0"/>
+    <w:lsdException w:name="Medium Shading 1 Accent 6" w:semiHidden="0" w:uiPriority="63" w:unhideWhenUsed="0"/>
+    <w:lsdException w:name="Medium Shading 2 Accent 6" w:semiHidden="0" w:uiPriority="64" w:unhideWhenUsed="0"/>
+    <w:lsdException w:name="Medium List 1 Accent 6" w:semiHidden="0" w:uiPriority="65" w:unhideWhenUsed="0"/>
+    <w:lsdException w:name="Medium List 2 Accent 6" w:semiHidden="0" w:uiPriority="66" w:unhideWhenUsed="0"/>
+    <w:lsdException w:name="Medium Grid 1 Accent 6" w:semiHidden="0" w:uiPriority="67" w:unhideWhenUsed="0"/>
+    <w:lsdException w:name="Medium Grid 2 Accent 6" w:semiHidden="0" w:uiPriority="68" w:unhideWhenUsed="0"/>
+    <w:lsdException w:name="Medium Grid 3 Accent 6" w:semiHidden="0" w:uiPriority="69" w:unhideWhenUsed="0"/>
+    <w:lsdException w:name="Dark List Accent 6" w:semiHidden="0" w:uiPriority="70" w:unhideWhenUsed="0"/>
+    <w:lsdException w:name="Colorful Shading Accent 6" w:semiHidden="0" w:uiPriority="71" w:unhideWhenUsed="0"/>
+    <w:lsdException w:name="Colorful List Accent 6" w:semiHidden="0" w:uiPriority="72" w:unhideWhenUsed="0"/>
+    <w:lsdException w:name="Colorful Grid Accent 6" w:semiHidden="0" w:uiPriority="73" w:unhideWhenUsed="0"/>
+    <w:lsdException w:name="Subtle Emphasis" w:semiHidden="0" w:uiPriority="19" w:unhideWhenUsed="0" w:qFormat="1"/>
+    <w:lsdException w:name="Intense Emphasis" w:semiHidden="0" w:uiPriority="21" w:unhideWhenUsed="0" w:qFormat="1"/>
+    <w:lsdException w:name="Subtle Reference" w:semiHidden="0" w:uiPriority="31" w:unhideWhenUsed="0" w:qFormat="1"/>
+    <w:lsdException w:name="Intense Reference" w:semiHidden="0" w:uiPriority="32" w:unhideWhenUsed="0" w:qFormat="1"/>
+    <w:lsdException w:name="Book Title" w:semiHidden="0" w:uiPriority="33" w:unhideWhenUsed="0" w:qFormat="1"/>
+    <w:lsdException w:name="Bibliography" w:uiPriority="37"/>
+    <w:lsdException w:name="TOC Heading" w:uiPriority="39" w:qFormat="1"/>
   </w:latentStyles>
   <w:style w:type="paragraph" w:default="1" w:styleId="Normalny">
     <w:name w:val="Normal"/>
@@ -3612,6 +3501,282 @@
       <w:kern w:val="3"/>
     </w:rPr>
   </w:style>
+  <w:style w:type="paragraph" w:styleId="Tekstdymka">
+    <w:name w:val="Balloon Text"/>
+    <w:basedOn w:val="Normalny"/>
+    <w:link w:val="TekstdymkaZnak"/>
+    <w:uiPriority w:val="99"/>
+    <w:semiHidden/>
+    <w:unhideWhenUsed/>
+    <w:rsid w:val="009D464B"/>
+    <w:pPr>
+      <w:spacing w:after="0" w:line="240" w:lineRule="auto"/>
+    </w:pPr>
+    <w:rPr>
+      <w:rFonts w:ascii="Tahoma" w:hAnsi="Tahoma" w:cs="Tahoma"/>
+      <w:sz w:val="16"/>
+      <w:szCs w:val="16"/>
+    </w:rPr>
+  </w:style>
+  <w:style w:type="character" w:customStyle="1" w:styleId="TekstdymkaZnak">
+    <w:name w:val="Tekst dymka Znak"/>
+    <w:basedOn w:val="Domylnaczcionkaakapitu"/>
+    <w:link w:val="Tekstdymka"/>
+    <w:uiPriority w:val="99"/>
+    <w:semiHidden/>
+    <w:rsid w:val="009D464B"/>
+    <w:rPr>
+      <w:rFonts w:ascii="Tahoma" w:eastAsia="SimSun" w:hAnsi="Tahoma" w:cs="Tahoma"/>
+      <w:kern w:val="3"/>
+      <w:sz w:val="16"/>
+      <w:szCs w:val="16"/>
+    </w:rPr>
+  </w:style>
+</w:styles>
+</file>
+
+<file path=word/stylesWithEffects.xml><?xml version="1.0" encoding="utf-8"?>
+<w:styles xmlns:wpc="http://schemas.microsoft.com/office/word/2010/wordprocessingCanvas" xmlns:mc="http://schemas.openxmlformats.org/markup-compatibility/2006" xmlns:o="urn:schemas-microsoft-com:office:office" xmlns:r="http://schemas.openxmlformats.org/officeDocument/2006/relationships" xmlns:m="http://schemas.openxmlformats.org/officeDocument/2006/math" xmlns:v="urn:schemas-microsoft-com:vml" xmlns:wp14="http://schemas.microsoft.com/office/word/2010/wordprocessingDrawing" xmlns:wp="http://schemas.openxmlformats.org/drawingml/2006/wordprocessingDrawing" xmlns:w10="urn:schemas-microsoft-com:office:word" xmlns:w="http://schemas.openxmlformats.org/wordprocessingml/2006/main" xmlns:w14="http://schemas.microsoft.com/office/word/2010/wordml" xmlns:wpg="http://schemas.microsoft.com/office/word/2010/wordprocessingGroup" xmlns:wpi="http://schemas.microsoft.com/office/word/2010/wordprocessingInk" xmlns:wne="http://schemas.microsoft.com/office/word/2006/wordml" xmlns:wps="http://schemas.microsoft.com/office/word/2010/wordprocessingShape" mc:Ignorable="w14 wp14">
+  <w:docDefaults>
+    <w:rPrDefault>
+      <w:rPr>
+        <w:rFonts w:asciiTheme="minorHAnsi" w:eastAsiaTheme="minorHAnsi" w:hAnsiTheme="minorHAnsi" w:cstheme="minorBidi"/>
+        <w:sz w:val="22"/>
+        <w:szCs w:val="22"/>
+        <w:lang w:val="pl-PL" w:eastAsia="en-US" w:bidi="ar-SA"/>
+      </w:rPr>
+    </w:rPrDefault>
+    <w:pPrDefault>
+      <w:pPr>
+        <w:spacing w:after="160" w:line="259" w:lineRule="auto"/>
+      </w:pPr>
+    </w:pPrDefault>
+  </w:docDefaults>
+  <w:latentStyles w:defLockedState="0" w:defUIPriority="99" w:defSemiHidden="1" w:defUnhideWhenUsed="1" w:defQFormat="0" w:count="267">
+    <w:lsdException w:name="Normal" w:semiHidden="0" w:uiPriority="0" w:unhideWhenUsed="0" w:qFormat="1"/>
+    <w:lsdException w:name="heading 1" w:semiHidden="0" w:uiPriority="9" w:unhideWhenUsed="0" w:qFormat="1"/>
+    <w:lsdException w:name="heading 2" w:uiPriority="9" w:qFormat="1"/>
+    <w:lsdException w:name="heading 3" w:uiPriority="9" w:qFormat="1"/>
+    <w:lsdException w:name="heading 4" w:uiPriority="9" w:qFormat="1"/>
+    <w:lsdException w:name="heading 5" w:uiPriority="9" w:qFormat="1"/>
+    <w:lsdException w:name="heading 6" w:uiPriority="9" w:qFormat="1"/>
+    <w:lsdException w:name="heading 7" w:uiPriority="9" w:qFormat="1"/>
+    <w:lsdException w:name="heading 8" w:uiPriority="9" w:qFormat="1"/>
+    <w:lsdException w:name="heading 9" w:uiPriority="9" w:qFormat="1"/>
+    <w:lsdException w:name="toc 1" w:uiPriority="39"/>
+    <w:lsdException w:name="toc 2" w:uiPriority="39"/>
+    <w:lsdException w:name="toc 3" w:uiPriority="39"/>
+    <w:lsdException w:name="toc 4" w:uiPriority="39"/>
+    <w:lsdException w:name="toc 5" w:uiPriority="39"/>
+    <w:lsdException w:name="toc 6" w:uiPriority="39"/>
+    <w:lsdException w:name="toc 7" w:uiPriority="39"/>
+    <w:lsdException w:name="toc 8" w:uiPriority="39"/>
+    <w:lsdException w:name="toc 9" w:uiPriority="39"/>
+    <w:lsdException w:name="caption" w:uiPriority="35" w:qFormat="1"/>
+    <w:lsdException w:name="Title" w:semiHidden="0" w:uiPriority="10" w:unhideWhenUsed="0" w:qFormat="1"/>
+    <w:lsdException w:name="Default Paragraph Font" w:uiPriority="1"/>
+    <w:lsdException w:name="Subtitle" w:semiHidden="0" w:uiPriority="11" w:unhideWhenUsed="0" w:qFormat="1"/>
+    <w:lsdException w:name="Strong" w:semiHidden="0" w:uiPriority="22" w:unhideWhenUsed="0" w:qFormat="1"/>
+    <w:lsdException w:name="Emphasis" w:semiHidden="0" w:uiPriority="20" w:unhideWhenUsed="0" w:qFormat="1"/>
+    <w:lsdException w:name="Table Grid" w:semiHidden="0" w:uiPriority="39" w:unhideWhenUsed="0"/>
+    <w:lsdException w:name="Placeholder Text" w:unhideWhenUsed="0"/>
+    <w:lsdException w:name="No Spacing" w:semiHidden="0" w:uiPriority="1" w:unhideWhenUsed="0" w:qFormat="1"/>
+    <w:lsdException w:name="Light Shading" w:semiHidden="0" w:uiPriority="60" w:unhideWhenUsed="0"/>
+    <w:lsdException w:name="Light List" w:semiHidden="0" w:uiPriority="61" w:unhideWhenUsed="0"/>
+    <w:lsdException w:name="Light Grid" w:semiHidden="0" w:uiPriority="62" w:unhideWhenUsed="0"/>
+    <w:lsdException w:name="Medium Shading 1" w:semiHidden="0" w:uiPriority="63" w:unhideWhenUsed="0"/>
+    <w:lsdException w:name="Medium Shading 2" w:semiHidden="0" w:uiPriority="64" w:unhideWhenUsed="0"/>
+    <w:lsdException w:name="Medium List 1" w:semiHidden="0" w:uiPriority="65" w:unhideWhenUsed="0"/>
+    <w:lsdException w:name="Medium List 2" w:semiHidden="0" w:uiPriority="66" w:unhideWhenUsed="0"/>
+    <w:lsdException w:name="Medium Grid 1" w:semiHidden="0" w:uiPriority="67" w:unhideWhenUsed="0"/>
+    <w:lsdException w:name="Medium Grid 2" w:semiHidden="0" w:uiPriority="68" w:unhideWhenUsed="0"/>
+    <w:lsdException w:name="Medium Grid 3" w:semiHidden="0" w:uiPriority="69" w:unhideWhenUsed="0"/>
+    <w:lsdException w:name="Dark List" w:semiHidden="0" w:uiPriority="70" w:unhideWhenUsed="0"/>
+    <w:lsdException w:name="Colorful Shading" w:semiHidden="0" w:uiPriority="71" w:unhideWhenUsed="0"/>
+    <w:lsdException w:name="Colorful List" w:semiHidden="0" w:uiPriority="72" w:unhideWhenUsed="0"/>
+    <w:lsdException w:name="Colorful Grid" w:semiHidden="0" w:uiPriority="73" w:unhideWhenUsed="0"/>
+    <w:lsdException w:name="Light Shading Accent 1" w:semiHidden="0" w:uiPriority="60" w:unhideWhenUsed="0"/>
+    <w:lsdException w:name="Light List Accent 1" w:semiHidden="0" w:uiPriority="61" w:unhideWhenUsed="0"/>
+    <w:lsdException w:name="Light Grid Accent 1" w:semiHidden="0" w:uiPriority="62" w:unhideWhenUsed="0"/>
+    <w:lsdException w:name="Medium Shading 1 Accent 1" w:semiHidden="0" w:uiPriority="63" w:unhideWhenUsed="0"/>
+    <w:lsdException w:name="Medium Shading 2 Accent 1" w:semiHidden="0" w:uiPriority="64" w:unhideWhenUsed="0"/>
+    <w:lsdException w:name="Medium List 1 Accent 1" w:semiHidden="0" w:uiPriority="65" w:unhideWhenUsed="0"/>
+    <w:lsdException w:name="Revision" w:unhideWhenUsed="0"/>
+    <w:lsdException w:name="List Paragraph" w:semiHidden="0" w:uiPriority="34" w:unhideWhenUsed="0" w:qFormat="1"/>
+    <w:lsdException w:name="Quote" w:semiHidden="0" w:uiPriority="29" w:unhideWhenUsed="0" w:qFormat="1"/>
+    <w:lsdException w:name="Intense Quote" w:semiHidden="0" w:uiPriority="30" w:unhideWhenUsed="0" w:qFormat="1"/>
+    <w:lsdException w:name="Medium List 2 Accent 1" w:semiHidden="0" w:uiPriority="66" w:unhideWhenUsed="0"/>
+    <w:lsdException w:name="Medium Grid 1 Accent 1" w:semiHidden="0" w:uiPriority="67" w:unhideWhenUsed="0"/>
+    <w:lsdException w:name="Medium Grid 2 Accent 1" w:semiHidden="0" w:uiPriority="68" w:unhideWhenUsed="0"/>
+    <w:lsdException w:name="Medium Grid 3 Accent 1" w:semiHidden="0" w:uiPriority="69" w:unhideWhenUsed="0"/>
+    <w:lsdException w:name="Dark List Accent 1" w:semiHidden="0" w:uiPriority="70" w:unhideWhenUsed="0"/>
+    <w:lsdException w:name="Colorful Shading Accent 1" w:semiHidden="0" w:uiPriority="71" w:unhideWhenUsed="0"/>
+    <w:lsdException w:name="Colorful List Accent 1" w:semiHidden="0" w:uiPriority="72" w:unhideWhenUsed="0"/>
+    <w:lsdException w:name="Colorful Grid Accent 1" w:semiHidden="0" w:uiPriority="73" w:unhideWhenUsed="0"/>
+    <w:lsdException w:name="Light Shading Accent 2" w:semiHidden="0" w:uiPriority="60" w:unhideWhenUsed="0"/>
+    <w:lsdException w:name="Light List Accent 2" w:semiHidden="0" w:uiPriority="61" w:unhideWhenUsed="0"/>
+    <w:lsdException w:name="Light Grid Accent 2" w:semiHidden="0" w:uiPriority="62" w:unhideWhenUsed="0"/>
+    <w:lsdException w:name="Medium Shading 1 Accent 2" w:semiHidden="0" w:uiPriority="63" w:unhideWhenUsed="0"/>
+    <w:lsdException w:name="Medium Shading 2 Accent 2" w:semiHidden="0" w:uiPriority="64" w:unhideWhenUsed="0"/>
+    <w:lsdException w:name="Medium List 1 Accent 2" w:semiHidden="0" w:uiPriority="65" w:unhideWhenUsed="0"/>
+    <w:lsdException w:name="Medium List 2 Accent 2" w:semiHidden="0" w:uiPriority="66" w:unhideWhenUsed="0"/>
+    <w:lsdException w:name="Medium Grid 1 Accent 2" w:semiHidden="0" w:uiPriority="67" w:unhideWhenUsed="0"/>
+    <w:lsdException w:name="Medium Grid 2 Accent 2" w:semiHidden="0" w:uiPriority="68" w:unhideWhenUsed="0"/>
+    <w:lsdException w:name="Medium Grid 3 Accent 2" w:semiHidden="0" w:uiPriority="69" w:unhideWhenUsed="0"/>
+    <w:lsdException w:name="Dark List Accent 2" w:semiHidden="0" w:uiPriority="70" w:unhideWhenUsed="0"/>
+    <w:lsdException w:name="Colorful Shading Accent 2" w:semiHidden="0" w:uiPriority="71" w:unhideWhenUsed="0"/>
+    <w:lsdException w:name="Colorful List Accent 2" w:semiHidden="0" w:uiPriority="72" w:unhideWhenUsed="0"/>
+    <w:lsdException w:name="Colorful Grid Accent 2" w:semiHidden="0" w:uiPriority="73" w:unhideWhenUsed="0"/>
+    <w:lsdException w:name="Light Shading Accent 3" w:semiHidden="0" w:uiPriority="60" w:unhideWhenUsed="0"/>
+    <w:lsdException w:name="Light List Accent 3" w:semiHidden="0" w:uiPriority="61" w:unhideWhenUsed="0"/>
+    <w:lsdException w:name="Light Grid Accent 3" w:semiHidden="0" w:uiPriority="62" w:unhideWhenUsed="0"/>
+    <w:lsdException w:name="Medium Shading 1 Accent 3" w:semiHidden="0" w:uiPriority="63" w:unhideWhenUsed="0"/>
+    <w:lsdException w:name="Medium Shading 2 Accent 3" w:semiHidden="0" w:uiPriority="64" w:unhideWhenUsed="0"/>
+    <w:lsdException w:name="Medium List 1 Accent 3" w:semiHidden="0" w:uiPriority="65" w:unhideWhenUsed="0"/>
+    <w:lsdException w:name="Medium List 2 Accent 3" w:semiHidden="0" w:uiPriority="66" w:unhideWhenUsed="0"/>
+    <w:lsdException w:name="Medium Grid 1 Accent 3" w:semiHidden="0" w:uiPriority="67" w:unhideWhenUsed="0"/>
+    <w:lsdException w:name="Medium Grid 2 Accent 3" w:semiHidden="0" w:uiPriority="68" w:unhideWhenUsed="0"/>
+    <w:lsdException w:name="Medium Grid 3 Accent 3" w:semiHidden="0" w:uiPriority="69" w:unhideWhenUsed="0"/>
+    <w:lsdException w:name="Dark List Accent 3" w:semiHidden="0" w:uiPriority="70" w:unhideWhenUsed="0"/>
+    <w:lsdException w:name="Colorful Shading Accent 3" w:semiHidden="0" w:uiPriority="71" w:unhideWhenUsed="0"/>
+    <w:lsdException w:name="Colorful List Accent 3" w:semiHidden="0" w:uiPriority="72" w:unhideWhenUsed="0"/>
+    <w:lsdException w:name="Colorful Grid Accent 3" w:semiHidden="0" w:uiPriority="73" w:unhideWhenUsed="0"/>
+    <w:lsdException w:name="Light Shading Accent 4" w:semiHidden="0" w:uiPriority="60" w:unhideWhenUsed="0"/>
+    <w:lsdException w:name="Light List Accent 4" w:semiHidden="0" w:uiPriority="61" w:unhideWhenUsed="0"/>
+    <w:lsdException w:name="Light Grid Accent 4" w:semiHidden="0" w:uiPriority="62" w:unhideWhenUsed="0"/>
+    <w:lsdException w:name="Medium Shading 1 Accent 4" w:semiHidden="0" w:uiPriority="63" w:unhideWhenUsed="0"/>
+    <w:lsdException w:name="Medium Shading 2 Accent 4" w:semiHidden="0" w:uiPriority="64" w:unhideWhenUsed="0"/>
+    <w:lsdException w:name="Medium List 1 Accent 4" w:semiHidden="0" w:uiPriority="65" w:unhideWhenUsed="0"/>
+    <w:lsdException w:name="Medium List 2 Accent 4" w:semiHidden="0" w:uiPriority="66" w:unhideWhenUsed="0"/>
+    <w:lsdException w:name="Medium Grid 1 Accent 4" w:semiHidden="0" w:uiPriority="67" w:unhideWhenUsed="0"/>
+    <w:lsdException w:name="Medium Grid 2 Accent 4" w:semiHidden="0" w:uiPriority="68" w:unhideWhenUsed="0"/>
+    <w:lsdException w:name="Medium Grid 3 Accent 4" w:semiHidden="0" w:uiPriority="69" w:unhideWhenUsed="0"/>
+    <w:lsdException w:name="Dark List Accent 4" w:semiHidden="0" w:uiPriority="70" w:unhideWhenUsed="0"/>
+    <w:lsdException w:name="Colorful Shading Accent 4" w:semiHidden="0" w:uiPriority="71" w:unhideWhenUsed="0"/>
+    <w:lsdException w:name="Colorful List Accent 4" w:semiHidden="0" w:uiPriority="72" w:unhideWhenUsed="0"/>
+    <w:lsdException w:name="Colorful Grid Accent 4" w:semiHidden="0" w:uiPriority="73" w:unhideWhenUsed="0"/>
+    <w:lsdException w:name="Light Shading Accent 5" w:semiHidden="0" w:uiPriority="60" w:unhideWhenUsed="0"/>
+    <w:lsdException w:name="Light List Accent 5" w:semiHidden="0" w:uiPriority="61" w:unhideWhenUsed="0"/>
+    <w:lsdException w:name="Light Grid Accent 5" w:semiHidden="0" w:uiPriority="62" w:unhideWhenUsed="0"/>
+    <w:lsdException w:name="Medium Shading 1 Accent 5" w:semiHidden="0" w:uiPriority="63" w:unhideWhenUsed="0"/>
+    <w:lsdException w:name="Medium Shading 2 Accent 5" w:semiHidden="0" w:uiPriority="64" w:unhideWhenUsed="0"/>
+    <w:lsdException w:name="Medium List 1 Accent 5" w:semiHidden="0" w:uiPriority="65" w:unhideWhenUsed="0"/>
+    <w:lsdException w:name="Medium List 2 Accent 5" w:semiHidden="0" w:uiPriority="66" w:unhideWhenUsed="0"/>
+    <w:lsdException w:name="Medium Grid 1 Accent 5" w:semiHidden="0" w:uiPriority="67" w:unhideWhenUsed="0"/>
+    <w:lsdException w:name="Medium Grid 2 Accent 5" w:semiHidden="0" w:uiPriority="68" w:unhideWhenUsed="0"/>
+    <w:lsdException w:name="Medium Grid 3 Accent 5" w:semiHidden="0" w:uiPriority="69" w:unhideWhenUsed="0"/>
+    <w:lsdException w:name="Dark List Accent 5" w:semiHidden="0" w:uiPriority="70" w:unhideWhenUsed="0"/>
+    <w:lsdException w:name="Colorful Shading Accent 5" w:semiHidden="0" w:uiPriority="71" w:unhideWhenUsed="0"/>
+    <w:lsdException w:name="Colorful List Accent 5" w:semiHidden="0" w:uiPriority="72" w:unhideWhenUsed="0"/>
+    <w:lsdException w:name="Colorful Grid Accent 5" w:semiHidden="0" w:uiPriority="73" w:unhideWhenUsed="0"/>
+    <w:lsdException w:name="Light Shading Accent 6" w:semiHidden="0" w:uiPriority="60" w:unhideWhenUsed="0"/>
+    <w:lsdException w:name="Light List Accent 6" w:semiHidden="0" w:uiPriority="61" w:unhideWhenUsed="0"/>
+    <w:lsdException w:name="Light Grid Accent 6" w:semiHidden="0" w:uiPriority="62" w:unhideWhenUsed="0"/>
+    <w:lsdException w:name="Medium Shading 1 Accent 6" w:semiHidden="0" w:uiPriority="63" w:unhideWhenUsed="0"/>
+    <w:lsdException w:name="Medium Shading 2 Accent 6" w:semiHidden="0" w:uiPriority="64" w:unhideWhenUsed="0"/>
+    <w:lsdException w:name="Medium List 1 Accent 6" w:semiHidden="0" w:uiPriority="65" w:unhideWhenUsed="0"/>
+    <w:lsdException w:name="Medium List 2 Accent 6" w:semiHidden="0" w:uiPriority="66" w:unhideWhenUsed="0"/>
+    <w:lsdException w:name="Medium Grid 1 Accent 6" w:semiHidden="0" w:uiPriority="67" w:unhideWhenUsed="0"/>
+    <w:lsdException w:name="Medium Grid 2 Accent 6" w:semiHidden="0" w:uiPriority="68" w:unhideWhenUsed="0"/>
+    <w:lsdException w:name="Medium Grid 3 Accent 6" w:semiHidden="0" w:uiPriority="69" w:unhideWhenUsed="0"/>
+    <w:lsdException w:name="Dark List Accent 6" w:semiHidden="0" w:uiPriority="70" w:unhideWhenUsed="0"/>
+    <w:lsdException w:name="Colorful Shading Accent 6" w:semiHidden="0" w:uiPriority="71" w:unhideWhenUsed="0"/>
+    <w:lsdException w:name="Colorful List Accent 6" w:semiHidden="0" w:uiPriority="72" w:unhideWhenUsed="0"/>
+    <w:lsdException w:name="Colorful Grid Accent 6" w:semiHidden="0" w:uiPriority="73" w:unhideWhenUsed="0"/>
+    <w:lsdException w:name="Subtle Emphasis" w:semiHidden="0" w:uiPriority="19" w:unhideWhenUsed="0" w:qFormat="1"/>
+    <w:lsdException w:name="Intense Emphasis" w:semiHidden="0" w:uiPriority="21" w:unhideWhenUsed="0" w:qFormat="1"/>
+    <w:lsdException w:name="Subtle Reference" w:semiHidden="0" w:uiPriority="31" w:unhideWhenUsed="0" w:qFormat="1"/>
+    <w:lsdException w:name="Intense Reference" w:semiHidden="0" w:uiPriority="32" w:unhideWhenUsed="0" w:qFormat="1"/>
+    <w:lsdException w:name="Book Title" w:semiHidden="0" w:uiPriority="33" w:unhideWhenUsed="0" w:qFormat="1"/>
+    <w:lsdException w:name="Bibliography" w:uiPriority="37"/>
+    <w:lsdException w:name="TOC Heading" w:uiPriority="39" w:qFormat="1"/>
+  </w:latentStyles>
+  <w:style w:type="paragraph" w:default="1" w:styleId="Normalny">
+    <w:name w:val="Normal"/>
+    <w:qFormat/>
+    <w:rsid w:val="00FB1256"/>
+    <w:pPr>
+      <w:widowControl w:val="0"/>
+      <w:suppressAutoHyphens/>
+      <w:autoSpaceDN w:val="0"/>
+      <w:spacing w:line="244" w:lineRule="auto"/>
+    </w:pPr>
+    <w:rPr>
+      <w:rFonts w:ascii="Calibri" w:eastAsia="SimSun" w:hAnsi="Calibri" w:cs="F"/>
+      <w:kern w:val="3"/>
+    </w:rPr>
+  </w:style>
+  <w:style w:type="character" w:default="1" w:styleId="Domylnaczcionkaakapitu">
+    <w:name w:val="Default Paragraph Font"/>
+    <w:uiPriority w:val="1"/>
+    <w:semiHidden/>
+    <w:unhideWhenUsed/>
+  </w:style>
+  <w:style w:type="table" w:default="1" w:styleId="Standardowy">
+    <w:name w:val="Normal Table"/>
+    <w:uiPriority w:val="99"/>
+    <w:semiHidden/>
+    <w:unhideWhenUsed/>
+    <w:tblPr>
+      <w:tblInd w:w="0" w:type="dxa"/>
+      <w:tblCellMar>
+        <w:top w:w="0" w:type="dxa"/>
+        <w:left w:w="108" w:type="dxa"/>
+        <w:bottom w:w="0" w:type="dxa"/>
+        <w:right w:w="108" w:type="dxa"/>
+      </w:tblCellMar>
+    </w:tblPr>
+  </w:style>
+  <w:style w:type="numbering" w:default="1" w:styleId="Bezlisty">
+    <w:name w:val="No List"/>
+    <w:uiPriority w:val="99"/>
+    <w:semiHidden/>
+    <w:unhideWhenUsed/>
+  </w:style>
+  <w:style w:type="paragraph" w:customStyle="1" w:styleId="Standard">
+    <w:name w:val="Standard"/>
+    <w:rsid w:val="00FB1256"/>
+    <w:pPr>
+      <w:suppressAutoHyphens/>
+      <w:autoSpaceDN w:val="0"/>
+      <w:spacing w:line="244" w:lineRule="auto"/>
+    </w:pPr>
+    <w:rPr>
+      <w:rFonts w:ascii="Calibri" w:eastAsia="SimSun" w:hAnsi="Calibri" w:cs="F"/>
+      <w:kern w:val="3"/>
+    </w:rPr>
+  </w:style>
+  <w:style w:type="paragraph" w:styleId="Tekstdymka">
+    <w:name w:val="Balloon Text"/>
+    <w:basedOn w:val="Normalny"/>
+    <w:link w:val="TekstdymkaZnak"/>
+    <w:uiPriority w:val="99"/>
+    <w:semiHidden/>
+    <w:unhideWhenUsed/>
+    <w:rsid w:val="009D464B"/>
+    <w:pPr>
+      <w:spacing w:after="0" w:line="240" w:lineRule="auto"/>
+    </w:pPr>
+    <w:rPr>
+      <w:rFonts w:ascii="Tahoma" w:hAnsi="Tahoma" w:cs="Tahoma"/>
+      <w:sz w:val="16"/>
+      <w:szCs w:val="16"/>
+    </w:rPr>
+  </w:style>
+  <w:style w:type="character" w:customStyle="1" w:styleId="TekstdymkaZnak">
+    <w:name w:val="Tekst dymka Znak"/>
+    <w:basedOn w:val="Domylnaczcionkaakapitu"/>
+    <w:link w:val="Tekstdymka"/>
+    <w:uiPriority w:val="99"/>
+    <w:semiHidden/>
+    <w:rsid w:val="009D464B"/>
+    <w:rPr>
+      <w:rFonts w:ascii="Tahoma" w:eastAsia="SimSun" w:hAnsi="Tahoma" w:cs="Tahoma"/>
+      <w:kern w:val="3"/>
+      <w:sz w:val="16"/>
+      <w:szCs w:val="16"/>
+    </w:rPr>
+  </w:style>
 </w:styles>
 </file>
 
@@ -3658,7 +3823,7 @@
     </a:clrScheme>
     <a:fontScheme name="Pakiet Office">
       <a:majorFont>
-        <a:latin typeface="Calibri Light" panose="020F0302020204030204"/>
+        <a:latin typeface="Calibri Light"/>
         <a:ea typeface=""/>
         <a:cs typeface=""/>
         <a:font script="Jpan" typeface="游ゴシック Light"/>
@@ -3710,7 +3875,7 @@
         <a:font script="Tfng" typeface="Ebrima"/>
       </a:majorFont>
       <a:minorFont>
-        <a:latin typeface="Calibri" panose="020F0502020204030204"/>
+        <a:latin typeface="Calibri"/>
         <a:ea typeface=""/>
         <a:cs typeface=""/>
         <a:font script="Jpan" typeface="游明朝"/>
@@ -3904,7 +4069,7 @@
   <a:extraClrSchemeLst/>
   <a:extLst>
     <a:ext uri="{05A4C25C-085E-4340-85A3-A5531E510DB2}">
-      <thm15:themeFamily xmlns:thm15="http://schemas.microsoft.com/office/thememl/2012/main" name="Office Theme" id="{62F939B6-93AF-4DB8-9C6B-D6C7DFDC589F}" vid="{4A3C46E8-61CC-4603-A589-7422A47A8E4A}"/>
+      <thm15:themeFamily xmlns:thm15="http://schemas.microsoft.com/office/thememl/2012/main" xmlns="" name="Office Theme" id="{62F939B6-93AF-4DB8-9C6B-D6C7DFDC589F}" vid="{4A3C46E8-61CC-4603-A589-7422A47A8E4A}"/>
     </a:ext>
   </a:extLst>
 </a:theme>

</xml_diff>

<commit_message>
aktualizacja interfejsu, poprawki w sprawozdaniu
</commit_message>
<xml_diff>
--- a/quizhosue.docx
+++ b/quizhosue.docx
@@ -396,7 +396,7 @@
                     <pic:cNvPicPr/>
                   </pic:nvPicPr>
                   <pic:blipFill>
-                    <a:blip r:embed="rId5"/>
+                    <a:blip r:embed="rId7"/>
                     <a:stretch>
                       <a:fillRect/>
                     </a:stretch>
@@ -435,138 +435,6 @@
             <wp:extent cx="4010025" cy="2305050"/>
             <wp:effectExtent l="0" t="0" r="9525" b="0"/>
             <wp:docPr id="2" name="Obraz 2"/>
-            <wp:cNvGraphicFramePr>
-              <a:graphicFrameLocks xmlns:a="http://schemas.openxmlformats.org/drawingml/2006/main" noChangeAspect="1"/>
-            </wp:cNvGraphicFramePr>
-            <a:graphic xmlns:a="http://schemas.openxmlformats.org/drawingml/2006/main">
-              <a:graphicData uri="http://schemas.openxmlformats.org/drawingml/2006/picture">
-                <pic:pic xmlns:pic="http://schemas.openxmlformats.org/drawingml/2006/picture">
-                  <pic:nvPicPr>
-                    <pic:cNvPr id="1" name=""/>
-                    <pic:cNvPicPr/>
-                  </pic:nvPicPr>
-                  <pic:blipFill>
-                    <a:blip r:embed="rId6"/>
-                    <a:stretch>
-                      <a:fillRect/>
-                    </a:stretch>
-                  </pic:blipFill>
-                  <pic:spPr>
-                    <a:xfrm>
-                      <a:off x="0" y="0"/>
-                      <a:ext cx="4010025" cy="2305050"/>
-                    </a:xfrm>
-                    <a:prstGeom prst="rect">
-                      <a:avLst/>
-                    </a:prstGeom>
-                  </pic:spPr>
-                </pic:pic>
-              </a:graphicData>
-            </a:graphic>
-          </wp:inline>
-        </w:drawing>
-      </w:r>
-    </w:p>
-    <w:p>
-      <w:pPr>
-        <w:jc w:val="center"/>
-        <w:rPr>
-          <w:sz w:val="28"/>
-          <w:szCs w:val="26"/>
-        </w:rPr>
-      </w:pPr>
-      <w:r>
-        <w:rPr>
-          <w:sz w:val="28"/>
-          <w:szCs w:val="26"/>
-        </w:rPr>
-        <w:t xml:space="preserve">Po jej uruchomieniu podajemy swoją nazwę użytkownika. Program jest zabezpieczony w taki sposób, w przypadku zostawionego pustego pola nie pozwoliło nam przejść dalej. </w:t>
-      </w:r>
-      <w:r>
-        <w:rPr>
-          <w:noProof/>
-          <w:lang w:eastAsia="pl-PL"/>
-        </w:rPr>
-        <w:lastRenderedPageBreak/>
-        <w:drawing>
-          <wp:inline distT="0" distB="0" distL="0" distR="0" wp14:anchorId="3C1BAA50" wp14:editId="18406B8A">
-            <wp:extent cx="4610100" cy="7067550"/>
-            <wp:effectExtent l="0" t="0" r="0" b="0"/>
-            <wp:docPr id="3" name="Obraz 3"/>
-            <wp:cNvGraphicFramePr>
-              <a:graphicFrameLocks xmlns:a="http://schemas.openxmlformats.org/drawingml/2006/main" noChangeAspect="1"/>
-            </wp:cNvGraphicFramePr>
-            <a:graphic xmlns:a="http://schemas.openxmlformats.org/drawingml/2006/main">
-              <a:graphicData uri="http://schemas.openxmlformats.org/drawingml/2006/picture">
-                <pic:pic xmlns:pic="http://schemas.openxmlformats.org/drawingml/2006/picture">
-                  <pic:nvPicPr>
-                    <pic:cNvPr id="1" name=""/>
-                    <pic:cNvPicPr/>
-                  </pic:nvPicPr>
-                  <pic:blipFill>
-                    <a:blip r:embed="rId7"/>
-                    <a:stretch>
-                      <a:fillRect/>
-                    </a:stretch>
-                  </pic:blipFill>
-                  <pic:spPr>
-                    <a:xfrm>
-                      <a:off x="0" y="0"/>
-                      <a:ext cx="4610100" cy="7067550"/>
-                    </a:xfrm>
-                    <a:prstGeom prst="rect">
-                      <a:avLst/>
-                    </a:prstGeom>
-                  </pic:spPr>
-                </pic:pic>
-              </a:graphicData>
-            </a:graphic>
-          </wp:inline>
-        </w:drawing>
-      </w:r>
-    </w:p>
-    <w:p>
-      <w:pPr>
-        <w:jc w:val="both"/>
-        <w:rPr>
-          <w:sz w:val="28"/>
-          <w:szCs w:val="26"/>
-        </w:rPr>
-      </w:pPr>
-      <w:r>
-        <w:rPr>
-          <w:sz w:val="28"/>
-          <w:szCs w:val="26"/>
-        </w:rPr>
-        <w:t xml:space="preserve">Po wpisaniu nazwy użytkownika przechodzimy do naszego głównego okienka gry.  Posiadamy okienko które wyświetla nam komunikaty uzyskane od serwera, oraz kilka przycisków funkcyjnych. </w:t>
-      </w:r>
-      <w:r>
-        <w:rPr>
-          <w:sz w:val="28"/>
-          <w:szCs w:val="26"/>
-        </w:rPr>
-        <w:t xml:space="preserve">Komunikat oczekiwanie na drugiego gracza otrzymywać będziemy tak długo, aż np. z innego komputera nie uruchomi aplikacji klienta. Możliwe jest także uruchomienia 2 programów na jednym komputerze. </w:t>
-      </w:r>
-    </w:p>
-    <w:p>
-      <w:pPr>
-        <w:jc w:val="center"/>
-        <w:rPr>
-          <w:sz w:val="28"/>
-          <w:szCs w:val="26"/>
-        </w:rPr>
-      </w:pPr>
-      <w:r>
-        <w:rPr>
-          <w:noProof/>
-          <w:lang w:eastAsia="pl-PL"/>
-        </w:rPr>
-        <w:lastRenderedPageBreak/>
-        <w:drawing>
-          <wp:inline distT="0" distB="0" distL="0" distR="0" wp14:anchorId="566509BE" wp14:editId="22252F0C">
-            <wp:extent cx="4276725" cy="2247900"/>
-            <wp:effectExtent l="0" t="0" r="9525" b="0"/>
-            <wp:docPr id="4" name="Obraz 4"/>
             <wp:cNvGraphicFramePr>
               <a:graphicFrameLocks xmlns:a="http://schemas.openxmlformats.org/drawingml/2006/main" noChangeAspect="1"/>
             </wp:cNvGraphicFramePr>
@@ -586,7 +454,7 @@
                   <pic:spPr>
                     <a:xfrm>
                       <a:off x="0" y="0"/>
-                      <a:ext cx="4276725" cy="2247900"/>
+                      <a:ext cx="4010025" cy="2305050"/>
                     </a:xfrm>
                     <a:prstGeom prst="rect">
                       <a:avLst/>
@@ -601,37 +469,30 @@
     </w:p>
     <w:p>
       <w:pPr>
-        <w:jc w:val="both"/>
-        <w:rPr>
-          <w:sz w:val="28"/>
-          <w:szCs w:val="26"/>
-        </w:rPr>
-      </w:pPr>
-      <w:r>
-        <w:rPr>
-          <w:sz w:val="28"/>
-          <w:szCs w:val="26"/>
-        </w:rPr>
-        <w:t xml:space="preserve">Kiedy 2 program zostanie uruchomiony, komunikat uzyskiwany od serwera się zmieni. </w:t>
-      </w:r>
-    </w:p>
-    <w:p>
-      <w:pPr>
-        <w:rPr>
-          <w:sz w:val="28"/>
-          <w:szCs w:val="26"/>
-        </w:rPr>
-      </w:pPr>
+        <w:jc w:val="center"/>
+        <w:rPr>
+          <w:sz w:val="28"/>
+          <w:szCs w:val="26"/>
+        </w:rPr>
+      </w:pPr>
+      <w:r>
+        <w:rPr>
+          <w:sz w:val="28"/>
+          <w:szCs w:val="26"/>
+        </w:rPr>
+        <w:t xml:space="preserve">Po jej uruchomieniu podajemy swoją nazwę użytkownika. Program jest zabezpieczony w taki sposób, w przypadku zostawionego pustego pola nie pozwoliło nam przejść dalej. </w:t>
+      </w:r>
       <w:r>
         <w:rPr>
           <w:noProof/>
           <w:lang w:eastAsia="pl-PL"/>
         </w:rPr>
+        <w:lastRenderedPageBreak/>
         <w:drawing>
-          <wp:inline distT="0" distB="0" distL="0" distR="0" wp14:anchorId="42EB2082" wp14:editId="25529CA6">
-            <wp:extent cx="5760720" cy="4446905"/>
-            <wp:effectExtent l="0" t="0" r="0" b="0"/>
-            <wp:docPr id="5" name="Obraz 5"/>
+          <wp:inline distT="0" distB="0" distL="0" distR="0" wp14:anchorId="4263788E" wp14:editId="4DA6114A">
+            <wp:extent cx="5760720" cy="4030980"/>
+            <wp:effectExtent l="0" t="0" r="0" b="7620"/>
+            <wp:docPr id="32" name="Obraz 32"/>
             <wp:cNvGraphicFramePr>
               <a:graphicFrameLocks xmlns:a="http://schemas.openxmlformats.org/drawingml/2006/main" noChangeAspect="1"/>
             </wp:cNvGraphicFramePr>
@@ -651,7 +512,7 @@
                   <pic:spPr>
                     <a:xfrm>
                       <a:off x="0" y="0"/>
-                      <a:ext cx="5760720" cy="4446905"/>
+                      <a:ext cx="5760720" cy="4030980"/>
                     </a:xfrm>
                     <a:prstGeom prst="rect">
                       <a:avLst/>
@@ -663,49 +524,16 @@
           </wp:inline>
         </w:drawing>
       </w:r>
-    </w:p>
-    <w:p>
-      <w:pPr>
-        <w:jc w:val="both"/>
-        <w:rPr>
-          <w:sz w:val="28"/>
-          <w:szCs w:val="26"/>
-        </w:rPr>
-      </w:pPr>
-      <w:r>
-        <w:rPr>
-          <w:sz w:val="28"/>
-          <w:szCs w:val="26"/>
-        </w:rPr>
-        <w:t>Po podaniu nazwy użytkownika</w:t>
-      </w:r>
-      <w:r>
-        <w:rPr>
-          <w:sz w:val="28"/>
-          <w:szCs w:val="26"/>
-        </w:rPr>
-        <w:t xml:space="preserve"> przez drugiego gracza, serwer nas połączy ze sobą, oraz wyświetli nazwę gracza z którym zostaliśmy połączeni.  Następnie umożliwi wybór kategorii pytań. Stworzony mechanizm umożliwia graczom sprawiedliwy podział wyboru kategorii, czyli kategorie są wybierane raz przez jednego gracza, a raz przez drugiego. </w:t>
-      </w:r>
-    </w:p>
-    <w:p>
-      <w:pPr>
-        <w:jc w:val="center"/>
-        <w:rPr>
-          <w:sz w:val="28"/>
-          <w:szCs w:val="26"/>
-        </w:rPr>
-      </w:pPr>
       <w:r>
         <w:rPr>
           <w:noProof/>
           <w:lang w:eastAsia="pl-PL"/>
         </w:rPr>
-        <w:lastRenderedPageBreak/>
         <w:drawing>
-          <wp:inline distT="0" distB="0" distL="0" distR="0" wp14:anchorId="6AB8D36A" wp14:editId="3016AC97">
-            <wp:extent cx="3971925" cy="1038225"/>
-            <wp:effectExtent l="0" t="0" r="9525" b="9525"/>
-            <wp:docPr id="6" name="Obraz 6"/>
+          <wp:inline distT="0" distB="0" distL="0" distR="0" wp14:anchorId="0F37275D" wp14:editId="76FB3B63">
+            <wp:extent cx="5760720" cy="4053205"/>
+            <wp:effectExtent l="0" t="0" r="0" b="4445"/>
+            <wp:docPr id="39" name="Obraz 39"/>
             <wp:cNvGraphicFramePr>
               <a:graphicFrameLocks xmlns:a="http://schemas.openxmlformats.org/drawingml/2006/main" noChangeAspect="1"/>
             </wp:cNvGraphicFramePr>
@@ -725,7 +553,7 @@
                   <pic:spPr>
                     <a:xfrm>
                       <a:off x="0" y="0"/>
-                      <a:ext cx="3971925" cy="1038225"/>
+                      <a:ext cx="5760720" cy="4053205"/>
                     </a:xfrm>
                     <a:prstGeom prst="rect">
                       <a:avLst/>
@@ -751,11 +579,38 @@
           <w:sz w:val="28"/>
           <w:szCs w:val="26"/>
         </w:rPr>
-        <w:t xml:space="preserve">Gra jest zabezpieczona różnymi licznikami czasowymi, dlatego trzeba się spieszyć w podejmowaniu decyzji. Uznaliśmy że  to będzie dobrym rozwiązaniem w przypadku, aby jeden z graczy nie tracił zbyt wiele czasu oczekując na drugiego. </w:t>
-      </w:r>
-    </w:p>
-    <w:p>
-      <w:pPr>
+        <w:t>W Najnowszej aktualizacji programu zamieniliśmy wygląd  okienka użytkownika.</w:t>
+      </w:r>
+    </w:p>
+    <w:p>
+      <w:pPr>
+        <w:jc w:val="both"/>
+        <w:rPr>
+          <w:sz w:val="28"/>
+          <w:szCs w:val="26"/>
+        </w:rPr>
+      </w:pPr>
+    </w:p>
+    <w:p>
+      <w:pPr>
+        <w:jc w:val="both"/>
+        <w:rPr>
+          <w:sz w:val="28"/>
+          <w:szCs w:val="26"/>
+        </w:rPr>
+      </w:pPr>
+      <w:r>
+        <w:rPr>
+          <w:sz w:val="28"/>
+          <w:szCs w:val="26"/>
+        </w:rPr>
+        <w:lastRenderedPageBreak/>
+        <w:t xml:space="preserve">Dodaliśmy drugie okno w którym wyświetlane są tylko pytania, aby gracz mógł nie przeoczyć żadnego pytania. Oraz Stworzyliśmy funkcję która podmienia przyciski kiedy jest zadawane pytanie o dalszą rozgrywkę. </w:t>
+      </w:r>
+    </w:p>
+    <w:p>
+      <w:pPr>
+        <w:jc w:val="center"/>
         <w:rPr>
           <w:sz w:val="28"/>
           <w:szCs w:val="26"/>
@@ -767,10 +622,10 @@
           <w:lang w:eastAsia="pl-PL"/>
         </w:rPr>
         <w:drawing>
-          <wp:inline distT="0" distB="0" distL="0" distR="0" wp14:anchorId="2EB2B8CB" wp14:editId="7266FD88">
-            <wp:extent cx="5760720" cy="4352290"/>
+          <wp:inline distT="0" distB="0" distL="0" distR="0" wp14:anchorId="3C1BAA50" wp14:editId="18406B8A">
+            <wp:extent cx="4610100" cy="7067550"/>
             <wp:effectExtent l="0" t="0" r="0" b="0"/>
-            <wp:docPr id="7" name="Obraz 7"/>
+            <wp:docPr id="3" name="Obraz 3"/>
             <wp:cNvGraphicFramePr>
               <a:graphicFrameLocks xmlns:a="http://schemas.openxmlformats.org/drawingml/2006/main" noChangeAspect="1"/>
             </wp:cNvGraphicFramePr>
@@ -790,7 +645,7 @@
                   <pic:spPr>
                     <a:xfrm>
                       <a:off x="0" y="0"/>
-                      <a:ext cx="5760720" cy="4352290"/>
+                      <a:ext cx="4610100" cy="7067550"/>
                     </a:xfrm>
                     <a:prstGeom prst="rect">
                       <a:avLst/>
@@ -816,14 +671,22 @@
           <w:sz w:val="28"/>
           <w:szCs w:val="26"/>
         </w:rPr>
-        <w:t xml:space="preserve">Po wybraniu kategorii przez gracza zaczyna się rozgrywka, serwer wysyła pytania </w:t>
-      </w:r>
-      <w:r>
-        <w:rPr>
-          <w:sz w:val="28"/>
-          <w:szCs w:val="26"/>
-        </w:rPr>
-        <w:t xml:space="preserve">do graczy, oraz odbiera odpowiedzi. Wyświetlane jest również powiadomienie, jaką odpowiedź udzieliliśmy oraz czy jest ona poprawna.  W przypadku kiedy w ciągu 10 s nie zdążymy udzielić odpowiedzi wyskakuje komunikat że czas nam się skończył. </w:t>
+        <w:t xml:space="preserve">Po wpisaniu nazwy użytkownika przechodzimy do naszego głównego okienka gry.  Posiadamy okienko które wyświetla nam komunikaty uzyskane od serwera, oraz kilka przycisków funkcyjnych. </w:t>
+      </w:r>
+      <w:r>
+        <w:rPr>
+          <w:sz w:val="28"/>
+          <w:szCs w:val="26"/>
+        </w:rPr>
+        <w:t xml:space="preserve">Komunikat oczekiwanie na drugiego gracza otrzymywać będziemy tak długo, aż np. z innego komputera nie uruchomi </w:t>
+      </w:r>
+      <w:r>
+        <w:rPr>
+          <w:sz w:val="28"/>
+          <w:szCs w:val="26"/>
+        </w:rPr>
+        <w:lastRenderedPageBreak/>
+        <w:t xml:space="preserve">aplikacji klienta. Możliwe jest także uruchomienia 2 programów na jednym komputerze. </w:t>
       </w:r>
     </w:p>
     <w:p>
@@ -839,12 +702,11 @@
           <w:noProof/>
           <w:lang w:eastAsia="pl-PL"/>
         </w:rPr>
-        <w:lastRenderedPageBreak/>
         <w:drawing>
-          <wp:inline distT="0" distB="0" distL="0" distR="0" wp14:anchorId="28791702" wp14:editId="6E6531D0">
-            <wp:extent cx="3648075" cy="1371600"/>
+          <wp:inline distT="0" distB="0" distL="0" distR="0" wp14:anchorId="566509BE" wp14:editId="22252F0C">
+            <wp:extent cx="4276725" cy="2247900"/>
             <wp:effectExtent l="0" t="0" r="9525" b="0"/>
-            <wp:docPr id="8" name="Obraz 8"/>
+            <wp:docPr id="4" name="Obraz 4"/>
             <wp:cNvGraphicFramePr>
               <a:graphicFrameLocks xmlns:a="http://schemas.openxmlformats.org/drawingml/2006/main" noChangeAspect="1"/>
             </wp:cNvGraphicFramePr>
@@ -864,7 +726,7 @@
                   <pic:spPr>
                     <a:xfrm>
                       <a:off x="0" y="0"/>
-                      <a:ext cx="3648075" cy="1371600"/>
+                      <a:ext cx="4276725" cy="2247900"/>
                     </a:xfrm>
                     <a:prstGeom prst="rect">
                       <a:avLst/>
@@ -890,62 +752,7 @@
           <w:sz w:val="28"/>
           <w:szCs w:val="26"/>
         </w:rPr>
-        <w:t xml:space="preserve">Po skończonej rundzie Serwer wysyła werdykt, naszą liczę punktów oraz liczbę punktów naszego przeciwnika, oraz pyta czy chcemy kontynuować naszą rozgrywkę.  Serwer jest również zabezpieczony tym aby nie zakończył rozgrywki przed podsumowaniem punktów, dlatego u gracza który pierwsza zaczął grę, może pojawić się komunikat taki jak „ Oczekiwanie, </w:t>
-      </w:r>
-      <w:proofErr w:type="spellStart"/>
-      <w:r>
-        <w:rPr>
-          <w:sz w:val="28"/>
-          <w:szCs w:val="26"/>
-        </w:rPr>
-        <w:t>az</w:t>
-      </w:r>
-      <w:proofErr w:type="spellEnd"/>
-      <w:r>
-        <w:rPr>
-          <w:sz w:val="28"/>
-          <w:szCs w:val="26"/>
-        </w:rPr>
-        <w:t xml:space="preserve"> drugi gracz skończy </w:t>
-      </w:r>
-      <w:proofErr w:type="spellStart"/>
-      <w:r>
-        <w:rPr>
-          <w:sz w:val="28"/>
-          <w:szCs w:val="26"/>
-        </w:rPr>
-        <w:t>gre</w:t>
-      </w:r>
-      <w:proofErr w:type="spellEnd"/>
-      <w:r>
-        <w:rPr>
-          <w:sz w:val="28"/>
-          <w:szCs w:val="26"/>
-        </w:rPr>
-        <w:t>..”</w:t>
-      </w:r>
-    </w:p>
-    <w:p>
-      <w:pPr>
-        <w:jc w:val="both"/>
-        <w:rPr>
-          <w:sz w:val="28"/>
-          <w:szCs w:val="26"/>
-        </w:rPr>
-      </w:pPr>
-      <w:r>
-        <w:rPr>
-          <w:sz w:val="28"/>
-          <w:szCs w:val="26"/>
-        </w:rPr>
-        <w:t xml:space="preserve">Oczywiście serwer w tym wypadku również jest zabezpieczony np. tym kiedy gracz wyrazi ochotę na dalszą grę a drugi nie. </w:t>
-      </w:r>
-      <w:r>
-        <w:rPr>
-          <w:sz w:val="28"/>
-          <w:szCs w:val="26"/>
-        </w:rPr>
-        <w:t xml:space="preserve">W takim wypadku wyświetli się komunikat o końcu rozgrywki. </w:t>
+        <w:t xml:space="preserve">Kiedy 2 program zostanie uruchomiony, komunikat uzyskiwany od serwera się zmieni. </w:t>
       </w:r>
     </w:p>
     <w:p>
@@ -961,10 +768,10 @@
           <w:lang w:eastAsia="pl-PL"/>
         </w:rPr>
         <w:drawing>
-          <wp:inline distT="0" distB="0" distL="0" distR="0" wp14:anchorId="528BD1CB" wp14:editId="3BEAC74C">
-            <wp:extent cx="5760720" cy="837565"/>
-            <wp:effectExtent l="0" t="0" r="0" b="635"/>
-            <wp:docPr id="9" name="Obraz 9"/>
+          <wp:inline distT="0" distB="0" distL="0" distR="0" wp14:anchorId="42EB2082" wp14:editId="25529CA6">
+            <wp:extent cx="5760720" cy="4446905"/>
+            <wp:effectExtent l="0" t="0" r="0" b="0"/>
+            <wp:docPr id="5" name="Obraz 5"/>
             <wp:cNvGraphicFramePr>
               <a:graphicFrameLocks xmlns:a="http://schemas.openxmlformats.org/drawingml/2006/main" noChangeAspect="1"/>
             </wp:cNvGraphicFramePr>
@@ -984,7 +791,7 @@
                   <pic:spPr>
                     <a:xfrm>
                       <a:off x="0" y="0"/>
-                      <a:ext cx="5760720" cy="837565"/>
+                      <a:ext cx="5760720" cy="4446905"/>
                     </a:xfrm>
                     <a:prstGeom prst="rect">
                       <a:avLst/>
@@ -1010,23 +817,22 @@
           <w:sz w:val="28"/>
           <w:szCs w:val="26"/>
         </w:rPr>
-        <w:t>Gdy gracz zaakceptuję dalszą rozgrywkę, serwer wysyła mu komunikaty o działaniach przeciwnika.</w:t>
-      </w:r>
-    </w:p>
-    <w:p>
-      <w:pPr>
-        <w:jc w:val="both"/>
-        <w:rPr>
-          <w:sz w:val="28"/>
-          <w:szCs w:val="26"/>
-        </w:rPr>
-      </w:pPr>
-      <w:r>
-        <w:rPr>
-          <w:sz w:val="28"/>
-          <w:szCs w:val="26"/>
-        </w:rPr>
-        <w:t xml:space="preserve">Tym razem kategorię wybiera gracz który poprzednio tego nie robił. </w:t>
+        <w:t>Po podaniu nazwy użytkownika</w:t>
+      </w:r>
+      <w:r>
+        <w:rPr>
+          <w:sz w:val="28"/>
+          <w:szCs w:val="26"/>
+        </w:rPr>
+        <w:t xml:space="preserve"> przez drugiego gracza, serwer nas połączy ze sobą, oraz wyświetli nazwę gracza z którym zostaliśmy połączeni.  Następnie umożliwi wybór kategorii pytań. Stworzony mechanizm umożliwia graczom sprawiedliwy podział wyboru kategorii, czyli kategorie są wybierane raz przez </w:t>
+      </w:r>
+      <w:r>
+        <w:rPr>
+          <w:sz w:val="28"/>
+          <w:szCs w:val="26"/>
+        </w:rPr>
+        <w:lastRenderedPageBreak/>
+        <w:t xml:space="preserve">jednego gracza, a raz przez drugiego. </w:t>
       </w:r>
     </w:p>
     <w:p>
@@ -1043,10 +849,10 @@
           <w:lang w:eastAsia="pl-PL"/>
         </w:rPr>
         <w:drawing>
-          <wp:inline distT="0" distB="0" distL="0" distR="0" wp14:anchorId="42A9766A" wp14:editId="426616F9">
-            <wp:extent cx="3667125" cy="1571625"/>
+          <wp:inline distT="0" distB="0" distL="0" distR="0" wp14:anchorId="6AB8D36A" wp14:editId="3016AC97">
+            <wp:extent cx="3971925" cy="1038225"/>
             <wp:effectExtent l="0" t="0" r="9525" b="9525"/>
-            <wp:docPr id="10" name="Obraz 10"/>
+            <wp:docPr id="6" name="Obraz 6"/>
             <wp:cNvGraphicFramePr>
               <a:graphicFrameLocks xmlns:a="http://schemas.openxmlformats.org/drawingml/2006/main" noChangeAspect="1"/>
             </wp:cNvGraphicFramePr>
@@ -1066,7 +872,7 @@
                   <pic:spPr>
                     <a:xfrm>
                       <a:off x="0" y="0"/>
-                      <a:ext cx="3667125" cy="1571625"/>
+                      <a:ext cx="3971925" cy="1038225"/>
                     </a:xfrm>
                     <a:prstGeom prst="rect">
                       <a:avLst/>
@@ -1081,110 +887,18 @@
     </w:p>
     <w:p>
       <w:pPr>
-        <w:rPr>
-          <w:sz w:val="28"/>
-          <w:szCs w:val="26"/>
-        </w:rPr>
-      </w:pPr>
-    </w:p>
-    <w:p>
-      <w:pPr>
-        <w:rPr>
-          <w:sz w:val="28"/>
-          <w:szCs w:val="26"/>
-        </w:rPr>
-      </w:pPr>
-    </w:p>
-    <w:p>
-      <w:pPr>
-        <w:rPr>
-          <w:sz w:val="28"/>
-          <w:szCs w:val="26"/>
-        </w:rPr>
-      </w:pPr>
-    </w:p>
-    <w:p>
-      <w:pPr>
-        <w:rPr>
-          <w:sz w:val="28"/>
-          <w:szCs w:val="26"/>
-        </w:rPr>
-      </w:pPr>
-    </w:p>
-    <w:p>
-      <w:pPr>
-        <w:rPr>
-          <w:sz w:val="28"/>
-          <w:szCs w:val="26"/>
-        </w:rPr>
-      </w:pPr>
-    </w:p>
-    <w:p>
-      <w:pPr>
-        <w:rPr>
-          <w:sz w:val="28"/>
-          <w:szCs w:val="26"/>
-        </w:rPr>
-      </w:pPr>
-    </w:p>
-    <w:p>
-      <w:pPr>
         <w:jc w:val="both"/>
         <w:rPr>
-          <w:b/>
-          <w:bCs/>
-          <w:sz w:val="32"/>
-          <w:szCs w:val="28"/>
-        </w:rPr>
-      </w:pPr>
-      <w:r>
-        <w:rPr>
-          <w:b/>
-          <w:bCs/>
-          <w:sz w:val="32"/>
-          <w:szCs w:val="28"/>
-        </w:rPr>
-        <w:lastRenderedPageBreak/>
-        <w:t>Opis kodu</w:t>
-      </w:r>
-    </w:p>
-    <w:p>
-      <w:pPr>
-        <w:jc w:val="both"/>
-        <w:rPr>
-          <w:sz w:val="28"/>
-          <w:szCs w:val="26"/>
-        </w:rPr>
-      </w:pPr>
-      <w:r>
-        <w:rPr>
-          <w:sz w:val="28"/>
-          <w:szCs w:val="26"/>
-        </w:rPr>
-        <w:t xml:space="preserve">Nasz program jest podzielny </w:t>
-      </w:r>
-      <w:r>
-        <w:rPr>
-          <w:sz w:val="28"/>
-          <w:szCs w:val="26"/>
-        </w:rPr>
-        <w:t>na 2 części: klienta i serwer.</w:t>
-      </w:r>
-    </w:p>
-    <w:p>
-      <w:pPr>
-        <w:jc w:val="both"/>
-        <w:rPr>
-          <w:sz w:val="28"/>
-          <w:szCs w:val="26"/>
-        </w:rPr>
-      </w:pPr>
-      <w:r>
-        <w:rPr>
-          <w:sz w:val="28"/>
-          <w:szCs w:val="26"/>
-        </w:rPr>
-        <w:t>Zacznijmy od opisu klienta.</w:t>
+          <w:sz w:val="28"/>
+          <w:szCs w:val="26"/>
+        </w:rPr>
+      </w:pPr>
+      <w:r>
+        <w:rPr>
+          <w:sz w:val="28"/>
+          <w:szCs w:val="26"/>
+        </w:rPr>
+        <w:t xml:space="preserve">Gra jest zabezpieczona różnymi licznikami czasowymi, dlatego trzeba się spieszyć w podejmowaniu decyzji. Uznaliśmy że  to będzie dobrym rozwiązaniem w przypadku, aby jeden z graczy nie tracił zbyt wiele czasu oczekując na drugiego. </w:t>
       </w:r>
     </w:p>
     <w:p>
@@ -1200,10 +914,10 @@
           <w:lang w:eastAsia="pl-PL"/>
         </w:rPr>
         <w:drawing>
-          <wp:inline distT="0" distB="0" distL="0" distR="0" wp14:anchorId="16D6C2CB" wp14:editId="012C252A">
-            <wp:extent cx="5760720" cy="1586865"/>
+          <wp:inline distT="0" distB="0" distL="0" distR="0" wp14:anchorId="2EB2B8CB" wp14:editId="7266FD88">
+            <wp:extent cx="5760720" cy="4352290"/>
             <wp:effectExtent l="0" t="0" r="0" b="0"/>
-            <wp:docPr id="11" name="Obraz 11"/>
+            <wp:docPr id="7" name="Obraz 7"/>
             <wp:cNvGraphicFramePr>
               <a:graphicFrameLocks xmlns:a="http://schemas.openxmlformats.org/drawingml/2006/main" noChangeAspect="1"/>
             </wp:cNvGraphicFramePr>
@@ -1223,7 +937,7 @@
                   <pic:spPr>
                     <a:xfrm>
                       <a:off x="0" y="0"/>
-                      <a:ext cx="5760720" cy="1586865"/>
+                      <a:ext cx="5760720" cy="4352290"/>
                     </a:xfrm>
                     <a:prstGeom prst="rect">
                       <a:avLst/>
@@ -1249,101 +963,14 @@
           <w:sz w:val="28"/>
           <w:szCs w:val="26"/>
         </w:rPr>
-        <w:t xml:space="preserve">Główna klasa klienta zawiera mało kodu, jest tworzony tutaj obiekt klasy </w:t>
-      </w:r>
-      <w:proofErr w:type="spellStart"/>
-      <w:r>
-        <w:rPr>
-          <w:sz w:val="28"/>
-          <w:szCs w:val="26"/>
-        </w:rPr>
-        <w:t>MyF</w:t>
-      </w:r>
-      <w:bookmarkStart w:id="0" w:name="_GoBack"/>
-      <w:bookmarkEnd w:id="0"/>
-      <w:r>
-        <w:rPr>
-          <w:sz w:val="28"/>
-          <w:szCs w:val="26"/>
-        </w:rPr>
-        <w:t>rame</w:t>
-      </w:r>
-      <w:proofErr w:type="spellEnd"/>
-      <w:r>
-        <w:rPr>
-          <w:sz w:val="28"/>
-          <w:szCs w:val="26"/>
-        </w:rPr>
-        <w:t>, w której jest tworzony cały szkielet naszego graficznego okienka dla gracza, oraz</w:t>
-      </w:r>
-      <w:r>
-        <w:rPr>
-          <w:sz w:val="28"/>
-          <w:szCs w:val="26"/>
-        </w:rPr>
-        <w:t xml:space="preserve"> funkcję zapewniające odbieranie</w:t>
-      </w:r>
-      <w:r>
-        <w:rPr>
-          <w:sz w:val="28"/>
-          <w:szCs w:val="26"/>
-        </w:rPr>
-        <w:t xml:space="preserve"> oraz nadawanie danych do serwera. </w:t>
-      </w:r>
-    </w:p>
-    <w:p>
-      <w:pPr>
-        <w:jc w:val="both"/>
-        <w:rPr>
-          <w:sz w:val="28"/>
-          <w:szCs w:val="26"/>
-        </w:rPr>
-      </w:pPr>
-      <w:r>
-        <w:rPr>
-          <w:sz w:val="28"/>
-          <w:szCs w:val="26"/>
-        </w:rPr>
-        <w:t xml:space="preserve">Teraz </w:t>
-      </w:r>
-      <w:r>
-        <w:rPr>
-          <w:sz w:val="28"/>
-          <w:szCs w:val="26"/>
-        </w:rPr>
-        <w:t xml:space="preserve">trochę o </w:t>
-      </w:r>
-      <w:proofErr w:type="spellStart"/>
-      <w:r>
-        <w:rPr>
-          <w:sz w:val="28"/>
-          <w:szCs w:val="26"/>
-        </w:rPr>
-        <w:t>klasię</w:t>
-      </w:r>
-      <w:proofErr w:type="spellEnd"/>
-      <w:r>
-        <w:rPr>
-          <w:sz w:val="28"/>
-          <w:szCs w:val="26"/>
-        </w:rPr>
-        <w:t xml:space="preserve"> </w:t>
-      </w:r>
-      <w:proofErr w:type="spellStart"/>
-      <w:r>
-        <w:rPr>
-          <w:sz w:val="28"/>
-          <w:szCs w:val="26"/>
-        </w:rPr>
-        <w:t>MyFrame</w:t>
-      </w:r>
-      <w:proofErr w:type="spellEnd"/>
-      <w:r>
-        <w:rPr>
-          <w:sz w:val="28"/>
-          <w:szCs w:val="26"/>
-        </w:rPr>
-        <w:t xml:space="preserve">. Konieczne jest zaimportowanie poniższych klas do poprawnego działania programu. </w:t>
+        <w:t xml:space="preserve">Po wybraniu kategorii przez gracza zaczyna się rozgrywka, serwer wysyła pytania </w:t>
+      </w:r>
+      <w:r>
+        <w:rPr>
+          <w:sz w:val="28"/>
+          <w:szCs w:val="26"/>
+        </w:rPr>
+        <w:t xml:space="preserve">do graczy, oraz odbiera odpowiedzi. Wyświetlane jest również powiadomienie, jaką odpowiedź udzieliliśmy oraz czy jest ona poprawna.  W przypadku kiedy w ciągu 10 s nie zdążymy udzielić odpowiedzi wyskakuje komunikat że czas nam się skończył. </w:t>
       </w:r>
     </w:p>
     <w:p>
@@ -1359,11 +986,12 @@
           <w:noProof/>
           <w:lang w:eastAsia="pl-PL"/>
         </w:rPr>
+        <w:lastRenderedPageBreak/>
         <w:drawing>
-          <wp:inline distT="0" distB="0" distL="0" distR="0" wp14:anchorId="242F1CE2" wp14:editId="0D450F4A">
-            <wp:extent cx="3857625" cy="3609975"/>
-            <wp:effectExtent l="0" t="0" r="9525" b="9525"/>
-            <wp:docPr id="12" name="Obraz 12"/>
+          <wp:inline distT="0" distB="0" distL="0" distR="0" wp14:anchorId="28791702" wp14:editId="6E6531D0">
+            <wp:extent cx="3648075" cy="1371600"/>
+            <wp:effectExtent l="0" t="0" r="9525" b="0"/>
+            <wp:docPr id="8" name="Obraz 8"/>
             <wp:cNvGraphicFramePr>
               <a:graphicFrameLocks xmlns:a="http://schemas.openxmlformats.org/drawingml/2006/main" noChangeAspect="1"/>
             </wp:cNvGraphicFramePr>
@@ -1383,7 +1011,7 @@
                   <pic:spPr>
                     <a:xfrm>
                       <a:off x="0" y="0"/>
-                      <a:ext cx="3857625" cy="3609975"/>
+                      <a:ext cx="3648075" cy="1371600"/>
                     </a:xfrm>
                     <a:prstGeom prst="rect">
                       <a:avLst/>
@@ -1398,16 +1026,77 @@
     </w:p>
     <w:p>
       <w:pPr>
-        <w:jc w:val="center"/>
-        <w:rPr>
-          <w:sz w:val="28"/>
-          <w:szCs w:val="26"/>
-        </w:rPr>
-      </w:pPr>
-    </w:p>
-    <w:p>
-      <w:pPr>
-        <w:jc w:val="center"/>
+        <w:jc w:val="both"/>
+        <w:rPr>
+          <w:sz w:val="28"/>
+          <w:szCs w:val="26"/>
+        </w:rPr>
+      </w:pPr>
+      <w:r>
+        <w:rPr>
+          <w:sz w:val="28"/>
+          <w:szCs w:val="26"/>
+        </w:rPr>
+        <w:t xml:space="preserve">Po skończonej rundzie Serwer wysyła werdykt, naszą liczę punktów oraz liczbę punktów naszego przeciwnika, oraz pyta czy chcemy kontynuować naszą rozgrywkę.  Serwer jest również zabezpieczony tym aby nie zakończył rozgrywki przed podsumowaniem punktów, dlatego u gracza który pierwsza zaczął grę, może pojawić się komunikat taki jak „ Oczekiwanie, </w:t>
+      </w:r>
+      <w:proofErr w:type="spellStart"/>
+      <w:r>
+        <w:rPr>
+          <w:sz w:val="28"/>
+          <w:szCs w:val="26"/>
+        </w:rPr>
+        <w:t>az</w:t>
+      </w:r>
+      <w:proofErr w:type="spellEnd"/>
+      <w:r>
+        <w:rPr>
+          <w:sz w:val="28"/>
+          <w:szCs w:val="26"/>
+        </w:rPr>
+        <w:t xml:space="preserve"> drugi gracz skończy </w:t>
+      </w:r>
+      <w:proofErr w:type="spellStart"/>
+      <w:r>
+        <w:rPr>
+          <w:sz w:val="28"/>
+          <w:szCs w:val="26"/>
+        </w:rPr>
+        <w:t>gre</w:t>
+      </w:r>
+      <w:proofErr w:type="spellEnd"/>
+      <w:r>
+        <w:rPr>
+          <w:sz w:val="28"/>
+          <w:szCs w:val="26"/>
+        </w:rPr>
+        <w:t>..”</w:t>
+      </w:r>
+    </w:p>
+    <w:p>
+      <w:pPr>
+        <w:jc w:val="both"/>
+        <w:rPr>
+          <w:sz w:val="28"/>
+          <w:szCs w:val="26"/>
+        </w:rPr>
+      </w:pPr>
+      <w:r>
+        <w:rPr>
+          <w:sz w:val="28"/>
+          <w:szCs w:val="26"/>
+        </w:rPr>
+        <w:t xml:space="preserve">Oczywiście serwer w tym wypadku również jest zabezpieczony np. tym kiedy gracz wyrazi ochotę na dalszą grę a drugi nie. </w:t>
+      </w:r>
+      <w:r>
+        <w:rPr>
+          <w:sz w:val="28"/>
+          <w:szCs w:val="26"/>
+        </w:rPr>
+        <w:t xml:space="preserve">W takim wypadku wyświetli się komunikat o końcu rozgrywki. </w:t>
+      </w:r>
+    </w:p>
+    <w:p>
+      <w:pPr>
         <w:rPr>
           <w:sz w:val="28"/>
           <w:szCs w:val="26"/>
@@ -1418,12 +1107,11 @@
           <w:noProof/>
           <w:lang w:eastAsia="pl-PL"/>
         </w:rPr>
-        <w:lastRenderedPageBreak/>
         <w:drawing>
-          <wp:inline distT="0" distB="0" distL="0" distR="0" wp14:anchorId="04213E2E" wp14:editId="072BB9E1">
-            <wp:extent cx="5760720" cy="3683635"/>
-            <wp:effectExtent l="0" t="0" r="0" b="0"/>
-            <wp:docPr id="13" name="Obraz 13"/>
+          <wp:inline distT="0" distB="0" distL="0" distR="0" wp14:anchorId="528BD1CB" wp14:editId="3BEAC74C">
+            <wp:extent cx="5760720" cy="837565"/>
+            <wp:effectExtent l="0" t="0" r="0" b="635"/>
+            <wp:docPr id="9" name="Obraz 9"/>
             <wp:cNvGraphicFramePr>
               <a:graphicFrameLocks xmlns:a="http://schemas.openxmlformats.org/drawingml/2006/main" noChangeAspect="1"/>
             </wp:cNvGraphicFramePr>
@@ -1443,7 +1131,7 @@
                   <pic:spPr>
                     <a:xfrm>
                       <a:off x="0" y="0"/>
-                      <a:ext cx="5760720" cy="3683635"/>
+                      <a:ext cx="5760720" cy="837565"/>
                     </a:xfrm>
                     <a:prstGeom prst="rect">
                       <a:avLst/>
@@ -1458,15 +1146,6 @@
     </w:p>
     <w:p>
       <w:pPr>
-        <w:jc w:val="center"/>
-        <w:rPr>
-          <w:sz w:val="28"/>
-          <w:szCs w:val="26"/>
-        </w:rPr>
-      </w:pPr>
-    </w:p>
-    <w:p>
-      <w:pPr>
         <w:jc w:val="both"/>
         <w:rPr>
           <w:sz w:val="28"/>
@@ -1478,122 +1157,23 @@
           <w:sz w:val="28"/>
           <w:szCs w:val="26"/>
         </w:rPr>
-        <w:t xml:space="preserve">Nasza klasa musi dziedziczyć po klasie </w:t>
-      </w:r>
-      <w:proofErr w:type="spellStart"/>
-      <w:r>
-        <w:rPr>
-          <w:sz w:val="28"/>
-          <w:szCs w:val="26"/>
-        </w:rPr>
-        <w:t>JFrame</w:t>
-      </w:r>
-      <w:proofErr w:type="spellEnd"/>
-      <w:r>
-        <w:rPr>
-          <w:sz w:val="28"/>
-          <w:szCs w:val="26"/>
-        </w:rPr>
-        <w:t xml:space="preserve"> oraz zaimplementować interfejs </w:t>
-      </w:r>
-      <w:proofErr w:type="spellStart"/>
-      <w:r>
-        <w:rPr>
-          <w:sz w:val="28"/>
-          <w:szCs w:val="26"/>
-        </w:rPr>
-        <w:t>ActionListener</w:t>
-      </w:r>
-      <w:proofErr w:type="spellEnd"/>
-      <w:r>
-        <w:rPr>
-          <w:sz w:val="28"/>
-          <w:szCs w:val="26"/>
-        </w:rPr>
-        <w:t xml:space="preserve"> odpowiedzialny</w:t>
-      </w:r>
-      <w:r>
-        <w:rPr>
-          <w:sz w:val="28"/>
-          <w:szCs w:val="26"/>
-        </w:rPr>
-        <w:t xml:space="preserve"> za odróżnianie który przycisk został naciśnięty przez naszego gracza. Rozgrywka to również klasa która  jest odpowiedzialna za następne okienko po podaniu nazwy użytkownika. Tworzone jest kilka nowych rzeczy na początku. Np. </w:t>
-      </w:r>
-      <w:proofErr w:type="spellStart"/>
-      <w:r>
-        <w:rPr>
-          <w:sz w:val="28"/>
-          <w:szCs w:val="26"/>
-        </w:rPr>
-        <w:t>JLabel</w:t>
-      </w:r>
-      <w:proofErr w:type="spellEnd"/>
-      <w:r>
-        <w:rPr>
-          <w:sz w:val="28"/>
-          <w:szCs w:val="26"/>
-        </w:rPr>
-        <w:t xml:space="preserve"> to oczywiście przycisk, </w:t>
-      </w:r>
-      <w:proofErr w:type="spellStart"/>
-      <w:r>
-        <w:rPr>
-          <w:sz w:val="28"/>
-          <w:szCs w:val="26"/>
-        </w:rPr>
-        <w:t>JTextField</w:t>
-      </w:r>
-      <w:proofErr w:type="spellEnd"/>
-      <w:r>
-        <w:rPr>
-          <w:sz w:val="28"/>
-          <w:szCs w:val="26"/>
-        </w:rPr>
-        <w:t xml:space="preserve"> to nasze pole w którym będzie wpisywana nazwa gra</w:t>
-      </w:r>
-      <w:r>
-        <w:rPr>
-          <w:sz w:val="28"/>
-          <w:szCs w:val="26"/>
-        </w:rPr>
-        <w:t>cza pobieranie to klasa tworząca</w:t>
-      </w:r>
-      <w:r>
-        <w:rPr>
-          <w:sz w:val="28"/>
-          <w:szCs w:val="26"/>
-        </w:rPr>
-        <w:t xml:space="preserve"> nowy wątek.</w:t>
-      </w:r>
-      <w:r>
-        <w:rPr>
-          <w:sz w:val="28"/>
-          <w:szCs w:val="26"/>
-        </w:rPr>
-        <w:t xml:space="preserve"> </w:t>
-      </w:r>
-      <w:r>
-        <w:rPr>
-          <w:sz w:val="28"/>
-          <w:szCs w:val="26"/>
-        </w:rPr>
-        <w:t xml:space="preserve">W tym wypadku adres </w:t>
-      </w:r>
-      <w:proofErr w:type="spellStart"/>
-      <w:r>
-        <w:rPr>
-          <w:sz w:val="28"/>
-          <w:szCs w:val="26"/>
-        </w:rPr>
-        <w:t>ip</w:t>
-      </w:r>
-      <w:proofErr w:type="spellEnd"/>
-      <w:r>
-        <w:rPr>
-          <w:sz w:val="28"/>
-          <w:szCs w:val="26"/>
-        </w:rPr>
-        <w:t xml:space="preserve"> jest ustawiony na pętlę zwrotną oraz port 1364. W przypadku sieci LAN wystarczyłoby tutaj podać adres postawionego serwera z sieci lokalnej. </w:t>
+        <w:t>Gdy gracz zaakceptuję dalszą rozgrywkę, serwer wysyła mu komunikaty o działaniach przeciwnika.</w:t>
+      </w:r>
+    </w:p>
+    <w:p>
+      <w:pPr>
+        <w:jc w:val="both"/>
+        <w:rPr>
+          <w:sz w:val="28"/>
+          <w:szCs w:val="26"/>
+        </w:rPr>
+      </w:pPr>
+      <w:r>
+        <w:rPr>
+          <w:sz w:val="28"/>
+          <w:szCs w:val="26"/>
+        </w:rPr>
+        <w:t xml:space="preserve">Tym razem kategorię wybiera gracz który poprzednio tego nie robił. </w:t>
       </w:r>
     </w:p>
     <w:p>
@@ -1610,10 +1190,10 @@
           <w:lang w:eastAsia="pl-PL"/>
         </w:rPr>
         <w:drawing>
-          <wp:inline distT="0" distB="0" distL="0" distR="0" wp14:anchorId="6136F914" wp14:editId="484AFC69">
-            <wp:extent cx="4581525" cy="2095500"/>
-            <wp:effectExtent l="0" t="0" r="9525" b="0"/>
-            <wp:docPr id="14" name="Obraz 14"/>
+          <wp:inline distT="0" distB="0" distL="0" distR="0" wp14:anchorId="42A9766A" wp14:editId="426616F9">
+            <wp:extent cx="3667125" cy="1571625"/>
+            <wp:effectExtent l="0" t="0" r="9525" b="9525"/>
+            <wp:docPr id="10" name="Obraz 10"/>
             <wp:cNvGraphicFramePr>
               <a:graphicFrameLocks xmlns:a="http://schemas.openxmlformats.org/drawingml/2006/main" noChangeAspect="1"/>
             </wp:cNvGraphicFramePr>
@@ -1633,7 +1213,7 @@
                   <pic:spPr>
                     <a:xfrm>
                       <a:off x="0" y="0"/>
-                      <a:ext cx="4581525" cy="2095500"/>
+                      <a:ext cx="3667125" cy="1571625"/>
                     </a:xfrm>
                     <a:prstGeom prst="rect">
                       <a:avLst/>
@@ -1648,23 +1228,114 @@
     </w:p>
     <w:p>
       <w:pPr>
+        <w:rPr>
+          <w:sz w:val="28"/>
+          <w:szCs w:val="26"/>
+        </w:rPr>
+      </w:pPr>
+    </w:p>
+    <w:p>
+      <w:pPr>
+        <w:rPr>
+          <w:sz w:val="28"/>
+          <w:szCs w:val="26"/>
+        </w:rPr>
+      </w:pPr>
+    </w:p>
+    <w:p>
+      <w:pPr>
+        <w:rPr>
+          <w:sz w:val="28"/>
+          <w:szCs w:val="26"/>
+        </w:rPr>
+      </w:pPr>
+    </w:p>
+    <w:p>
+      <w:pPr>
+        <w:rPr>
+          <w:sz w:val="28"/>
+          <w:szCs w:val="26"/>
+        </w:rPr>
+      </w:pPr>
+    </w:p>
+    <w:p>
+      <w:pPr>
+        <w:rPr>
+          <w:sz w:val="28"/>
+          <w:szCs w:val="26"/>
+        </w:rPr>
+      </w:pPr>
+    </w:p>
+    <w:p>
+      <w:pPr>
+        <w:rPr>
+          <w:sz w:val="28"/>
+          <w:szCs w:val="26"/>
+        </w:rPr>
+      </w:pPr>
+    </w:p>
+    <w:p>
+      <w:pPr>
         <w:jc w:val="both"/>
         <w:rPr>
-          <w:sz w:val="28"/>
-          <w:szCs w:val="26"/>
-        </w:rPr>
-      </w:pPr>
-      <w:r>
-        <w:rPr>
-          <w:sz w:val="28"/>
-          <w:szCs w:val="26"/>
-        </w:rPr>
-        <w:t>Klient potrzebuje wątków aby jednocześnie pobierać i wysyłać dane od serwera.</w:t>
-      </w:r>
-    </w:p>
-    <w:p>
-      <w:pPr>
-        <w:jc w:val="center"/>
+          <w:b/>
+          <w:bCs/>
+          <w:sz w:val="32"/>
+          <w:szCs w:val="28"/>
+        </w:rPr>
+      </w:pPr>
+      <w:r>
+        <w:rPr>
+          <w:b/>
+          <w:bCs/>
+          <w:sz w:val="32"/>
+          <w:szCs w:val="28"/>
+        </w:rPr>
+        <w:lastRenderedPageBreak/>
+        <w:t>Opis kodu</w:t>
+      </w:r>
+    </w:p>
+    <w:p>
+      <w:pPr>
+        <w:jc w:val="both"/>
+        <w:rPr>
+          <w:sz w:val="28"/>
+          <w:szCs w:val="26"/>
+        </w:rPr>
+      </w:pPr>
+      <w:r>
+        <w:rPr>
+          <w:sz w:val="28"/>
+          <w:szCs w:val="26"/>
+        </w:rPr>
+        <w:t xml:space="preserve">Nasz program jest podzielny </w:t>
+      </w:r>
+      <w:r>
+        <w:rPr>
+          <w:sz w:val="28"/>
+          <w:szCs w:val="26"/>
+        </w:rPr>
+        <w:t>na 2 części: klienta i serwer.</w:t>
+      </w:r>
+    </w:p>
+    <w:p>
+      <w:pPr>
+        <w:jc w:val="both"/>
+        <w:rPr>
+          <w:sz w:val="28"/>
+          <w:szCs w:val="26"/>
+        </w:rPr>
+      </w:pPr>
+      <w:r>
+        <w:rPr>
+          <w:sz w:val="28"/>
+          <w:szCs w:val="26"/>
+        </w:rPr>
+        <w:t>Zacznijmy od opisu klienta.</w:t>
+      </w:r>
+    </w:p>
+    <w:p>
+      <w:pPr>
         <w:rPr>
           <w:sz w:val="28"/>
           <w:szCs w:val="26"/>
@@ -1675,12 +1346,11 @@
           <w:noProof/>
           <w:lang w:eastAsia="pl-PL"/>
         </w:rPr>
-        <w:lastRenderedPageBreak/>
         <w:drawing>
-          <wp:inline distT="0" distB="0" distL="0" distR="0" wp14:anchorId="5515D638" wp14:editId="5BC4A4C2">
-            <wp:extent cx="5381625" cy="1095375"/>
-            <wp:effectExtent l="0" t="0" r="9525" b="9525"/>
-            <wp:docPr id="15" name="Obraz 15"/>
+          <wp:inline distT="0" distB="0" distL="0" distR="0" wp14:anchorId="16D6C2CB" wp14:editId="012C252A">
+            <wp:extent cx="5760720" cy="1586865"/>
+            <wp:effectExtent l="0" t="0" r="0" b="0"/>
+            <wp:docPr id="11" name="Obraz 11"/>
             <wp:cNvGraphicFramePr>
               <a:graphicFrameLocks xmlns:a="http://schemas.openxmlformats.org/drawingml/2006/main" noChangeAspect="1"/>
             </wp:cNvGraphicFramePr>
@@ -1700,7 +1370,7 @@
                   <pic:spPr>
                     <a:xfrm>
                       <a:off x="0" y="0"/>
-                      <a:ext cx="5381625" cy="1095375"/>
+                      <a:ext cx="5760720" cy="1586865"/>
                     </a:xfrm>
                     <a:prstGeom prst="rect">
                       <a:avLst/>
@@ -1726,14 +1396,92 @@
           <w:sz w:val="28"/>
           <w:szCs w:val="26"/>
         </w:rPr>
-        <w:t>Odbierz to na</w:t>
-      </w:r>
-      <w:r>
-        <w:rPr>
-          <w:sz w:val="28"/>
-          <w:szCs w:val="26"/>
-        </w:rPr>
-        <w:t xml:space="preserve">tomiast funkcja odpowiedzialna za wysyłanie odebranych Stringów na ekran. </w:t>
+        <w:t xml:space="preserve">Główna klasa klienta zawiera mało kodu, jest tworzony tutaj obiekt klasy </w:t>
+      </w:r>
+      <w:proofErr w:type="spellStart"/>
+      <w:r>
+        <w:rPr>
+          <w:sz w:val="28"/>
+          <w:szCs w:val="26"/>
+        </w:rPr>
+        <w:t>MyFrame</w:t>
+      </w:r>
+      <w:proofErr w:type="spellEnd"/>
+      <w:r>
+        <w:rPr>
+          <w:sz w:val="28"/>
+          <w:szCs w:val="26"/>
+        </w:rPr>
+        <w:t>, w której jest tworzony cały szkielet naszego graficznego okienka dla gracza, oraz</w:t>
+      </w:r>
+      <w:r>
+        <w:rPr>
+          <w:sz w:val="28"/>
+          <w:szCs w:val="26"/>
+        </w:rPr>
+        <w:t xml:space="preserve"> funkcję zapewniające odbieranie</w:t>
+      </w:r>
+      <w:r>
+        <w:rPr>
+          <w:sz w:val="28"/>
+          <w:szCs w:val="26"/>
+        </w:rPr>
+        <w:t xml:space="preserve"> oraz nadawanie danych do serwera. </w:t>
+      </w:r>
+    </w:p>
+    <w:p>
+      <w:pPr>
+        <w:jc w:val="both"/>
+        <w:rPr>
+          <w:sz w:val="28"/>
+          <w:szCs w:val="26"/>
+        </w:rPr>
+      </w:pPr>
+      <w:r>
+        <w:rPr>
+          <w:sz w:val="28"/>
+          <w:szCs w:val="26"/>
+        </w:rPr>
+        <w:t xml:space="preserve">Teraz </w:t>
+      </w:r>
+      <w:r>
+        <w:rPr>
+          <w:sz w:val="28"/>
+          <w:szCs w:val="26"/>
+        </w:rPr>
+        <w:t xml:space="preserve">trochę o </w:t>
+      </w:r>
+      <w:proofErr w:type="spellStart"/>
+      <w:r>
+        <w:rPr>
+          <w:sz w:val="28"/>
+          <w:szCs w:val="26"/>
+        </w:rPr>
+        <w:t>klasię</w:t>
+      </w:r>
+      <w:proofErr w:type="spellEnd"/>
+      <w:r>
+        <w:rPr>
+          <w:sz w:val="28"/>
+          <w:szCs w:val="26"/>
+        </w:rPr>
+        <w:t xml:space="preserve"> </w:t>
+      </w:r>
+      <w:proofErr w:type="spellStart"/>
+      <w:r>
+        <w:rPr>
+          <w:sz w:val="28"/>
+          <w:szCs w:val="26"/>
+        </w:rPr>
+        <w:t>MyFrame</w:t>
+      </w:r>
+      <w:proofErr w:type="spellEnd"/>
+      <w:r>
+        <w:rPr>
+          <w:sz w:val="28"/>
+          <w:szCs w:val="26"/>
+        </w:rPr>
+        <w:t xml:space="preserve">. Konieczne jest zaimportowanie poniższych klas do poprawnego działania programu. </w:t>
       </w:r>
     </w:p>
     <w:p>
@@ -1750,10 +1498,10 @@
           <w:lang w:eastAsia="pl-PL"/>
         </w:rPr>
         <w:drawing>
-          <wp:inline distT="0" distB="0" distL="0" distR="0" wp14:anchorId="3BC26FDC" wp14:editId="376B6CA2">
-            <wp:extent cx="5760720" cy="5318760"/>
-            <wp:effectExtent l="0" t="0" r="0" b="0"/>
-            <wp:docPr id="16" name="Obraz 16"/>
+          <wp:inline distT="0" distB="0" distL="0" distR="0" wp14:anchorId="242F1CE2" wp14:editId="0D450F4A">
+            <wp:extent cx="3857625" cy="3609975"/>
+            <wp:effectExtent l="0" t="0" r="9525" b="9525"/>
+            <wp:docPr id="12" name="Obraz 12"/>
             <wp:cNvGraphicFramePr>
               <a:graphicFrameLocks xmlns:a="http://schemas.openxmlformats.org/drawingml/2006/main" noChangeAspect="1"/>
             </wp:cNvGraphicFramePr>
@@ -1773,7 +1521,7 @@
                   <pic:spPr>
                     <a:xfrm>
                       <a:off x="0" y="0"/>
-                      <a:ext cx="5760720" cy="5318760"/>
+                      <a:ext cx="3857625" cy="3609975"/>
                     </a:xfrm>
                     <a:prstGeom prst="rect">
                       <a:avLst/>
@@ -1794,6 +1542,15 @@
           <w:szCs w:val="26"/>
         </w:rPr>
       </w:pPr>
+    </w:p>
+    <w:p>
+      <w:pPr>
+        <w:jc w:val="center"/>
+        <w:rPr>
+          <w:sz w:val="28"/>
+          <w:szCs w:val="26"/>
+        </w:rPr>
+      </w:pPr>
       <w:r>
         <w:rPr>
           <w:noProof/>
@@ -1801,10 +1558,10 @@
         </w:rPr>
         <w:lastRenderedPageBreak/>
         <w:drawing>
-          <wp:inline distT="0" distB="0" distL="0" distR="0" wp14:anchorId="45158BD4" wp14:editId="4D8A65C9">
-            <wp:extent cx="5476875" cy="4124325"/>
-            <wp:effectExtent l="0" t="0" r="9525" b="9525"/>
-            <wp:docPr id="17" name="Obraz 17"/>
+          <wp:inline distT="0" distB="0" distL="0" distR="0" wp14:anchorId="04213E2E" wp14:editId="072BB9E1">
+            <wp:extent cx="5760720" cy="3683635"/>
+            <wp:effectExtent l="0" t="0" r="0" b="0"/>
+            <wp:docPr id="13" name="Obraz 13"/>
             <wp:cNvGraphicFramePr>
               <a:graphicFrameLocks xmlns:a="http://schemas.openxmlformats.org/drawingml/2006/main" noChangeAspect="1"/>
             </wp:cNvGraphicFramePr>
@@ -1824,7 +1581,7 @@
                   <pic:spPr>
                     <a:xfrm>
                       <a:off x="0" y="0"/>
-                      <a:ext cx="5476875" cy="4124325"/>
+                      <a:ext cx="5760720" cy="3683635"/>
                     </a:xfrm>
                     <a:prstGeom prst="rect">
                       <a:avLst/>
@@ -1839,6 +1596,15 @@
     </w:p>
     <w:p>
       <w:pPr>
+        <w:jc w:val="center"/>
+        <w:rPr>
+          <w:sz w:val="28"/>
+          <w:szCs w:val="26"/>
+        </w:rPr>
+      </w:pPr>
+    </w:p>
+    <w:p>
+      <w:pPr>
         <w:jc w:val="both"/>
         <w:rPr>
           <w:sz w:val="28"/>
@@ -1850,7 +1616,131 @@
           <w:sz w:val="28"/>
           <w:szCs w:val="26"/>
         </w:rPr>
-        <w:t>Przyciski są skonstruowane w taki sposób aby wysyłały gotowe teksty do serwera, ten natomiast sprawdza jaką odpowiedź otrzymał od klienta i w zależności od odebranego łańcucha odsyła   odpowiedź albo kończy swoje działanie. Dane są wysyłane za pomocą funkcji odpowiedz.</w:t>
+        <w:t xml:space="preserve">Nasza klasa musi dziedziczyć po klasie </w:t>
+      </w:r>
+      <w:proofErr w:type="spellStart"/>
+      <w:r>
+        <w:rPr>
+          <w:sz w:val="28"/>
+          <w:szCs w:val="26"/>
+        </w:rPr>
+        <w:t>JFrame</w:t>
+      </w:r>
+      <w:proofErr w:type="spellEnd"/>
+      <w:r>
+        <w:rPr>
+          <w:sz w:val="28"/>
+          <w:szCs w:val="26"/>
+        </w:rPr>
+        <w:t xml:space="preserve"> oraz zaimplementować interfejs </w:t>
+      </w:r>
+      <w:proofErr w:type="spellStart"/>
+      <w:r>
+        <w:rPr>
+          <w:sz w:val="28"/>
+          <w:szCs w:val="26"/>
+        </w:rPr>
+        <w:t>Actio</w:t>
+      </w:r>
+      <w:bookmarkStart w:id="0" w:name="_GoBack"/>
+      <w:bookmarkEnd w:id="0"/>
+      <w:r>
+        <w:rPr>
+          <w:sz w:val="28"/>
+          <w:szCs w:val="26"/>
+        </w:rPr>
+        <w:t>nListener</w:t>
+      </w:r>
+      <w:proofErr w:type="spellEnd"/>
+      <w:r>
+        <w:rPr>
+          <w:sz w:val="28"/>
+          <w:szCs w:val="26"/>
+        </w:rPr>
+        <w:t xml:space="preserve"> odpowiedzialny</w:t>
+      </w:r>
+      <w:r>
+        <w:rPr>
+          <w:sz w:val="28"/>
+          <w:szCs w:val="26"/>
+        </w:rPr>
+        <w:t xml:space="preserve"> za odróżnianie który przycisk został naciśnięty przez naszego gracza. Rozgrywka to również klasa która  jest odpowiedzialna za następne okienko po podaniu nazwy użytkownika. Tworzone jest kilka nowych rzeczy na początku. Np. </w:t>
+      </w:r>
+      <w:proofErr w:type="spellStart"/>
+      <w:r>
+        <w:rPr>
+          <w:sz w:val="28"/>
+          <w:szCs w:val="26"/>
+        </w:rPr>
+        <w:t>JLabel</w:t>
+      </w:r>
+      <w:proofErr w:type="spellEnd"/>
+      <w:r>
+        <w:rPr>
+          <w:sz w:val="28"/>
+          <w:szCs w:val="26"/>
+        </w:rPr>
+        <w:t xml:space="preserve"> to oczywiście przycisk, </w:t>
+      </w:r>
+      <w:proofErr w:type="spellStart"/>
+      <w:r>
+        <w:rPr>
+          <w:sz w:val="28"/>
+          <w:szCs w:val="26"/>
+        </w:rPr>
+        <w:t>JTextField</w:t>
+      </w:r>
+      <w:proofErr w:type="spellEnd"/>
+      <w:r>
+        <w:rPr>
+          <w:sz w:val="28"/>
+          <w:szCs w:val="26"/>
+        </w:rPr>
+        <w:t xml:space="preserve"> to nasze pole w którym będzie wpisywana nazwa gra</w:t>
+      </w:r>
+      <w:r>
+        <w:rPr>
+          <w:sz w:val="28"/>
+          <w:szCs w:val="26"/>
+        </w:rPr>
+        <w:t>cza pobieranie to klasa tworząca</w:t>
+      </w:r>
+      <w:r>
+        <w:rPr>
+          <w:sz w:val="28"/>
+          <w:szCs w:val="26"/>
+        </w:rPr>
+        <w:t xml:space="preserve"> nowy wątek.</w:t>
+      </w:r>
+      <w:r>
+        <w:rPr>
+          <w:sz w:val="28"/>
+          <w:szCs w:val="26"/>
+        </w:rPr>
+        <w:t xml:space="preserve"> </w:t>
+      </w:r>
+      <w:r>
+        <w:rPr>
+          <w:sz w:val="28"/>
+          <w:szCs w:val="26"/>
+        </w:rPr>
+        <w:t xml:space="preserve">W tym wypadku adres </w:t>
+      </w:r>
+      <w:proofErr w:type="spellStart"/>
+      <w:r>
+        <w:rPr>
+          <w:sz w:val="28"/>
+          <w:szCs w:val="26"/>
+        </w:rPr>
+        <w:t>ip</w:t>
+      </w:r>
+      <w:proofErr w:type="spellEnd"/>
+      <w:r>
+        <w:rPr>
+          <w:sz w:val="28"/>
+          <w:szCs w:val="26"/>
+        </w:rPr>
+        <w:t xml:space="preserve"> jest ustawiony na pętlę zwrotną oraz port 1364. W przypadku sieci LAN wystarczyłoby tutaj podać adres postawionego serwera z sieci lokalnej. </w:t>
       </w:r>
     </w:p>
     <w:p>
@@ -1867,10 +1757,10 @@
           <w:lang w:eastAsia="pl-PL"/>
         </w:rPr>
         <w:drawing>
-          <wp:inline distT="0" distB="0" distL="0" distR="0" wp14:anchorId="2251E183" wp14:editId="00DAE066">
-            <wp:extent cx="3895725" cy="1190625"/>
-            <wp:effectExtent l="0" t="0" r="9525" b="9525"/>
-            <wp:docPr id="22" name="Obraz 22"/>
+          <wp:inline distT="0" distB="0" distL="0" distR="0" wp14:anchorId="6136F914" wp14:editId="484AFC69">
+            <wp:extent cx="4581525" cy="2095500"/>
+            <wp:effectExtent l="0" t="0" r="9525" b="0"/>
+            <wp:docPr id="14" name="Obraz 14"/>
             <wp:cNvGraphicFramePr>
               <a:graphicFrameLocks xmlns:a="http://schemas.openxmlformats.org/drawingml/2006/main" noChangeAspect="1"/>
             </wp:cNvGraphicFramePr>
@@ -1890,7 +1780,7 @@
                   <pic:spPr>
                     <a:xfrm>
                       <a:off x="0" y="0"/>
-                      <a:ext cx="3895725" cy="1190625"/>
+                      <a:ext cx="4581525" cy="2095500"/>
                     </a:xfrm>
                     <a:prstGeom prst="rect">
                       <a:avLst/>
@@ -1905,6 +1795,22 @@
     </w:p>
     <w:p>
       <w:pPr>
+        <w:jc w:val="both"/>
+        <w:rPr>
+          <w:sz w:val="28"/>
+          <w:szCs w:val="26"/>
+        </w:rPr>
+      </w:pPr>
+      <w:r>
+        <w:rPr>
+          <w:sz w:val="28"/>
+          <w:szCs w:val="26"/>
+        </w:rPr>
+        <w:t>Klient potrzebuje wątków aby jednocześnie pobierać i wysyłać dane od serwera.</w:t>
+      </w:r>
+    </w:p>
+    <w:p>
+      <w:pPr>
         <w:jc w:val="center"/>
         <w:rPr>
           <w:sz w:val="28"/>
@@ -1916,11 +1822,12 @@
           <w:noProof/>
           <w:lang w:eastAsia="pl-PL"/>
         </w:rPr>
+        <w:lastRenderedPageBreak/>
         <w:drawing>
-          <wp:inline distT="0" distB="0" distL="0" distR="0" wp14:anchorId="7F3A937F" wp14:editId="459422A8">
-            <wp:extent cx="2028825" cy="1066800"/>
-            <wp:effectExtent l="0" t="0" r="9525" b="0"/>
-            <wp:docPr id="18" name="Obraz 18"/>
+          <wp:inline distT="0" distB="0" distL="0" distR="0" wp14:anchorId="5515D638" wp14:editId="5BC4A4C2">
+            <wp:extent cx="5381625" cy="1095375"/>
+            <wp:effectExtent l="0" t="0" r="9525" b="9525"/>
+            <wp:docPr id="15" name="Obraz 15"/>
             <wp:cNvGraphicFramePr>
               <a:graphicFrameLocks xmlns:a="http://schemas.openxmlformats.org/drawingml/2006/main" noChangeAspect="1"/>
             </wp:cNvGraphicFramePr>
@@ -1940,7 +1847,7 @@
                   <pic:spPr>
                     <a:xfrm>
                       <a:off x="0" y="0"/>
-                      <a:ext cx="2028825" cy="1066800"/>
+                      <a:ext cx="5381625" cy="1095375"/>
                     </a:xfrm>
                     <a:prstGeom prst="rect">
                       <a:avLst/>
@@ -1955,6 +1862,29 @@
     </w:p>
     <w:p>
       <w:pPr>
+        <w:jc w:val="both"/>
+        <w:rPr>
+          <w:sz w:val="28"/>
+          <w:szCs w:val="26"/>
+        </w:rPr>
+      </w:pPr>
+      <w:r>
+        <w:rPr>
+          <w:sz w:val="28"/>
+          <w:szCs w:val="26"/>
+        </w:rPr>
+        <w:t>Odbierz to na</w:t>
+      </w:r>
+      <w:r>
+        <w:rPr>
+          <w:sz w:val="28"/>
+          <w:szCs w:val="26"/>
+        </w:rPr>
+        <w:t xml:space="preserve">tomiast funkcja odpowiedzialna za wysyłanie odebranych Stringów na ekran. </w:t>
+      </w:r>
+    </w:p>
+    <w:p>
+      <w:pPr>
         <w:jc w:val="center"/>
         <w:rPr>
           <w:sz w:val="28"/>
@@ -1966,12 +1896,11 @@
           <w:noProof/>
           <w:lang w:eastAsia="pl-PL"/>
         </w:rPr>
-        <w:lastRenderedPageBreak/>
         <w:drawing>
-          <wp:inline distT="0" distB="0" distL="0" distR="0" wp14:anchorId="4BAE4FE2" wp14:editId="3ADE5FB8">
-            <wp:extent cx="2103120" cy="2165179"/>
-            <wp:effectExtent l="0" t="0" r="0" b="6985"/>
-            <wp:docPr id="19" name="Obraz 19"/>
+          <wp:inline distT="0" distB="0" distL="0" distR="0" wp14:anchorId="3BC26FDC" wp14:editId="376B6CA2">
+            <wp:extent cx="5760720" cy="5318760"/>
+            <wp:effectExtent l="0" t="0" r="0" b="0"/>
+            <wp:docPr id="16" name="Obraz 16"/>
             <wp:cNvGraphicFramePr>
               <a:graphicFrameLocks xmlns:a="http://schemas.openxmlformats.org/drawingml/2006/main" noChangeAspect="1"/>
             </wp:cNvGraphicFramePr>
@@ -1991,7 +1920,7 @@
                   <pic:spPr>
                     <a:xfrm>
                       <a:off x="0" y="0"/>
-                      <a:ext cx="2108476" cy="2170693"/>
+                      <a:ext cx="5760720" cy="5318760"/>
                     </a:xfrm>
                     <a:prstGeom prst="rect">
                       <a:avLst/>
@@ -2006,22 +1935,7 @@
     </w:p>
     <w:p>
       <w:pPr>
-        <w:jc w:val="both"/>
-        <w:rPr>
-          <w:sz w:val="28"/>
-          <w:szCs w:val="26"/>
-        </w:rPr>
-      </w:pPr>
-      <w:r>
-        <w:rPr>
-          <w:sz w:val="28"/>
-          <w:szCs w:val="26"/>
-        </w:rPr>
-        <w:t>Te 3  pliki tekstowe są odpowiedzialne za pobór pytań, możliwych odpowiedzi oraz ich kluczy, te znajdują się w odp.txt są wyświetlone powyżej, natomiast poniżej jest zawartość plików pyt.txt oraz pyt2.txt.</w:t>
-      </w:r>
-    </w:p>
-    <w:p>
-      <w:pPr>
+        <w:jc w:val="center"/>
         <w:rPr>
           <w:sz w:val="28"/>
           <w:szCs w:val="26"/>
@@ -2032,11 +1946,12 @@
           <w:noProof/>
           <w:lang w:eastAsia="pl-PL"/>
         </w:rPr>
+        <w:lastRenderedPageBreak/>
         <w:drawing>
-          <wp:inline distT="0" distB="0" distL="0" distR="0" wp14:anchorId="073EBE39" wp14:editId="1861DD89">
-            <wp:extent cx="5760720" cy="2435860"/>
-            <wp:effectExtent l="0" t="0" r="0" b="2540"/>
-            <wp:docPr id="20" name="Obraz 20"/>
+          <wp:inline distT="0" distB="0" distL="0" distR="0" wp14:anchorId="45158BD4" wp14:editId="4D8A65C9">
+            <wp:extent cx="5476875" cy="4124325"/>
+            <wp:effectExtent l="0" t="0" r="9525" b="9525"/>
+            <wp:docPr id="17" name="Obraz 17"/>
             <wp:cNvGraphicFramePr>
               <a:graphicFrameLocks xmlns:a="http://schemas.openxmlformats.org/drawingml/2006/main" noChangeAspect="1"/>
             </wp:cNvGraphicFramePr>
@@ -2056,7 +1971,7 @@
                   <pic:spPr>
                     <a:xfrm>
                       <a:off x="0" y="0"/>
-                      <a:ext cx="5760720" cy="2435860"/>
+                      <a:ext cx="5476875" cy="4124325"/>
                     </a:xfrm>
                     <a:prstGeom prst="rect">
                       <a:avLst/>
@@ -2071,6 +1986,23 @@
     </w:p>
     <w:p>
       <w:pPr>
+        <w:jc w:val="both"/>
+        <w:rPr>
+          <w:sz w:val="28"/>
+          <w:szCs w:val="26"/>
+        </w:rPr>
+      </w:pPr>
+      <w:r>
+        <w:rPr>
+          <w:sz w:val="28"/>
+          <w:szCs w:val="26"/>
+        </w:rPr>
+        <w:t>Przyciski są skonstruowane w taki sposób aby wysyłały gotowe teksty do serwera, ten natomiast sprawdza jaką odpowiedź otrzymał od klienta i w zależności od odebranego łańcucha odsyła   odpowiedź albo kończy swoje działanie. Dane są wysyłane za pomocą funkcji odpowiedz.</w:t>
+      </w:r>
+    </w:p>
+    <w:p>
+      <w:pPr>
+        <w:jc w:val="center"/>
         <w:rPr>
           <w:sz w:val="28"/>
           <w:szCs w:val="26"/>
@@ -2082,10 +2014,10 @@
           <w:lang w:eastAsia="pl-PL"/>
         </w:rPr>
         <w:drawing>
-          <wp:inline distT="0" distB="0" distL="0" distR="0" wp14:anchorId="232ED24F" wp14:editId="224FD88D">
-            <wp:extent cx="5760720" cy="2656840"/>
-            <wp:effectExtent l="0" t="0" r="0" b="0"/>
-            <wp:docPr id="21" name="Obraz 21"/>
+          <wp:inline distT="0" distB="0" distL="0" distR="0" wp14:anchorId="2251E183" wp14:editId="00DAE066">
+            <wp:extent cx="3895725" cy="1190625"/>
+            <wp:effectExtent l="0" t="0" r="9525" b="9525"/>
+            <wp:docPr id="22" name="Obraz 22"/>
             <wp:cNvGraphicFramePr>
               <a:graphicFrameLocks xmlns:a="http://schemas.openxmlformats.org/drawingml/2006/main" noChangeAspect="1"/>
             </wp:cNvGraphicFramePr>
@@ -2105,7 +2037,7 @@
                   <pic:spPr>
                     <a:xfrm>
                       <a:off x="0" y="0"/>
-                      <a:ext cx="5760720" cy="2656840"/>
+                      <a:ext cx="3895725" cy="1190625"/>
                     </a:xfrm>
                     <a:prstGeom prst="rect">
                       <a:avLst/>
@@ -2120,22 +2052,7 @@
     </w:p>
     <w:p>
       <w:pPr>
-        <w:jc w:val="both"/>
-        <w:rPr>
-          <w:sz w:val="28"/>
-          <w:szCs w:val="26"/>
-        </w:rPr>
-      </w:pPr>
-      <w:r>
-        <w:rPr>
-          <w:sz w:val="28"/>
-          <w:szCs w:val="26"/>
-        </w:rPr>
-        <w:t xml:space="preserve">Teraz trochę o działaniu serwera. </w:t>
-      </w:r>
-    </w:p>
-    <w:p>
-      <w:pPr>
+        <w:jc w:val="center"/>
         <w:rPr>
           <w:sz w:val="28"/>
           <w:szCs w:val="26"/>
@@ -2146,12 +2063,11 @@
           <w:noProof/>
           <w:lang w:eastAsia="pl-PL"/>
         </w:rPr>
-        <w:lastRenderedPageBreak/>
         <w:drawing>
-          <wp:inline distT="0" distB="0" distL="0" distR="0" wp14:anchorId="48313762" wp14:editId="11BA28AC">
-            <wp:extent cx="5760720" cy="5566410"/>
-            <wp:effectExtent l="0" t="0" r="0" b="0"/>
-            <wp:docPr id="23" name="Obraz 23"/>
+          <wp:inline distT="0" distB="0" distL="0" distR="0" wp14:anchorId="7F3A937F" wp14:editId="459422A8">
+            <wp:extent cx="2028825" cy="1066800"/>
+            <wp:effectExtent l="0" t="0" r="9525" b="0"/>
+            <wp:docPr id="18" name="Obraz 18"/>
             <wp:cNvGraphicFramePr>
               <a:graphicFrameLocks xmlns:a="http://schemas.openxmlformats.org/drawingml/2006/main" noChangeAspect="1"/>
             </wp:cNvGraphicFramePr>
@@ -2171,7 +2087,7 @@
                   <pic:spPr>
                     <a:xfrm>
                       <a:off x="0" y="0"/>
-                      <a:ext cx="5760720" cy="5566410"/>
+                      <a:ext cx="2028825" cy="1066800"/>
                     </a:xfrm>
                     <a:prstGeom prst="rect">
                       <a:avLst/>
@@ -2186,23 +2102,7 @@
     </w:p>
     <w:p>
       <w:pPr>
-        <w:jc w:val="both"/>
-        <w:rPr>
-          <w:sz w:val="28"/>
-          <w:szCs w:val="26"/>
-        </w:rPr>
-      </w:pPr>
-      <w:r>
-        <w:rPr>
-          <w:sz w:val="28"/>
-          <w:szCs w:val="26"/>
-        </w:rPr>
-        <w:t>Serwer tworzy gniazdo, używa portu 1364, ważne jest aby klient używał tego samego portu co serwer. Konieczne jest także aby serwer pracował na wątkach, aby 2 klientów mogło rywalizować ze sobą. Ten serwer jest przeznaczony na działaniu tylko dla 2 klientów. Ziarno to natomiast liczba wysyłana do funkcji losującej. Jest ona stworzona aby klienci mieli wspólne pytania.</w:t>
-      </w:r>
-    </w:p>
-    <w:p>
-      <w:pPr>
-        <w:jc w:val="both"/>
+        <w:jc w:val="center"/>
         <w:rPr>
           <w:sz w:val="28"/>
           <w:szCs w:val="26"/>
@@ -2215,10 +2115,10 @@
         </w:rPr>
         <w:lastRenderedPageBreak/>
         <w:drawing>
-          <wp:inline distT="0" distB="0" distL="0" distR="0" wp14:anchorId="13FC7094" wp14:editId="3EC2C448">
-            <wp:extent cx="5760720" cy="2583180"/>
-            <wp:effectExtent l="0" t="0" r="0" b="7620"/>
-            <wp:docPr id="24" name="Obraz 24"/>
+          <wp:inline distT="0" distB="0" distL="0" distR="0" wp14:anchorId="4BAE4FE2" wp14:editId="3ADE5FB8">
+            <wp:extent cx="2103120" cy="2165179"/>
+            <wp:effectExtent l="0" t="0" r="0" b="6985"/>
+            <wp:docPr id="19" name="Obraz 19"/>
             <wp:cNvGraphicFramePr>
               <a:graphicFrameLocks xmlns:a="http://schemas.openxmlformats.org/drawingml/2006/main" noChangeAspect="1"/>
             </wp:cNvGraphicFramePr>
@@ -2238,7 +2138,7 @@
                   <pic:spPr>
                     <a:xfrm>
                       <a:off x="0" y="0"/>
-                      <a:ext cx="5760720" cy="2583180"/>
+                      <a:ext cx="2108476" cy="2170693"/>
                     </a:xfrm>
                     <a:prstGeom prst="rect">
                       <a:avLst/>
@@ -2250,12 +2150,21 @@
           </wp:inline>
         </w:drawing>
       </w:r>
-      <w:r>
-        <w:rPr>
-          <w:sz w:val="28"/>
-          <w:szCs w:val="26"/>
-        </w:rPr>
-        <w:t xml:space="preserve">Można powiedzieć że klasa użytkownik to trochę taka baza danych, przechowuje ona informację np. takie jak nazwa użytkowników, liczbę punktów, czy zmienne odpowiedzialne za to aby serwer wiedział co się w danej chwili dzieję i mógł zabezpieczać pewne sytuację. </w:t>
+    </w:p>
+    <w:p>
+      <w:pPr>
+        <w:jc w:val="both"/>
+        <w:rPr>
+          <w:sz w:val="28"/>
+          <w:szCs w:val="26"/>
+        </w:rPr>
+      </w:pPr>
+      <w:r>
+        <w:rPr>
+          <w:sz w:val="28"/>
+          <w:szCs w:val="26"/>
+        </w:rPr>
+        <w:t>Te 3  pliki tekstowe są odpowiedzialne za pobór pytań, możliwych odpowiedzi oraz ich kluczy, te znajdują się w odp.txt są wyświetlone powyżej, natomiast poniżej jest zawartość plików pyt.txt oraz pyt2.txt.</w:t>
       </w:r>
     </w:p>
     <w:p>
@@ -2271,10 +2180,10 @@
           <w:lang w:eastAsia="pl-PL"/>
         </w:rPr>
         <w:drawing>
-          <wp:inline distT="0" distB="0" distL="0" distR="0" wp14:anchorId="3CFA0E6B" wp14:editId="41B50B3F">
-            <wp:extent cx="5760720" cy="4514215"/>
-            <wp:effectExtent l="0" t="0" r="0" b="635"/>
-            <wp:docPr id="25" name="Obraz 25"/>
+          <wp:inline distT="0" distB="0" distL="0" distR="0" wp14:anchorId="073EBE39" wp14:editId="1861DD89">
+            <wp:extent cx="5760720" cy="2435860"/>
+            <wp:effectExtent l="0" t="0" r="0" b="2540"/>
+            <wp:docPr id="20" name="Obraz 20"/>
             <wp:cNvGraphicFramePr>
               <a:graphicFrameLocks xmlns:a="http://schemas.openxmlformats.org/drawingml/2006/main" noChangeAspect="1"/>
             </wp:cNvGraphicFramePr>
@@ -2294,7 +2203,7 @@
                   <pic:spPr>
                     <a:xfrm>
                       <a:off x="0" y="0"/>
-                      <a:ext cx="5760720" cy="4514215"/>
+                      <a:ext cx="5760720" cy="2435860"/>
                     </a:xfrm>
                     <a:prstGeom prst="rect">
                       <a:avLst/>
@@ -2309,38 +2218,6 @@
     </w:p>
     <w:p>
       <w:pPr>
-        <w:jc w:val="both"/>
-        <w:rPr>
-          <w:sz w:val="28"/>
-          <w:szCs w:val="26"/>
-        </w:rPr>
-      </w:pPr>
-      <w:r>
-        <w:rPr>
-          <w:sz w:val="28"/>
-          <w:szCs w:val="26"/>
-        </w:rPr>
-        <w:t xml:space="preserve">Klasa losowanie jest odpowiedzialna za losowanie pytań, działa ona w taki sposób że zwraca wylosowaną liczbę w zależności jaki temat został wybrany. Ten numer będzie naszą linijką w pliku tekstowym którą odeślemy jako pytanie dla </w:t>
-      </w:r>
-      <w:r>
-        <w:rPr>
-          <w:sz w:val="28"/>
-          <w:szCs w:val="26"/>
-        </w:rPr>
-        <w:lastRenderedPageBreak/>
-        <w:t>gracza.</w:t>
-      </w:r>
-      <w:r>
-        <w:rPr>
-          <w:sz w:val="28"/>
-          <w:szCs w:val="26"/>
-        </w:rPr>
-        <w:t xml:space="preserve"> Funkcja odpowiedzialna za losowanie, zabezpiecza również to aby w danej rundzie nie pojawiły się te same pytania. </w:t>
-      </w:r>
-    </w:p>
-    <w:p>
-      <w:pPr>
-        <w:jc w:val="center"/>
         <w:rPr>
           <w:sz w:val="28"/>
           <w:szCs w:val="26"/>
@@ -2352,10 +2229,10 @@
           <w:lang w:eastAsia="pl-PL"/>
         </w:rPr>
         <w:drawing>
-          <wp:inline distT="0" distB="0" distL="0" distR="0" wp14:anchorId="623DFAA5" wp14:editId="7D26F233">
-            <wp:extent cx="5760720" cy="3253740"/>
-            <wp:effectExtent l="0" t="0" r="0" b="3810"/>
-            <wp:docPr id="26" name="Obraz 26"/>
+          <wp:inline distT="0" distB="0" distL="0" distR="0" wp14:anchorId="232ED24F" wp14:editId="224FD88D">
+            <wp:extent cx="5760720" cy="2656840"/>
+            <wp:effectExtent l="0" t="0" r="0" b="0"/>
+            <wp:docPr id="21" name="Obraz 21"/>
             <wp:cNvGraphicFramePr>
               <a:graphicFrameLocks xmlns:a="http://schemas.openxmlformats.org/drawingml/2006/main" noChangeAspect="1"/>
             </wp:cNvGraphicFramePr>
@@ -2375,7 +2252,7 @@
                   <pic:spPr>
                     <a:xfrm>
                       <a:off x="0" y="0"/>
-                      <a:ext cx="5760720" cy="3253740"/>
+                      <a:ext cx="5760720" cy="2656840"/>
                     </a:xfrm>
                     <a:prstGeom prst="rect">
                       <a:avLst/>
@@ -2401,51 +2278,11 @@
           <w:sz w:val="28"/>
           <w:szCs w:val="26"/>
         </w:rPr>
-        <w:t xml:space="preserve">Ta klasa posiada także funkcję sprawdzającą </w:t>
-      </w:r>
-      <w:r>
-        <w:rPr>
-          <w:sz w:val="28"/>
-          <w:szCs w:val="26"/>
-        </w:rPr>
-        <w:t>klucze odpowiedzi, zwraca odpowiedni komunikat.</w:t>
-      </w:r>
-    </w:p>
-    <w:p>
-      <w:pPr>
-        <w:jc w:val="both"/>
-        <w:rPr>
-          <w:sz w:val="28"/>
-          <w:szCs w:val="26"/>
-        </w:rPr>
-      </w:pPr>
-      <w:r>
-        <w:rPr>
-          <w:sz w:val="28"/>
-          <w:szCs w:val="26"/>
-        </w:rPr>
-        <w:t>Teraz przyszła  pora na omówienia naszej głównej funkcji na której opiera się działanie serwera czyli „</w:t>
-      </w:r>
-      <w:proofErr w:type="spellStart"/>
-      <w:r>
-        <w:rPr>
-          <w:sz w:val="28"/>
-          <w:szCs w:val="26"/>
-        </w:rPr>
-        <w:t>ThreadedEchoHandler</w:t>
-      </w:r>
-      <w:proofErr w:type="spellEnd"/>
-      <w:r>
-        <w:rPr>
-          <w:sz w:val="28"/>
-          <w:szCs w:val="26"/>
-        </w:rPr>
-        <w:t xml:space="preserve">”, </w:t>
-      </w:r>
-    </w:p>
-    <w:p>
-      <w:pPr>
-        <w:jc w:val="center"/>
+        <w:t xml:space="preserve">Teraz trochę o działaniu serwera. </w:t>
+      </w:r>
+    </w:p>
+    <w:p>
+      <w:pPr>
         <w:rPr>
           <w:sz w:val="28"/>
           <w:szCs w:val="26"/>
@@ -2456,11 +2293,12 @@
           <w:noProof/>
           <w:lang w:eastAsia="pl-PL"/>
         </w:rPr>
+        <w:lastRenderedPageBreak/>
         <w:drawing>
-          <wp:inline distT="0" distB="0" distL="0" distR="0" wp14:anchorId="6FC8AAF9" wp14:editId="54EB2790">
-            <wp:extent cx="4705350" cy="981075"/>
-            <wp:effectExtent l="0" t="0" r="0" b="9525"/>
-            <wp:docPr id="27" name="Obraz 27"/>
+          <wp:inline distT="0" distB="0" distL="0" distR="0" wp14:anchorId="48313762" wp14:editId="11BA28AC">
+            <wp:extent cx="5760720" cy="5566410"/>
+            <wp:effectExtent l="0" t="0" r="0" b="0"/>
+            <wp:docPr id="23" name="Obraz 23"/>
             <wp:cNvGraphicFramePr>
               <a:graphicFrameLocks xmlns:a="http://schemas.openxmlformats.org/drawingml/2006/main" noChangeAspect="1"/>
             </wp:cNvGraphicFramePr>
@@ -2480,7 +2318,7 @@
                   <pic:spPr>
                     <a:xfrm>
                       <a:off x="0" y="0"/>
-                      <a:ext cx="4705350" cy="981075"/>
+                      <a:ext cx="5760720" cy="5566410"/>
                     </a:xfrm>
                     <a:prstGeom prst="rect">
                       <a:avLst/>
@@ -2506,41 +2344,12 @@
           <w:sz w:val="28"/>
           <w:szCs w:val="26"/>
         </w:rPr>
-        <w:t xml:space="preserve">Funkcja werdykt odpowiedzialna za wyświetlanie werdyktu. </w:t>
+        <w:t>Serwer tworzy gniazdo, używa portu 1364, ważne jest aby klient używał tego samego portu co serwer. Konieczne jest także aby serwer pracował na wątkach, aby 2 klientów mogło rywalizować ze sobą. Ten serwer jest przeznaczony na działaniu tylko dla 2 klientów. Ziarno to natomiast liczba wysyłana do funkcji losującej. Jest ona stworzona aby klienci mieli wspólne pytania.</w:t>
       </w:r>
     </w:p>
     <w:p>
       <w:pPr>
         <w:jc w:val="both"/>
-        <w:rPr>
-          <w:sz w:val="28"/>
-          <w:szCs w:val="26"/>
-        </w:rPr>
-      </w:pPr>
-      <w:r>
-        <w:rPr>
-          <w:sz w:val="28"/>
-          <w:szCs w:val="26"/>
-        </w:rPr>
-        <w:t xml:space="preserve">Nasz serwer posiada wiele zabezpieczeń między innymi sprawdza czy nasz przeciwnik dalej jest w rozgrywce, jeśli nie to gra przestanie być </w:t>
-      </w:r>
-      <w:r>
-        <w:rPr>
-          <w:sz w:val="28"/>
-          <w:szCs w:val="26"/>
-        </w:rPr>
-        <w:t>konty</w:t>
-      </w:r>
-      <w:r>
-        <w:rPr>
-          <w:sz w:val="28"/>
-          <w:szCs w:val="26"/>
-        </w:rPr>
-        <w:t xml:space="preserve">nuowana. </w:t>
-      </w:r>
-    </w:p>
-    <w:p>
-      <w:pPr>
         <w:rPr>
           <w:sz w:val="28"/>
           <w:szCs w:val="26"/>
@@ -2553,10 +2362,10 @@
         </w:rPr>
         <w:lastRenderedPageBreak/>
         <w:drawing>
-          <wp:inline distT="0" distB="0" distL="0" distR="0" wp14:anchorId="7B4795E5" wp14:editId="51993460">
-            <wp:extent cx="5760720" cy="2319655"/>
-            <wp:effectExtent l="0" t="0" r="0" b="4445"/>
-            <wp:docPr id="28" name="Obraz 28"/>
+          <wp:inline distT="0" distB="0" distL="0" distR="0" wp14:anchorId="13FC7094" wp14:editId="3EC2C448">
+            <wp:extent cx="5760720" cy="2583180"/>
+            <wp:effectExtent l="0" t="0" r="0" b="7620"/>
+            <wp:docPr id="24" name="Obraz 24"/>
             <wp:cNvGraphicFramePr>
               <a:graphicFrameLocks xmlns:a="http://schemas.openxmlformats.org/drawingml/2006/main" noChangeAspect="1"/>
             </wp:cNvGraphicFramePr>
@@ -2576,7 +2385,7 @@
                   <pic:spPr>
                     <a:xfrm>
                       <a:off x="0" y="0"/>
-                      <a:ext cx="5760720" cy="2319655"/>
+                      <a:ext cx="5760720" cy="2583180"/>
                     </a:xfrm>
                     <a:prstGeom prst="rect">
                       <a:avLst/>
@@ -2588,51 +2397,12 @@
           </wp:inline>
         </w:drawing>
       </w:r>
-    </w:p>
-    <w:p>
-      <w:pPr>
-        <w:jc w:val="both"/>
-        <w:rPr>
-          <w:sz w:val="28"/>
-          <w:szCs w:val="26"/>
-        </w:rPr>
-      </w:pPr>
-      <w:r>
-        <w:rPr>
-          <w:sz w:val="28"/>
-          <w:szCs w:val="26"/>
-        </w:rPr>
-        <w:t>Użyliśmy do tego etykiety</w:t>
-      </w:r>
-      <w:r>
-        <w:rPr>
-          <w:sz w:val="28"/>
-          <w:szCs w:val="26"/>
-        </w:rPr>
-        <w:t xml:space="preserve"> </w:t>
-      </w:r>
-      <w:r>
-        <w:rPr>
-          <w:sz w:val="28"/>
-          <w:szCs w:val="26"/>
-        </w:rPr>
-        <w:t xml:space="preserve">koniec pętli </w:t>
-      </w:r>
-      <w:proofErr w:type="spellStart"/>
-      <w:r>
-        <w:rPr>
-          <w:sz w:val="28"/>
-          <w:szCs w:val="26"/>
-        </w:rPr>
-        <w:t>while</w:t>
-      </w:r>
-      <w:proofErr w:type="spellEnd"/>
-      <w:r>
-        <w:rPr>
-          <w:sz w:val="28"/>
-          <w:szCs w:val="26"/>
-        </w:rPr>
-        <w:t xml:space="preserve"> która kończy się jeśli warunki nie są spełnione bo np. jeden z graczy zakończył już rozgrywkę.:</w:t>
+      <w:r>
+        <w:rPr>
+          <w:sz w:val="28"/>
+          <w:szCs w:val="26"/>
+        </w:rPr>
+        <w:t xml:space="preserve">Można powiedzieć że klasa użytkownik to trochę taka baza danych, przechowuje ona informację np. takie jak nazwa użytkowników, liczbę punktów, czy zmienne odpowiedzialne za to aby serwer wiedział co się w danej chwili dzieję i mógł zabezpieczać pewne sytuację. </w:t>
       </w:r>
     </w:p>
     <w:p>
@@ -2648,10 +2418,10 @@
           <w:lang w:eastAsia="pl-PL"/>
         </w:rPr>
         <w:drawing>
-          <wp:inline distT="0" distB="0" distL="0" distR="0" wp14:anchorId="45E61ACA" wp14:editId="774AE0AB">
-            <wp:extent cx="4095750" cy="2905125"/>
-            <wp:effectExtent l="0" t="0" r="0" b="9525"/>
-            <wp:docPr id="29" name="Obraz 29"/>
+          <wp:inline distT="0" distB="0" distL="0" distR="0" wp14:anchorId="3CFA0E6B" wp14:editId="41B50B3F">
+            <wp:extent cx="5760720" cy="4514215"/>
+            <wp:effectExtent l="0" t="0" r="0" b="635"/>
+            <wp:docPr id="25" name="Obraz 25"/>
             <wp:cNvGraphicFramePr>
               <a:graphicFrameLocks xmlns:a="http://schemas.openxmlformats.org/drawingml/2006/main" noChangeAspect="1"/>
             </wp:cNvGraphicFramePr>
@@ -2671,7 +2441,7 @@
                   <pic:spPr>
                     <a:xfrm>
                       <a:off x="0" y="0"/>
-                      <a:ext cx="4095750" cy="2905125"/>
+                      <a:ext cx="5760720" cy="4514215"/>
                     </a:xfrm>
                     <a:prstGeom prst="rect">
                       <a:avLst/>
@@ -2686,6 +2456,38 @@
     </w:p>
     <w:p>
       <w:pPr>
+        <w:jc w:val="both"/>
+        <w:rPr>
+          <w:sz w:val="28"/>
+          <w:szCs w:val="26"/>
+        </w:rPr>
+      </w:pPr>
+      <w:r>
+        <w:rPr>
+          <w:sz w:val="28"/>
+          <w:szCs w:val="26"/>
+        </w:rPr>
+        <w:t xml:space="preserve">Klasa losowanie jest odpowiedzialna za losowanie pytań, działa ona w taki sposób że zwraca wylosowaną liczbę w zależności jaki temat został wybrany. Ten numer będzie naszą linijką w pliku tekstowym którą odeślemy jako pytanie dla </w:t>
+      </w:r>
+      <w:r>
+        <w:rPr>
+          <w:sz w:val="28"/>
+          <w:szCs w:val="26"/>
+        </w:rPr>
+        <w:lastRenderedPageBreak/>
+        <w:t>gracza.</w:t>
+      </w:r>
+      <w:r>
+        <w:rPr>
+          <w:sz w:val="28"/>
+          <w:szCs w:val="26"/>
+        </w:rPr>
+        <w:t xml:space="preserve"> Funkcja odpowiedzialna za losowanie, zabezpiecza również to aby w danej rundzie nie pojawiły się te same pytania. </w:t>
+      </w:r>
+    </w:p>
+    <w:p>
+      <w:pPr>
+        <w:jc w:val="center"/>
         <w:rPr>
           <w:sz w:val="28"/>
           <w:szCs w:val="26"/>
@@ -2696,12 +2498,11 @@
           <w:noProof/>
           <w:lang w:eastAsia="pl-PL"/>
         </w:rPr>
-        <w:lastRenderedPageBreak/>
         <w:drawing>
-          <wp:inline distT="0" distB="0" distL="0" distR="0" wp14:anchorId="43D6E2C5" wp14:editId="72203EDD">
-            <wp:extent cx="5760720" cy="3371850"/>
-            <wp:effectExtent l="0" t="0" r="0" b="0"/>
-            <wp:docPr id="30" name="Obraz 30"/>
+          <wp:inline distT="0" distB="0" distL="0" distR="0" wp14:anchorId="623DFAA5" wp14:editId="7D26F233">
+            <wp:extent cx="5760720" cy="3253740"/>
+            <wp:effectExtent l="0" t="0" r="0" b="3810"/>
+            <wp:docPr id="26" name="Obraz 26"/>
             <wp:cNvGraphicFramePr>
               <a:graphicFrameLocks xmlns:a="http://schemas.openxmlformats.org/drawingml/2006/main" noChangeAspect="1"/>
             </wp:cNvGraphicFramePr>
@@ -2721,7 +2522,7 @@
                   <pic:spPr>
                     <a:xfrm>
                       <a:off x="0" y="0"/>
-                      <a:ext cx="5760720" cy="3371850"/>
+                      <a:ext cx="5760720" cy="3253740"/>
                     </a:xfrm>
                     <a:prstGeom prst="rect">
                       <a:avLst/>
@@ -2747,11 +2548,51 @@
           <w:sz w:val="28"/>
           <w:szCs w:val="26"/>
         </w:rPr>
-        <w:t xml:space="preserve">Warunek który przechodzi do etykiety, jeżeli gracz nie wyraził dalszej ochoty na rozgrywkę i nacisnął przycisk „nie” przechodzi do etykiety i warunek pętli nie jest spełniony. Ewentualnie jeśli skończy się czas do namysłu. </w:t>
-      </w:r>
-    </w:p>
-    <w:p>
-      <w:pPr>
+        <w:t xml:space="preserve">Ta klasa posiada także funkcję sprawdzającą </w:t>
+      </w:r>
+      <w:r>
+        <w:rPr>
+          <w:sz w:val="28"/>
+          <w:szCs w:val="26"/>
+        </w:rPr>
+        <w:t>klucze odpowiedzi, zwraca odpowiedni komunikat.</w:t>
+      </w:r>
+    </w:p>
+    <w:p>
+      <w:pPr>
+        <w:jc w:val="both"/>
+        <w:rPr>
+          <w:sz w:val="28"/>
+          <w:szCs w:val="26"/>
+        </w:rPr>
+      </w:pPr>
+      <w:r>
+        <w:rPr>
+          <w:sz w:val="28"/>
+          <w:szCs w:val="26"/>
+        </w:rPr>
+        <w:t>Teraz przyszła  pora na omówienia naszej głównej funkcji na której opiera się działanie serwera czyli „</w:t>
+      </w:r>
+      <w:proofErr w:type="spellStart"/>
+      <w:r>
+        <w:rPr>
+          <w:sz w:val="28"/>
+          <w:szCs w:val="26"/>
+        </w:rPr>
+        <w:t>ThreadedEchoHandler</w:t>
+      </w:r>
+      <w:proofErr w:type="spellEnd"/>
+      <w:r>
+        <w:rPr>
+          <w:sz w:val="28"/>
+          <w:szCs w:val="26"/>
+        </w:rPr>
+        <w:t xml:space="preserve">”, </w:t>
+      </w:r>
+    </w:p>
+    <w:p>
+      <w:pPr>
+        <w:jc w:val="center"/>
         <w:rPr>
           <w:sz w:val="28"/>
           <w:szCs w:val="26"/>
@@ -2763,10 +2604,10 @@
           <w:lang w:eastAsia="pl-PL"/>
         </w:rPr>
         <w:drawing>
-          <wp:inline distT="0" distB="0" distL="0" distR="0" wp14:anchorId="3C2A90B8" wp14:editId="694F1201">
-            <wp:extent cx="5760720" cy="2086610"/>
-            <wp:effectExtent l="0" t="0" r="0" b="8890"/>
-            <wp:docPr id="31" name="Obraz 31"/>
+          <wp:inline distT="0" distB="0" distL="0" distR="0" wp14:anchorId="6FC8AAF9" wp14:editId="54EB2790">
+            <wp:extent cx="4705350" cy="981075"/>
+            <wp:effectExtent l="0" t="0" r="0" b="9525"/>
+            <wp:docPr id="27" name="Obraz 27"/>
             <wp:cNvGraphicFramePr>
               <a:graphicFrameLocks xmlns:a="http://schemas.openxmlformats.org/drawingml/2006/main" noChangeAspect="1"/>
             </wp:cNvGraphicFramePr>
@@ -2786,7 +2627,7 @@
                   <pic:spPr>
                     <a:xfrm>
                       <a:off x="0" y="0"/>
-                      <a:ext cx="5760720" cy="2086610"/>
+                      <a:ext cx="4705350" cy="981075"/>
                     </a:xfrm>
                     <a:prstGeom prst="rect">
                       <a:avLst/>
@@ -2812,37 +2653,37 @@
           <w:sz w:val="28"/>
           <w:szCs w:val="26"/>
         </w:rPr>
-        <w:t>Tutaj natomiast widzimy pętle która pokazuje na ekranie co 2 s komunikat u klienta. Oraz niżej komunikat z jakim graczem zostaliśmy połączeni, właśnie tu</w:t>
-      </w:r>
-      <w:r>
-        <w:rPr>
-          <w:sz w:val="28"/>
-          <w:szCs w:val="26"/>
-        </w:rPr>
-        <w:t xml:space="preserve">taj przyda nam się zmienna </w:t>
-      </w:r>
-      <w:proofErr w:type="spellStart"/>
-      <w:r>
-        <w:rPr>
-          <w:sz w:val="28"/>
-          <w:szCs w:val="26"/>
-        </w:rPr>
-        <w:t>nr_ro</w:t>
-      </w:r>
-      <w:r>
-        <w:rPr>
-          <w:sz w:val="28"/>
-          <w:szCs w:val="26"/>
-        </w:rPr>
-        <w:t>zgrywka</w:t>
-      </w:r>
-      <w:proofErr w:type="spellEnd"/>
-      <w:r>
-        <w:rPr>
-          <w:sz w:val="28"/>
-          <w:szCs w:val="26"/>
-        </w:rPr>
-        <w:t xml:space="preserve">, ponieważ ten komunikat wykona się tylko raz w trakcie trwania gry, tylko raz licznik jest równy 1 i tylko raz rozgrywka jest równa 0. Licznik to zmienna która inkrementuje się po każdym pytaniu, na koniec rundy zostaje przywrócona domyśla wartość. </w:t>
+        <w:t xml:space="preserve">Funkcja werdykt odpowiedzialna za wyświetlanie werdyktu. </w:t>
+      </w:r>
+    </w:p>
+    <w:p>
+      <w:pPr>
+        <w:jc w:val="both"/>
+        <w:rPr>
+          <w:sz w:val="28"/>
+          <w:szCs w:val="26"/>
+        </w:rPr>
+      </w:pPr>
+      <w:r>
+        <w:rPr>
+          <w:sz w:val="28"/>
+          <w:szCs w:val="26"/>
+        </w:rPr>
+        <w:t xml:space="preserve">Nasz serwer posiada wiele zabezpieczeń między innymi sprawdza czy nasz przeciwnik dalej jest w rozgrywce, jeśli nie to gra przestanie być </w:t>
+      </w:r>
+      <w:r>
+        <w:rPr>
+          <w:sz w:val="28"/>
+          <w:szCs w:val="26"/>
+        </w:rPr>
+        <w:t>konty</w:t>
+      </w:r>
+      <w:r>
+        <w:rPr>
+          <w:sz w:val="28"/>
+          <w:szCs w:val="26"/>
+        </w:rPr>
+        <w:t xml:space="preserve">nuowana. </w:t>
       </w:r>
     </w:p>
     <w:p>
@@ -2859,10 +2700,10 @@
         </w:rPr>
         <w:lastRenderedPageBreak/>
         <w:drawing>
-          <wp:inline distT="0" distB="0" distL="0" distR="0" wp14:anchorId="278FB533" wp14:editId="2D77E931">
-            <wp:extent cx="5760720" cy="1917700"/>
-            <wp:effectExtent l="0" t="0" r="0" b="6350"/>
-            <wp:docPr id="33" name="Obraz 33"/>
+          <wp:inline distT="0" distB="0" distL="0" distR="0" wp14:anchorId="7B4795E5" wp14:editId="51993460">
+            <wp:extent cx="5760720" cy="2319655"/>
+            <wp:effectExtent l="0" t="0" r="0" b="4445"/>
+            <wp:docPr id="28" name="Obraz 28"/>
             <wp:cNvGraphicFramePr>
               <a:graphicFrameLocks xmlns:a="http://schemas.openxmlformats.org/drawingml/2006/main" noChangeAspect="1"/>
             </wp:cNvGraphicFramePr>
@@ -2882,7 +2723,7 @@
                   <pic:spPr>
                     <a:xfrm>
                       <a:off x="0" y="0"/>
-                      <a:ext cx="5760720" cy="1917700"/>
+                      <a:ext cx="5760720" cy="2319655"/>
                     </a:xfrm>
                     <a:prstGeom prst="rect">
                       <a:avLst/>
@@ -2908,7 +2749,37 @@
           <w:sz w:val="28"/>
           <w:szCs w:val="26"/>
         </w:rPr>
-        <w:t xml:space="preserve">Tutaj serwer sprawdza po nazwie gracza oraz numerze rozgrywki kogo kolej jest na wybór kategorii. </w:t>
+        <w:t>Użyliśmy do tego etykiety</w:t>
+      </w:r>
+      <w:r>
+        <w:rPr>
+          <w:sz w:val="28"/>
+          <w:szCs w:val="26"/>
+        </w:rPr>
+        <w:t xml:space="preserve"> </w:t>
+      </w:r>
+      <w:r>
+        <w:rPr>
+          <w:sz w:val="28"/>
+          <w:szCs w:val="26"/>
+        </w:rPr>
+        <w:t xml:space="preserve">koniec pętli </w:t>
+      </w:r>
+      <w:proofErr w:type="spellStart"/>
+      <w:r>
+        <w:rPr>
+          <w:sz w:val="28"/>
+          <w:szCs w:val="26"/>
+        </w:rPr>
+        <w:t>while</w:t>
+      </w:r>
+      <w:proofErr w:type="spellEnd"/>
+      <w:r>
+        <w:rPr>
+          <w:sz w:val="28"/>
+          <w:szCs w:val="26"/>
+        </w:rPr>
+        <w:t xml:space="preserve"> która kończy się jeśli warunki nie są spełnione bo np. jeden z graczy zakończył już rozgrywkę.:</w:t>
       </w:r>
     </w:p>
     <w:p>
@@ -2924,10 +2795,10 @@
           <w:lang w:eastAsia="pl-PL"/>
         </w:rPr>
         <w:drawing>
-          <wp:inline distT="0" distB="0" distL="0" distR="0" wp14:anchorId="6074DEE8" wp14:editId="7E0853D6">
-            <wp:extent cx="5760720" cy="2366010"/>
-            <wp:effectExtent l="0" t="0" r="0" b="0"/>
-            <wp:docPr id="34" name="Obraz 34"/>
+          <wp:inline distT="0" distB="0" distL="0" distR="0" wp14:anchorId="45E61ACA" wp14:editId="774AE0AB">
+            <wp:extent cx="4095750" cy="2905125"/>
+            <wp:effectExtent l="0" t="0" r="0" b="9525"/>
+            <wp:docPr id="29" name="Obraz 29"/>
             <wp:cNvGraphicFramePr>
               <a:graphicFrameLocks xmlns:a="http://schemas.openxmlformats.org/drawingml/2006/main" noChangeAspect="1"/>
             </wp:cNvGraphicFramePr>
@@ -2947,7 +2818,7 @@
                   <pic:spPr>
                     <a:xfrm>
                       <a:off x="0" y="0"/>
-                      <a:ext cx="5760720" cy="2366010"/>
+                      <a:ext cx="4095750" cy="2905125"/>
                     </a:xfrm>
                     <a:prstGeom prst="rect">
                       <a:avLst/>
@@ -2962,43 +2833,6 @@
     </w:p>
     <w:p>
       <w:pPr>
-        <w:jc w:val="both"/>
-        <w:rPr>
-          <w:sz w:val="28"/>
-          <w:szCs w:val="26"/>
-        </w:rPr>
-      </w:pPr>
-      <w:r>
-        <w:rPr>
-          <w:sz w:val="28"/>
-          <w:szCs w:val="26"/>
-        </w:rPr>
-        <w:t xml:space="preserve">Tutaj następne zabezpieczanie które kończy </w:t>
-      </w:r>
-      <w:r>
-        <w:rPr>
-          <w:sz w:val="28"/>
-          <w:szCs w:val="26"/>
-        </w:rPr>
-        <w:t>rozgrywkę</w:t>
-      </w:r>
-      <w:r>
-        <w:rPr>
-          <w:sz w:val="28"/>
-          <w:szCs w:val="26"/>
-        </w:rPr>
-        <w:t xml:space="preserve"> w przypadku kiedy np. ktoś się rozmyśli już w trakcie wybierania kategorii. </w:t>
-      </w:r>
-      <w:r>
-        <w:rPr>
-          <w:sz w:val="28"/>
-          <w:szCs w:val="26"/>
-        </w:rPr>
-        <w:t xml:space="preserve"> Albo jeśli jeden z  graczy robi to zbyt długo. </w:t>
-      </w:r>
-    </w:p>
-    <w:p>
-      <w:pPr>
         <w:rPr>
           <w:sz w:val="28"/>
           <w:szCs w:val="26"/>
@@ -3009,11 +2843,12 @@
           <w:noProof/>
           <w:lang w:eastAsia="pl-PL"/>
         </w:rPr>
+        <w:lastRenderedPageBreak/>
         <w:drawing>
-          <wp:inline distT="0" distB="0" distL="0" distR="0" wp14:anchorId="0D8C7A26" wp14:editId="56C35306">
-            <wp:extent cx="5305425" cy="2924175"/>
-            <wp:effectExtent l="0" t="0" r="9525" b="9525"/>
-            <wp:docPr id="35" name="Obraz 35"/>
+          <wp:inline distT="0" distB="0" distL="0" distR="0" wp14:anchorId="43D6E2C5" wp14:editId="72203EDD">
+            <wp:extent cx="5760720" cy="3371850"/>
+            <wp:effectExtent l="0" t="0" r="0" b="0"/>
+            <wp:docPr id="30" name="Obraz 30"/>
             <wp:cNvGraphicFramePr>
               <a:graphicFrameLocks xmlns:a="http://schemas.openxmlformats.org/drawingml/2006/main" noChangeAspect="1"/>
             </wp:cNvGraphicFramePr>
@@ -3033,7 +2868,7 @@
                   <pic:spPr>
                     <a:xfrm>
                       <a:off x="0" y="0"/>
-                      <a:ext cx="5305425" cy="2924175"/>
+                      <a:ext cx="5760720" cy="3371850"/>
                     </a:xfrm>
                     <a:prstGeom prst="rect">
                       <a:avLst/>
@@ -3059,8 +2894,7 @@
           <w:sz w:val="28"/>
           <w:szCs w:val="26"/>
         </w:rPr>
-        <w:lastRenderedPageBreak/>
-        <w:t xml:space="preserve">Losowanie pytania, oraz pętla for, mechanizm losowania jest prosty W bazie mamy 40 pytań co 10 zmieniają się kategorie, jeśli gracz wybierze kategorię 1, to losuje się od 1-10 jeśli w to od 11-20 itd. Zwracany jest w ten sposób numer  po którym potem dana linijka będzie wyświetlana. Oczywiście można przerabiać liczbę pytań czy losowanie do indywidualnych zastosowań. </w:t>
+        <w:t xml:space="preserve">Warunek który przechodzi do etykiety, jeżeli gracz nie wyraził dalszej ochoty na rozgrywkę i nacisnął przycisk „nie” przechodzi do etykiety i warunek pętli nie jest spełniony. Ewentualnie jeśli skończy się czas do namysłu. </w:t>
       </w:r>
     </w:p>
     <w:p>
@@ -3076,10 +2910,10 @@
           <w:lang w:eastAsia="pl-PL"/>
         </w:rPr>
         <w:drawing>
-          <wp:inline distT="0" distB="0" distL="0" distR="0" wp14:anchorId="7C4668AE" wp14:editId="6D01F2AE">
-            <wp:extent cx="5760720" cy="4309745"/>
-            <wp:effectExtent l="0" t="0" r="0" b="0"/>
-            <wp:docPr id="36" name="Obraz 36"/>
+          <wp:inline distT="0" distB="0" distL="0" distR="0" wp14:anchorId="3C2A90B8" wp14:editId="694F1201">
+            <wp:extent cx="5760720" cy="2086610"/>
+            <wp:effectExtent l="0" t="0" r="0" b="8890"/>
+            <wp:docPr id="31" name="Obraz 31"/>
             <wp:cNvGraphicFramePr>
               <a:graphicFrameLocks xmlns:a="http://schemas.openxmlformats.org/drawingml/2006/main" noChangeAspect="1"/>
             </wp:cNvGraphicFramePr>
@@ -3099,7 +2933,7 @@
                   <pic:spPr>
                     <a:xfrm>
                       <a:off x="0" y="0"/>
-                      <a:ext cx="5760720" cy="4309745"/>
+                      <a:ext cx="5760720" cy="2086610"/>
                     </a:xfrm>
                     <a:prstGeom prst="rect">
                       <a:avLst/>
@@ -3125,7 +2959,37 @@
           <w:sz w:val="28"/>
           <w:szCs w:val="26"/>
         </w:rPr>
-        <w:t>Licznik zajmujący się czasem poświęconym na odpowiedź gracza, oraz warunek który wykonuje się wyświetlając komunikat koniec czasu, jeśli gracz nie wpisał żadnej odpowiedzi.  Oraz warunek który sprawdza czy jest już koniec rozgrywki, czy 5 pytań już się wyświetliło. Jeśli jeden z klientów się opóźnia to poczeka na komunikat o werdykcie na drugiego, wyświetlając komunikat ”Oczekiwanie..”</w:t>
+        <w:t>Tutaj natomiast widzimy pętle która pokazuje na ekranie co 2 s komunikat u klienta. Oraz niżej komunikat z jakim graczem zostaliśmy połączeni, właśnie tu</w:t>
+      </w:r>
+      <w:r>
+        <w:rPr>
+          <w:sz w:val="28"/>
+          <w:szCs w:val="26"/>
+        </w:rPr>
+        <w:t xml:space="preserve">taj przyda nam się zmienna </w:t>
+      </w:r>
+      <w:proofErr w:type="spellStart"/>
+      <w:r>
+        <w:rPr>
+          <w:sz w:val="28"/>
+          <w:szCs w:val="26"/>
+        </w:rPr>
+        <w:t>nr_ro</w:t>
+      </w:r>
+      <w:r>
+        <w:rPr>
+          <w:sz w:val="28"/>
+          <w:szCs w:val="26"/>
+        </w:rPr>
+        <w:t>zgrywka</w:t>
+      </w:r>
+      <w:proofErr w:type="spellEnd"/>
+      <w:r>
+        <w:rPr>
+          <w:sz w:val="28"/>
+          <w:szCs w:val="26"/>
+        </w:rPr>
+        <w:t xml:space="preserve">, ponieważ ten komunikat wykona się tylko raz w trakcie trwania gry, tylko raz licznik jest równy 1 i tylko raz rozgrywka jest równa 0. Licznik to zmienna która inkrementuje się po każdym pytaniu, na koniec rundy zostaje przywrócona domyśla wartość. </w:t>
       </w:r>
     </w:p>
     <w:p>
@@ -3142,10 +3006,10 @@
         </w:rPr>
         <w:lastRenderedPageBreak/>
         <w:drawing>
-          <wp:inline distT="0" distB="0" distL="0" distR="0" wp14:anchorId="5FE8893E" wp14:editId="66AD027D">
-            <wp:extent cx="5760720" cy="2613025"/>
-            <wp:effectExtent l="0" t="0" r="0" b="0"/>
-            <wp:docPr id="37" name="Obraz 37"/>
+          <wp:inline distT="0" distB="0" distL="0" distR="0" wp14:anchorId="278FB533" wp14:editId="2D77E931">
+            <wp:extent cx="5760720" cy="1917700"/>
+            <wp:effectExtent l="0" t="0" r="0" b="6350"/>
+            <wp:docPr id="33" name="Obraz 33"/>
             <wp:cNvGraphicFramePr>
               <a:graphicFrameLocks xmlns:a="http://schemas.openxmlformats.org/drawingml/2006/main" noChangeAspect="1"/>
             </wp:cNvGraphicFramePr>
@@ -3165,7 +3029,7 @@
                   <pic:spPr>
                     <a:xfrm>
                       <a:off x="0" y="0"/>
-                      <a:ext cx="5760720" cy="2613025"/>
+                      <a:ext cx="5760720" cy="1917700"/>
                     </a:xfrm>
                     <a:prstGeom prst="rect">
                       <a:avLst/>
@@ -3191,7 +3055,7 @@
           <w:sz w:val="28"/>
           <w:szCs w:val="26"/>
         </w:rPr>
-        <w:t xml:space="preserve">Jeśli natomiast gracz odpowiedział to przesłana dowiedź jest sprawdzana, w zależności czy odpowiedź jest prawidłowa czy nie punkty są dodawane. Za sprawdzenie jest odpowiedzialna wcześniej wspomniana funkcja w klasie losowanie. </w:t>
+        <w:t xml:space="preserve">Tutaj serwer sprawdza po nazwie gracza oraz numerze rozgrywki kogo kolej jest na wybór kategorii. </w:t>
       </w:r>
     </w:p>
     <w:p>
@@ -3207,10 +3071,10 @@
           <w:lang w:eastAsia="pl-PL"/>
         </w:rPr>
         <w:drawing>
-          <wp:inline distT="0" distB="0" distL="0" distR="0" wp14:anchorId="4B783FE3" wp14:editId="7BBFDF52">
-            <wp:extent cx="5314950" cy="1581150"/>
+          <wp:inline distT="0" distB="0" distL="0" distR="0" wp14:anchorId="6074DEE8" wp14:editId="7E0853D6">
+            <wp:extent cx="5760720" cy="2366010"/>
             <wp:effectExtent l="0" t="0" r="0" b="0"/>
-            <wp:docPr id="38" name="Obraz 38"/>
+            <wp:docPr id="34" name="Obraz 34"/>
             <wp:cNvGraphicFramePr>
               <a:graphicFrameLocks xmlns:a="http://schemas.openxmlformats.org/drawingml/2006/main" noChangeAspect="1"/>
             </wp:cNvGraphicFramePr>
@@ -3230,6 +3094,289 @@
                   <pic:spPr>
                     <a:xfrm>
                       <a:off x="0" y="0"/>
+                      <a:ext cx="5760720" cy="2366010"/>
+                    </a:xfrm>
+                    <a:prstGeom prst="rect">
+                      <a:avLst/>
+                    </a:prstGeom>
+                  </pic:spPr>
+                </pic:pic>
+              </a:graphicData>
+            </a:graphic>
+          </wp:inline>
+        </w:drawing>
+      </w:r>
+    </w:p>
+    <w:p>
+      <w:pPr>
+        <w:jc w:val="both"/>
+        <w:rPr>
+          <w:sz w:val="28"/>
+          <w:szCs w:val="26"/>
+        </w:rPr>
+      </w:pPr>
+      <w:r>
+        <w:rPr>
+          <w:sz w:val="28"/>
+          <w:szCs w:val="26"/>
+        </w:rPr>
+        <w:t xml:space="preserve">Tutaj następne zabezpieczanie które kończy </w:t>
+      </w:r>
+      <w:r>
+        <w:rPr>
+          <w:sz w:val="28"/>
+          <w:szCs w:val="26"/>
+        </w:rPr>
+        <w:t>rozgrywkę</w:t>
+      </w:r>
+      <w:r>
+        <w:rPr>
+          <w:sz w:val="28"/>
+          <w:szCs w:val="26"/>
+        </w:rPr>
+        <w:t xml:space="preserve"> w przypadku kiedy np. ktoś się rozmyśli już w trakcie wybierania kategorii. </w:t>
+      </w:r>
+      <w:r>
+        <w:rPr>
+          <w:sz w:val="28"/>
+          <w:szCs w:val="26"/>
+        </w:rPr>
+        <w:t xml:space="preserve"> Albo jeśli jeden z  graczy robi to zbyt długo. </w:t>
+      </w:r>
+    </w:p>
+    <w:p>
+      <w:pPr>
+        <w:rPr>
+          <w:sz w:val="28"/>
+          <w:szCs w:val="26"/>
+        </w:rPr>
+      </w:pPr>
+      <w:r>
+        <w:rPr>
+          <w:noProof/>
+          <w:lang w:eastAsia="pl-PL"/>
+        </w:rPr>
+        <w:drawing>
+          <wp:inline distT="0" distB="0" distL="0" distR="0" wp14:anchorId="0D8C7A26" wp14:editId="56C35306">
+            <wp:extent cx="5305425" cy="2924175"/>
+            <wp:effectExtent l="0" t="0" r="9525" b="9525"/>
+            <wp:docPr id="35" name="Obraz 35"/>
+            <wp:cNvGraphicFramePr>
+              <a:graphicFrameLocks xmlns:a="http://schemas.openxmlformats.org/drawingml/2006/main" noChangeAspect="1"/>
+            </wp:cNvGraphicFramePr>
+            <a:graphic xmlns:a="http://schemas.openxmlformats.org/drawingml/2006/main">
+              <a:graphicData uri="http://schemas.openxmlformats.org/drawingml/2006/picture">
+                <pic:pic xmlns:pic="http://schemas.openxmlformats.org/drawingml/2006/picture">
+                  <pic:nvPicPr>
+                    <pic:cNvPr id="1" name=""/>
+                    <pic:cNvPicPr/>
+                  </pic:nvPicPr>
+                  <pic:blipFill>
+                    <a:blip r:embed="rId42"/>
+                    <a:stretch>
+                      <a:fillRect/>
+                    </a:stretch>
+                  </pic:blipFill>
+                  <pic:spPr>
+                    <a:xfrm>
+                      <a:off x="0" y="0"/>
+                      <a:ext cx="5305425" cy="2924175"/>
+                    </a:xfrm>
+                    <a:prstGeom prst="rect">
+                      <a:avLst/>
+                    </a:prstGeom>
+                  </pic:spPr>
+                </pic:pic>
+              </a:graphicData>
+            </a:graphic>
+          </wp:inline>
+        </w:drawing>
+      </w:r>
+    </w:p>
+    <w:p>
+      <w:pPr>
+        <w:jc w:val="both"/>
+        <w:rPr>
+          <w:sz w:val="28"/>
+          <w:szCs w:val="26"/>
+        </w:rPr>
+      </w:pPr>
+      <w:r>
+        <w:rPr>
+          <w:sz w:val="28"/>
+          <w:szCs w:val="26"/>
+        </w:rPr>
+        <w:lastRenderedPageBreak/>
+        <w:t xml:space="preserve">Losowanie pytania, oraz pętla for, mechanizm losowania jest prosty W bazie mamy 40 pytań co 10 zmieniają się kategorie, jeśli gracz wybierze kategorię 1, to losuje się od 1-10 jeśli w to od 11-20 itd. Zwracany jest w ten sposób numer  po którym potem dana linijka będzie wyświetlana. Oczywiście można przerabiać liczbę pytań czy losowanie do indywidualnych zastosowań. </w:t>
+      </w:r>
+    </w:p>
+    <w:p>
+      <w:pPr>
+        <w:rPr>
+          <w:sz w:val="28"/>
+          <w:szCs w:val="26"/>
+        </w:rPr>
+      </w:pPr>
+      <w:r>
+        <w:rPr>
+          <w:noProof/>
+          <w:lang w:eastAsia="pl-PL"/>
+        </w:rPr>
+        <w:drawing>
+          <wp:inline distT="0" distB="0" distL="0" distR="0" wp14:anchorId="7C4668AE" wp14:editId="6D01F2AE">
+            <wp:extent cx="5760720" cy="4309745"/>
+            <wp:effectExtent l="0" t="0" r="0" b="0"/>
+            <wp:docPr id="36" name="Obraz 36"/>
+            <wp:cNvGraphicFramePr>
+              <a:graphicFrameLocks xmlns:a="http://schemas.openxmlformats.org/drawingml/2006/main" noChangeAspect="1"/>
+            </wp:cNvGraphicFramePr>
+            <a:graphic xmlns:a="http://schemas.openxmlformats.org/drawingml/2006/main">
+              <a:graphicData uri="http://schemas.openxmlformats.org/drawingml/2006/picture">
+                <pic:pic xmlns:pic="http://schemas.openxmlformats.org/drawingml/2006/picture">
+                  <pic:nvPicPr>
+                    <pic:cNvPr id="1" name=""/>
+                    <pic:cNvPicPr/>
+                  </pic:nvPicPr>
+                  <pic:blipFill>
+                    <a:blip r:embed="rId43"/>
+                    <a:stretch>
+                      <a:fillRect/>
+                    </a:stretch>
+                  </pic:blipFill>
+                  <pic:spPr>
+                    <a:xfrm>
+                      <a:off x="0" y="0"/>
+                      <a:ext cx="5760720" cy="4309745"/>
+                    </a:xfrm>
+                    <a:prstGeom prst="rect">
+                      <a:avLst/>
+                    </a:prstGeom>
+                  </pic:spPr>
+                </pic:pic>
+              </a:graphicData>
+            </a:graphic>
+          </wp:inline>
+        </w:drawing>
+      </w:r>
+    </w:p>
+    <w:p>
+      <w:pPr>
+        <w:jc w:val="both"/>
+        <w:rPr>
+          <w:sz w:val="28"/>
+          <w:szCs w:val="26"/>
+        </w:rPr>
+      </w:pPr>
+      <w:r>
+        <w:rPr>
+          <w:sz w:val="28"/>
+          <w:szCs w:val="26"/>
+        </w:rPr>
+        <w:t>Licznik zajmujący się czasem poświęconym na odpowiedź gracza, oraz warunek który wykonuje się wyświetlając komunikat koniec czasu, jeśli gracz nie wpisał żadnej odpowiedzi.  Oraz warunek który sprawdza czy jest już koniec rozgrywki, czy 5 pytań już się wyświetliło. Jeśli jeden z klientów się opóźnia to poczeka na komunikat o werdykcie na drugiego, wyświetlając komunikat ”Oczekiwanie..”</w:t>
+      </w:r>
+    </w:p>
+    <w:p>
+      <w:pPr>
+        <w:rPr>
+          <w:sz w:val="28"/>
+          <w:szCs w:val="26"/>
+        </w:rPr>
+      </w:pPr>
+      <w:r>
+        <w:rPr>
+          <w:noProof/>
+          <w:lang w:eastAsia="pl-PL"/>
+        </w:rPr>
+        <w:lastRenderedPageBreak/>
+        <w:drawing>
+          <wp:inline distT="0" distB="0" distL="0" distR="0" wp14:anchorId="5FE8893E" wp14:editId="66AD027D">
+            <wp:extent cx="5760720" cy="2613025"/>
+            <wp:effectExtent l="0" t="0" r="0" b="0"/>
+            <wp:docPr id="37" name="Obraz 37"/>
+            <wp:cNvGraphicFramePr>
+              <a:graphicFrameLocks xmlns:a="http://schemas.openxmlformats.org/drawingml/2006/main" noChangeAspect="1"/>
+            </wp:cNvGraphicFramePr>
+            <a:graphic xmlns:a="http://schemas.openxmlformats.org/drawingml/2006/main">
+              <a:graphicData uri="http://schemas.openxmlformats.org/drawingml/2006/picture">
+                <pic:pic xmlns:pic="http://schemas.openxmlformats.org/drawingml/2006/picture">
+                  <pic:nvPicPr>
+                    <pic:cNvPr id="1" name=""/>
+                    <pic:cNvPicPr/>
+                  </pic:nvPicPr>
+                  <pic:blipFill>
+                    <a:blip r:embed="rId44"/>
+                    <a:stretch>
+                      <a:fillRect/>
+                    </a:stretch>
+                  </pic:blipFill>
+                  <pic:spPr>
+                    <a:xfrm>
+                      <a:off x="0" y="0"/>
+                      <a:ext cx="5760720" cy="2613025"/>
+                    </a:xfrm>
+                    <a:prstGeom prst="rect">
+                      <a:avLst/>
+                    </a:prstGeom>
+                  </pic:spPr>
+                </pic:pic>
+              </a:graphicData>
+            </a:graphic>
+          </wp:inline>
+        </w:drawing>
+      </w:r>
+    </w:p>
+    <w:p>
+      <w:pPr>
+        <w:jc w:val="both"/>
+        <w:rPr>
+          <w:sz w:val="28"/>
+          <w:szCs w:val="26"/>
+        </w:rPr>
+      </w:pPr>
+      <w:r>
+        <w:rPr>
+          <w:sz w:val="28"/>
+          <w:szCs w:val="26"/>
+        </w:rPr>
+        <w:t xml:space="preserve">Jeśli natomiast gracz odpowiedział to przesłana dowiedź jest sprawdzana, w zależności czy odpowiedź jest prawidłowa czy nie punkty są dodawane. Za sprawdzenie jest odpowiedzialna wcześniej wspomniana funkcja w klasie losowanie. </w:t>
+      </w:r>
+    </w:p>
+    <w:p>
+      <w:pPr>
+        <w:rPr>
+          <w:sz w:val="28"/>
+          <w:szCs w:val="26"/>
+        </w:rPr>
+      </w:pPr>
+      <w:r>
+        <w:rPr>
+          <w:noProof/>
+          <w:lang w:eastAsia="pl-PL"/>
+        </w:rPr>
+        <w:drawing>
+          <wp:inline distT="0" distB="0" distL="0" distR="0" wp14:anchorId="4B783FE3" wp14:editId="7BBFDF52">
+            <wp:extent cx="5314950" cy="1581150"/>
+            <wp:effectExtent l="0" t="0" r="0" b="0"/>
+            <wp:docPr id="38" name="Obraz 38"/>
+            <wp:cNvGraphicFramePr>
+              <a:graphicFrameLocks xmlns:a="http://schemas.openxmlformats.org/drawingml/2006/main" noChangeAspect="1"/>
+            </wp:cNvGraphicFramePr>
+            <a:graphic xmlns:a="http://schemas.openxmlformats.org/drawingml/2006/main">
+              <a:graphicData uri="http://schemas.openxmlformats.org/drawingml/2006/picture">
+                <pic:pic xmlns:pic="http://schemas.openxmlformats.org/drawingml/2006/picture">
+                  <pic:nvPicPr>
+                    <pic:cNvPr id="1" name=""/>
+                    <pic:cNvPicPr/>
+                  </pic:nvPicPr>
+                  <pic:blipFill>
+                    <a:blip r:embed="rId45"/>
+                    <a:stretch>
+                      <a:fillRect/>
+                    </a:stretch>
+                  </pic:blipFill>
+                  <pic:spPr>
+                    <a:xfrm>
+                      <a:off x="0" y="0"/>
                       <a:ext cx="5314950" cy="1581150"/>
                     </a:xfrm>
                     <a:prstGeom prst="rect">
@@ -3288,6 +3435,56 @@
     </w:sectPr>
   </w:body>
 </w:document>
+</file>
+
+<file path=word/endnotes.xml><?xml version="1.0" encoding="utf-8"?>
+<w:endnotes xmlns:wpc="http://schemas.microsoft.com/office/word/2010/wordprocessingCanvas" xmlns:mc="http://schemas.openxmlformats.org/markup-compatibility/2006" xmlns:o="urn:schemas-microsoft-com:office:office" xmlns:r="http://schemas.openxmlformats.org/officeDocument/2006/relationships" xmlns:m="http://schemas.openxmlformats.org/officeDocument/2006/math" xmlns:v="urn:schemas-microsoft-com:vml" xmlns:wp14="http://schemas.microsoft.com/office/word/2010/wordprocessingDrawing" xmlns:wp="http://schemas.openxmlformats.org/drawingml/2006/wordprocessingDrawing" xmlns:w10="urn:schemas-microsoft-com:office:word" xmlns:w="http://schemas.openxmlformats.org/wordprocessingml/2006/main" xmlns:w14="http://schemas.microsoft.com/office/word/2010/wordml" xmlns:wpg="http://schemas.microsoft.com/office/word/2010/wordprocessingGroup" xmlns:wpi="http://schemas.microsoft.com/office/word/2010/wordprocessingInk" xmlns:wne="http://schemas.microsoft.com/office/word/2006/wordml" xmlns:wps="http://schemas.microsoft.com/office/word/2010/wordprocessingShape" mc:Ignorable="w14 wp14">
+  <w:endnote w:type="separator" w:id="-1">
+    <w:p>
+      <w:pPr>
+        <w:spacing w:after="0" w:line="240" w:lineRule="auto"/>
+      </w:pPr>
+      <w:r>
+        <w:separator/>
+      </w:r>
+    </w:p>
+  </w:endnote>
+  <w:endnote w:type="continuationSeparator" w:id="0">
+    <w:p>
+      <w:pPr>
+        <w:spacing w:after="0" w:line="240" w:lineRule="auto"/>
+      </w:pPr>
+      <w:r>
+        <w:continuationSeparator/>
+      </w:r>
+    </w:p>
+  </w:endnote>
+</w:endnotes>
+</file>
+
+<file path=word/footnotes.xml><?xml version="1.0" encoding="utf-8"?>
+<w:footnotes xmlns:wpc="http://schemas.microsoft.com/office/word/2010/wordprocessingCanvas" xmlns:mc="http://schemas.openxmlformats.org/markup-compatibility/2006" xmlns:o="urn:schemas-microsoft-com:office:office" xmlns:r="http://schemas.openxmlformats.org/officeDocument/2006/relationships" xmlns:m="http://schemas.openxmlformats.org/officeDocument/2006/math" xmlns:v="urn:schemas-microsoft-com:vml" xmlns:wp14="http://schemas.microsoft.com/office/word/2010/wordprocessingDrawing" xmlns:wp="http://schemas.openxmlformats.org/drawingml/2006/wordprocessingDrawing" xmlns:w10="urn:schemas-microsoft-com:office:word" xmlns:w="http://schemas.openxmlformats.org/wordprocessingml/2006/main" xmlns:w14="http://schemas.microsoft.com/office/word/2010/wordml" xmlns:wpg="http://schemas.microsoft.com/office/word/2010/wordprocessingGroup" xmlns:wpi="http://schemas.microsoft.com/office/word/2010/wordprocessingInk" xmlns:wne="http://schemas.microsoft.com/office/word/2006/wordml" xmlns:wps="http://schemas.microsoft.com/office/word/2010/wordprocessingShape" mc:Ignorable="w14 wp14">
+  <w:footnote w:type="separator" w:id="-1">
+    <w:p>
+      <w:pPr>
+        <w:spacing w:after="0" w:line="240" w:lineRule="auto"/>
+      </w:pPr>
+      <w:r>
+        <w:separator/>
+      </w:r>
+    </w:p>
+  </w:footnote>
+  <w:footnote w:type="continuationSeparator" w:id="0">
+    <w:p>
+      <w:pPr>
+        <w:spacing w:after="0" w:line="240" w:lineRule="auto"/>
+      </w:pPr>
+      <w:r>
+        <w:continuationSeparator/>
+      </w:r>
+    </w:p>
+  </w:footnote>
+</w:footnotes>
 </file>
 
 <file path=word/styles.xml><?xml version="1.0" encoding="utf-8"?>
@@ -3333,7 +3530,7 @@
     <w:lsdException w:name="Subtitle" w:semiHidden="0" w:uiPriority="11" w:unhideWhenUsed="0" w:qFormat="1"/>
     <w:lsdException w:name="Strong" w:semiHidden="0" w:uiPriority="22" w:unhideWhenUsed="0" w:qFormat="1"/>
     <w:lsdException w:name="Emphasis" w:semiHidden="0" w:uiPriority="20" w:unhideWhenUsed="0" w:qFormat="1"/>
-    <w:lsdException w:name="Table Grid" w:semiHidden="0" w:uiPriority="39" w:unhideWhenUsed="0"/>
+    <w:lsdException w:name="Table Grid" w:uiPriority="39"/>
     <w:lsdException w:name="Placeholder Text" w:unhideWhenUsed="0"/>
     <w:lsdException w:name="No Spacing" w:semiHidden="0" w:uiPriority="1" w:unhideWhenUsed="0" w:qFormat="1"/>
     <w:lsdException w:name="Light Shading" w:semiHidden="0" w:uiPriority="60" w:unhideWhenUsed="0"/>
@@ -3532,6 +3729,47 @@
       <w:szCs w:val="16"/>
     </w:rPr>
   </w:style>
+  <w:style w:type="paragraph" w:styleId="Tekstprzypisukocowego">
+    <w:name w:val="endnote text"/>
+    <w:basedOn w:val="Normalny"/>
+    <w:link w:val="TekstprzypisukocowegoZnak"/>
+    <w:uiPriority w:val="99"/>
+    <w:semiHidden/>
+    <w:unhideWhenUsed/>
+    <w:rsid w:val="005D5063"/>
+    <w:pPr>
+      <w:spacing w:after="0" w:line="240" w:lineRule="auto"/>
+    </w:pPr>
+    <w:rPr>
+      <w:sz w:val="20"/>
+      <w:szCs w:val="20"/>
+    </w:rPr>
+  </w:style>
+  <w:style w:type="character" w:customStyle="1" w:styleId="TekstprzypisukocowegoZnak">
+    <w:name w:val="Tekst przypisu końcowego Znak"/>
+    <w:basedOn w:val="Domylnaczcionkaakapitu"/>
+    <w:link w:val="Tekstprzypisukocowego"/>
+    <w:uiPriority w:val="99"/>
+    <w:semiHidden/>
+    <w:rsid w:val="005D5063"/>
+    <w:rPr>
+      <w:rFonts w:ascii="Calibri" w:eastAsia="SimSun" w:hAnsi="Calibri" w:cs="F"/>
+      <w:kern w:val="3"/>
+      <w:sz w:val="20"/>
+      <w:szCs w:val="20"/>
+    </w:rPr>
+  </w:style>
+  <w:style w:type="character" w:styleId="Odwoanieprzypisukocowego">
+    <w:name w:val="endnote reference"/>
+    <w:basedOn w:val="Domylnaczcionkaakapitu"/>
+    <w:uiPriority w:val="99"/>
+    <w:semiHidden/>
+    <w:unhideWhenUsed/>
+    <w:rsid w:val="005D5063"/>
+    <w:rPr>
+      <w:vertAlign w:val="superscript"/>
+    </w:rPr>
+  </w:style>
 </w:styles>
 </file>
 
@@ -3578,7 +3816,7 @@
     <w:lsdException w:name="Subtitle" w:semiHidden="0" w:uiPriority="11" w:unhideWhenUsed="0" w:qFormat="1"/>
     <w:lsdException w:name="Strong" w:semiHidden="0" w:uiPriority="22" w:unhideWhenUsed="0" w:qFormat="1"/>
     <w:lsdException w:name="Emphasis" w:semiHidden="0" w:uiPriority="20" w:unhideWhenUsed="0" w:qFormat="1"/>
-    <w:lsdException w:name="Table Grid" w:semiHidden="0" w:uiPriority="39" w:unhideWhenUsed="0"/>
+    <w:lsdException w:name="Table Grid" w:uiPriority="39"/>
     <w:lsdException w:name="Placeholder Text" w:unhideWhenUsed="0"/>
     <w:lsdException w:name="No Spacing" w:semiHidden="0" w:uiPriority="1" w:unhideWhenUsed="0" w:qFormat="1"/>
     <w:lsdException w:name="Light Shading" w:semiHidden="0" w:uiPriority="60" w:unhideWhenUsed="0"/>
@@ -3775,6 +4013,47 @@
       <w:kern w:val="3"/>
       <w:sz w:val="16"/>
       <w:szCs w:val="16"/>
+    </w:rPr>
+  </w:style>
+  <w:style w:type="paragraph" w:styleId="Tekstprzypisukocowego">
+    <w:name w:val="endnote text"/>
+    <w:basedOn w:val="Normalny"/>
+    <w:link w:val="TekstprzypisukocowegoZnak"/>
+    <w:uiPriority w:val="99"/>
+    <w:semiHidden/>
+    <w:unhideWhenUsed/>
+    <w:rsid w:val="005D5063"/>
+    <w:pPr>
+      <w:spacing w:after="0" w:line="240" w:lineRule="auto"/>
+    </w:pPr>
+    <w:rPr>
+      <w:sz w:val="20"/>
+      <w:szCs w:val="20"/>
+    </w:rPr>
+  </w:style>
+  <w:style w:type="character" w:customStyle="1" w:styleId="TekstprzypisukocowegoZnak">
+    <w:name w:val="Tekst przypisu końcowego Znak"/>
+    <w:basedOn w:val="Domylnaczcionkaakapitu"/>
+    <w:link w:val="Tekstprzypisukocowego"/>
+    <w:uiPriority w:val="99"/>
+    <w:semiHidden/>
+    <w:rsid w:val="005D5063"/>
+    <w:rPr>
+      <w:rFonts w:ascii="Calibri" w:eastAsia="SimSun" w:hAnsi="Calibri" w:cs="F"/>
+      <w:kern w:val="3"/>
+      <w:sz w:val="20"/>
+      <w:szCs w:val="20"/>
+    </w:rPr>
+  </w:style>
+  <w:style w:type="character" w:styleId="Odwoanieprzypisukocowego">
+    <w:name w:val="endnote reference"/>
+    <w:basedOn w:val="Domylnaczcionkaakapitu"/>
+    <w:uiPriority w:val="99"/>
+    <w:semiHidden/>
+    <w:unhideWhenUsed/>
+    <w:rsid w:val="005D5063"/>
+    <w:rPr>
+      <w:vertAlign w:val="superscript"/>
     </w:rPr>
   </w:style>
 </w:styles>

</xml_diff>